<commit_message>
Fixes typos, adds GA
</commit_message>
<xml_diff>
--- a/downloads/craigdallimore.docx
+++ b/downloads/craigdallimore.docx
@@ -10,6 +10,8 @@
           <w:szCs w:val="28"/>
         </w:rPr>
       </w:pPr>
+      <w:bookmarkStart w:id="0" w:name="_GoBack"/>
+      <w:bookmarkEnd w:id="0"/>
       <w:r>
         <w:rPr>
           <w:b/>
@@ -54,8 +56,13 @@
           </w:tcPr>
           <w:p>
             <w:r>
-              <w:t>Craig Dallimore</w:t>
-            </w:r>
+              <w:t xml:space="preserve">Craig </w:t>
+            </w:r>
+            <w:proofErr w:type="spellStart"/>
+            <w:r>
+              <w:t>Dallimore</w:t>
+            </w:r>
+            <w:proofErr w:type="spellEnd"/>
           </w:p>
         </w:tc>
       </w:tr>
@@ -134,8 +141,13 @@
           </w:tcPr>
           <w:p>
             <w:r>
-              <w:t>@craig_dallimore</w:t>
-            </w:r>
+              <w:t>@</w:t>
+            </w:r>
+            <w:proofErr w:type="spellStart"/>
+            <w:r>
+              <w:t>craig_dallimore</w:t>
+            </w:r>
+            <w:proofErr w:type="spellEnd"/>
           </w:p>
         </w:tc>
       </w:tr>
@@ -160,9 +172,11 @@
             </w:r>
           </w:p>
           <w:p>
+            <w:proofErr w:type="spellStart"/>
             <w:r>
               <w:t>Greenlane</w:t>
             </w:r>
+            <w:proofErr w:type="spellEnd"/>
           </w:p>
           <w:p>
             <w:r>
@@ -187,6 +201,9 @@
             <w:tcW w:w="7507" w:type="dxa"/>
           </w:tcPr>
           <w:p>
+            <w:r>
+              <w:t>www.</w:t>
+            </w:r>
             <w:r>
               <w:t>plusplusplusplus.com</w:t>
             </w:r>
@@ -245,7 +262,15 @@
     </w:p>
     <w:p>
       <w:r>
-        <w:t xml:space="preserve">At BNOTIONS I worked on numerous applications as part of advertising campaigns - producing HTML templates and JavaScript interactive behaviour to integrate with a Kohana backend. The majority of my work has been on </w:t>
+        <w:t xml:space="preserve">At BNOTIONS I worked on numerous applications as part of advertising campaigns - producing HTML templates and JavaScript interactive behaviour to integrate with a </w:t>
+      </w:r>
+      <w:proofErr w:type="spellStart"/>
+      <w:r>
+        <w:t>Kohana</w:t>
+      </w:r>
+      <w:proofErr w:type="spellEnd"/>
+      <w:r>
+        <w:t xml:space="preserve"> backend. The majority of my work has been on </w:t>
       </w:r>
       <w:hyperlink r:id="rId7" w:history="1">
         <w:r>
@@ -291,7 +316,31 @@
         <w:t xml:space="preserve">also </w:t>
       </w:r>
       <w:r>
-        <w:t xml:space="preserve">worked on an application for a touchscreen kiosk running Chrome, made a crossword puzzle in JavaScript and some so called ‘hybrid’ mobile applications using JQTouch, jQuery Mobile and Phonegap. </w:t>
+        <w:t xml:space="preserve">worked on an application for a touchscreen kiosk running Chrome, made a crossword puzzle in JavaScript and some so called ‘hybrid’ mobile applications using </w:t>
+      </w:r>
+      <w:proofErr w:type="spellStart"/>
+      <w:r>
+        <w:t>JQTouch</w:t>
+      </w:r>
+      <w:proofErr w:type="spellEnd"/>
+      <w:r>
+        <w:t xml:space="preserve">, </w:t>
+      </w:r>
+      <w:proofErr w:type="spellStart"/>
+      <w:r>
+        <w:t>jQuery</w:t>
+      </w:r>
+      <w:proofErr w:type="spellEnd"/>
+      <w:r>
+        <w:t xml:space="preserve"> Mobile and </w:t>
+      </w:r>
+      <w:proofErr w:type="spellStart"/>
+      <w:r>
+        <w:t>Phonegap</w:t>
+      </w:r>
+      <w:proofErr w:type="spellEnd"/>
+      <w:r>
+        <w:t xml:space="preserve">. </w:t>
       </w:r>
       <w:r>
         <w:t>One of these was briefly featured in the Apple App Store.</w:t>
@@ -302,11 +351,19 @@
         <w:t xml:space="preserve">I graduated from </w:t>
       </w:r>
       <w:hyperlink r:id="rId8" w:history="1">
+        <w:proofErr w:type="spellStart"/>
         <w:r>
           <w:rPr>
             <w:rStyle w:val="Hyperlink"/>
           </w:rPr>
-          <w:t>Natcoll Design Tec</w:t>
+          <w:t>Natcoll</w:t>
+        </w:r>
+        <w:proofErr w:type="spellEnd"/>
+        <w:r>
+          <w:rPr>
+            <w:rStyle w:val="Hyperlink"/>
+          </w:rPr>
+          <w:t xml:space="preserve"> Design Tec</w:t>
         </w:r>
         <w:r>
           <w:rPr>
@@ -319,7 +376,15 @@
         <w:t xml:space="preserve"> </w:t>
       </w:r>
       <w:r>
-        <w:t xml:space="preserve">(now known as Yoobee) </w:t>
+        <w:t xml:space="preserve">(now known as </w:t>
+      </w:r>
+      <w:proofErr w:type="spellStart"/>
+      <w:r>
+        <w:t>Yoobee</w:t>
+      </w:r>
+      <w:proofErr w:type="spellEnd"/>
+      <w:r>
+        <w:t xml:space="preserve">) </w:t>
       </w:r>
       <w:r>
         <w:t xml:space="preserve">in </w:t>
@@ -334,7 +399,15 @@
         <w:t xml:space="preserve">in Web Design and Development. </w:t>
       </w:r>
       <w:r>
-        <w:t>During my study I worked on the web team for a travel advertising agency called Jasons Travel Media, and as a designer/developer for The Web Company from graduation through to moving to Toronto in late July 2010.</w:t>
+        <w:t xml:space="preserve">During my study I worked on the web team for a travel advertising agency called </w:t>
+      </w:r>
+      <w:proofErr w:type="spellStart"/>
+      <w:r>
+        <w:t>Jasons</w:t>
+      </w:r>
+      <w:proofErr w:type="spellEnd"/>
+      <w:r>
+        <w:t xml:space="preserve"> Travel Media, and as a designer/developer for The Web Company from graduation through to moving to Toronto in late July 2010.</w:t>
       </w:r>
     </w:p>
     <w:p>
@@ -510,9 +583,11 @@
             </w:r>
           </w:p>
           <w:p>
+            <w:proofErr w:type="spellStart"/>
             <w:r>
               <w:t>Haml</w:t>
             </w:r>
+            <w:proofErr w:type="spellEnd"/>
           </w:p>
           <w:p>
             <w:r>
@@ -682,9 +757,11 @@
             </w:r>
           </w:p>
           <w:p>
+            <w:proofErr w:type="spellStart"/>
             <w:r>
               <w:t>jQuery</w:t>
             </w:r>
+            <w:proofErr w:type="spellEnd"/>
           </w:p>
           <w:p>
             <w:r>
@@ -692,14 +769,18 @@
             </w:r>
           </w:p>
           <w:p>
+            <w:proofErr w:type="spellStart"/>
             <w:r>
               <w:t>Modernizr</w:t>
             </w:r>
-          </w:p>
-          <w:p>
+            <w:proofErr w:type="spellEnd"/>
+          </w:p>
+          <w:p>
+            <w:proofErr w:type="spellStart"/>
             <w:r>
               <w:t>Selectivizr</w:t>
             </w:r>
+            <w:proofErr w:type="spellEnd"/>
           </w:p>
           <w:p>
             <w:r>
@@ -712,9 +793,19 @@
             </w:r>
           </w:p>
           <w:p>
-            <w:r>
-              <w:t>jQTouch / Phonegap</w:t>
-            </w:r>
+            <w:proofErr w:type="spellStart"/>
+            <w:r>
+              <w:t>jQTouch</w:t>
+            </w:r>
+            <w:proofErr w:type="spellEnd"/>
+            <w:r>
+              <w:t xml:space="preserve"> / </w:t>
+            </w:r>
+            <w:proofErr w:type="spellStart"/>
+            <w:r>
+              <w:t>Phonegap</w:t>
+            </w:r>
+            <w:proofErr w:type="spellEnd"/>
           </w:p>
         </w:tc>
         <w:tc>
@@ -814,9 +905,11 @@
             </w:r>
           </w:p>
           <w:p>
+            <w:proofErr w:type="spellStart"/>
             <w:r>
               <w:t>jsHint</w:t>
             </w:r>
+            <w:proofErr w:type="spellEnd"/>
           </w:p>
         </w:tc>
         <w:tc>
@@ -954,9 +1047,11 @@
             </w:r>
           </w:p>
           <w:p>
+            <w:proofErr w:type="spellStart"/>
             <w:r>
               <w:t>Wordpress</w:t>
             </w:r>
+            <w:proofErr w:type="spellEnd"/>
           </w:p>
           <w:p>
             <w:r>
@@ -1045,14 +1140,29 @@
             <w:hideMark/>
           </w:tcPr>
           <w:p>
-            <w:r>
-              <w:t>Mysql(i)</w:t>
-            </w:r>
-          </w:p>
-          <w:p>
+            <w:proofErr w:type="spellStart"/>
+            <w:r>
+              <w:t>Mysql</w:t>
+            </w:r>
+            <w:proofErr w:type="spellEnd"/>
+            <w:r>
+              <w:t>(</w:t>
+            </w:r>
+            <w:proofErr w:type="spellStart"/>
+            <w:r>
+              <w:t>i</w:t>
+            </w:r>
+            <w:proofErr w:type="spellEnd"/>
+            <w:r>
+              <w:t>)</w:t>
+            </w:r>
+          </w:p>
+          <w:p>
+            <w:proofErr w:type="spellStart"/>
             <w:r>
               <w:t>MongoDB</w:t>
             </w:r>
+            <w:proofErr w:type="spellEnd"/>
           </w:p>
         </w:tc>
         <w:tc>
@@ -1121,14 +1231,18 @@
             </w:r>
           </w:p>
           <w:p>
+            <w:proofErr w:type="spellStart"/>
             <w:r>
               <w:t>BaseCamp</w:t>
             </w:r>
-          </w:p>
-          <w:p>
+            <w:proofErr w:type="spellEnd"/>
+          </w:p>
+          <w:p>
+            <w:proofErr w:type="spellStart"/>
             <w:r>
               <w:t>Trac</w:t>
             </w:r>
+            <w:proofErr w:type="spellEnd"/>
           </w:p>
         </w:tc>
         <w:tc>
@@ -1438,15 +1552,31 @@
               </w:rPr>
             </w:pPr>
             <w:hyperlink r:id="rId9" w:history="1">
+              <w:proofErr w:type="spellStart"/>
               <w:r>
                 <w:rPr>
                   <w:rStyle w:val="Hyperlink"/>
                 </w:rPr>
-                <w:t>Natcoll Design Technology</w:t>
+                <w:t>Natcoll</w:t>
+              </w:r>
+              <w:proofErr w:type="spellEnd"/>
+              <w:r>
+                <w:rPr>
+                  <w:rStyle w:val="Hyperlink"/>
+                </w:rPr>
+                <w:t xml:space="preserve"> Design Technology</w:t>
               </w:r>
             </w:hyperlink>
             <w:r>
-              <w:t xml:space="preserve"> (now Yoobee)</w:t>
+              <w:t xml:space="preserve"> (now </w:t>
+            </w:r>
+            <w:proofErr w:type="spellStart"/>
+            <w:r>
+              <w:t>Yoobee</w:t>
+            </w:r>
+            <w:proofErr w:type="spellEnd"/>
+            <w:r>
+              <w:t>)</w:t>
             </w:r>
           </w:p>
         </w:tc>
@@ -1581,8 +1711,13 @@
                 <w:b/>
               </w:rPr>
             </w:pPr>
-            <w:r>
-              <w:t>Onehunga High School</w:t>
+            <w:proofErr w:type="spellStart"/>
+            <w:r>
+              <w:t>Onehunga</w:t>
+            </w:r>
+            <w:proofErr w:type="spellEnd"/>
+            <w:r>
+              <w:t xml:space="preserve"> High School</w:t>
             </w:r>
           </w:p>
         </w:tc>
@@ -1667,8 +1802,21 @@
               </w:rPr>
             </w:pPr>
             <w:r>
-              <w:t>BNOTIONS / Bogaroo Inc</w:t>
-            </w:r>
+              <w:t xml:space="preserve">BNOTIONS / </w:t>
+            </w:r>
+            <w:proofErr w:type="spellStart"/>
+            <w:r>
+              <w:t>Bogaroo</w:t>
+            </w:r>
+            <w:proofErr w:type="spellEnd"/>
+            <w:r>
+              <w:t xml:space="preserve"> </w:t>
+            </w:r>
+            <w:proofErr w:type="spellStart"/>
+            <w:r>
+              <w:t>Inc</w:t>
+            </w:r>
+            <w:proofErr w:type="spellEnd"/>
           </w:p>
         </w:tc>
       </w:tr>
@@ -1725,12 +1873,14 @@
               <w:t xml:space="preserve">, </w:t>
             </w:r>
             <w:hyperlink r:id="rId13" w:history="1">
+              <w:proofErr w:type="spellStart"/>
               <w:r>
                 <w:rPr>
                   <w:rStyle w:val="Hyperlink"/>
                 </w:rPr>
                 <w:t>Github</w:t>
               </w:r>
+              <w:proofErr w:type="spellEnd"/>
             </w:hyperlink>
             <w:r>
               <w:t xml:space="preserve">, </w:t>
@@ -1758,12 +1908,14 @@
               <w:t xml:space="preserve">,  </w:t>
             </w:r>
             <w:hyperlink r:id="rId16" w:history="1">
+              <w:proofErr w:type="spellStart"/>
               <w:r>
                 <w:rPr>
                   <w:rStyle w:val="Hyperlink"/>
                 </w:rPr>
                 <w:t>Techvibes</w:t>
               </w:r>
+              <w:proofErr w:type="spellEnd"/>
             </w:hyperlink>
             <w:r>
               <w:rPr>
@@ -1772,11 +1924,19 @@
               <w:t xml:space="preserve">, </w:t>
             </w:r>
             <w:hyperlink r:id="rId17" w:history="1">
+              <w:proofErr w:type="spellStart"/>
               <w:r>
                 <w:rPr>
                   <w:rStyle w:val="Hyperlink"/>
                 </w:rPr>
-                <w:t>Pruvology Interview</w:t>
+                <w:t>Pruvology</w:t>
+              </w:r>
+              <w:proofErr w:type="spellEnd"/>
+              <w:r>
+                <w:rPr>
+                  <w:rStyle w:val="Hyperlink"/>
+                </w:rPr>
+                <w:t xml:space="preserve"> Interview</w:t>
               </w:r>
             </w:hyperlink>
           </w:p>
@@ -1885,7 +2045,15 @@
               </w:numPr>
             </w:pPr>
             <w:r>
-              <w:t>Used Backbone and Marionette libraries to build RESTful scalable web apps</w:t>
+              <w:t xml:space="preserve">Used Backbone and Marionette libraries to build </w:t>
+            </w:r>
+            <w:proofErr w:type="spellStart"/>
+            <w:r>
+              <w:t>RESTful</w:t>
+            </w:r>
+            <w:proofErr w:type="spellEnd"/>
+            <w:r>
+              <w:t xml:space="preserve"> scalable web apps</w:t>
             </w:r>
             <w:r>
               <w:t>.</w:t>
@@ -1900,7 +2068,23 @@
               </w:numPr>
             </w:pPr>
             <w:r>
-              <w:t>Used jQuery and jQuery UI lib</w:t>
+              <w:t xml:space="preserve">Used </w:t>
+            </w:r>
+            <w:proofErr w:type="spellStart"/>
+            <w:r>
+              <w:t>jQuery</w:t>
+            </w:r>
+            <w:proofErr w:type="spellEnd"/>
+            <w:r>
+              <w:t xml:space="preserve"> and </w:t>
+            </w:r>
+            <w:proofErr w:type="spellStart"/>
+            <w:r>
+              <w:t>jQuery</w:t>
+            </w:r>
+            <w:proofErr w:type="spellEnd"/>
+            <w:r>
+              <w:t xml:space="preserve"> UI lib</w:t>
             </w:r>
             <w:r>
               <w:t>raries to manage DOM manipulation, form validation, animation and AJAX communication.</w:t>
@@ -1915,7 +2099,23 @@
               </w:numPr>
             </w:pPr>
             <w:r>
-              <w:t>Worked with Backend team to determine request / response signatures for RESTFul, AJAXy apps.</w:t>
+              <w:t xml:space="preserve">Worked with Backend team to determine request / response signatures for </w:t>
+            </w:r>
+            <w:proofErr w:type="spellStart"/>
+            <w:r>
+              <w:t>RESTFul</w:t>
+            </w:r>
+            <w:proofErr w:type="spellEnd"/>
+            <w:r>
+              <w:t xml:space="preserve">, </w:t>
+            </w:r>
+            <w:proofErr w:type="spellStart"/>
+            <w:r>
+              <w:t>AJAXy</w:t>
+            </w:r>
+            <w:proofErr w:type="spellEnd"/>
+            <w:r>
+              <w:t xml:space="preserve"> apps.</w:t>
             </w:r>
           </w:p>
           <w:p>
@@ -1951,7 +2151,15 @@
               </w:numPr>
             </w:pPr>
             <w:r>
-              <w:t>Writing CSS stylesheets. Also required to be w3c valid, with some leniency for Microsoft's non-standard syntax where applicable. Introduced the SMACSS conventions.</w:t>
+              <w:t xml:space="preserve">Writing CSS </w:t>
+            </w:r>
+            <w:proofErr w:type="spellStart"/>
+            <w:r>
+              <w:t>stylesheets</w:t>
+            </w:r>
+            <w:proofErr w:type="spellEnd"/>
+            <w:r>
+              <w:t>. Also required to be w3c valid, with some leniency for Microsoft's non-standard syntax where applicable. Introduced the SMACSS conventions.</w:t>
             </w:r>
           </w:p>
           <w:p>
@@ -1975,7 +2183,15 @@
               </w:numPr>
             </w:pPr>
             <w:r>
-              <w:t>Backend templating with jinja2 and mustache</w:t>
+              <w:t xml:space="preserve">Backend </w:t>
+            </w:r>
+            <w:proofErr w:type="spellStart"/>
+            <w:r>
+              <w:t>templating</w:t>
+            </w:r>
+            <w:proofErr w:type="spellEnd"/>
+            <w:r>
+              <w:t xml:space="preserve"> with jinja2 and mustache</w:t>
             </w:r>
           </w:p>
           <w:p>
@@ -1987,7 +2203,15 @@
               </w:numPr>
             </w:pPr>
             <w:r>
-              <w:t>Frontend templating with precompiled underscore templates, regular underscore templates, mustache and handlebars.</w:t>
+              <w:t xml:space="preserve">Frontend </w:t>
+            </w:r>
+            <w:proofErr w:type="spellStart"/>
+            <w:r>
+              <w:t>templating</w:t>
+            </w:r>
+            <w:proofErr w:type="spellEnd"/>
+            <w:r>
+              <w:t xml:space="preserve"> with precompiled underscore templates, regular underscore templates, mustache and handlebars.</w:t>
             </w:r>
           </w:p>
           <w:p>
@@ -2017,7 +2241,15 @@
               </w:numPr>
             </w:pPr>
             <w:r>
-              <w:t>Maintaining a frontend support toolset in github: A slicing plugin, an HTML5 project boilerplate tweaked to our preferences, scripts to help es</w:t>
+              <w:t xml:space="preserve">Maintaining a frontend support toolset in </w:t>
+            </w:r>
+            <w:proofErr w:type="spellStart"/>
+            <w:r>
+              <w:t>github</w:t>
+            </w:r>
+            <w:proofErr w:type="spellEnd"/>
+            <w:r>
+              <w:t>: A slicing plugin, an HTML5 project boilerplate tweaked to our preferences, scripts to help es</w:t>
             </w:r>
             <w:r>
               <w:t>cape French language characters and similar.</w:t>
@@ -2032,7 +2264,23 @@
               </w:numPr>
             </w:pPr>
             <w:r>
-              <w:t>Project build management with grunt.js and node. While coding JavaScript would be linted with jsHint, concatenated and minified. S</w:t>
+              <w:t xml:space="preserve">Project build management with grunt.js and node. While coding JavaScript would be </w:t>
+            </w:r>
+            <w:proofErr w:type="spellStart"/>
+            <w:r>
+              <w:t>linted</w:t>
+            </w:r>
+            <w:proofErr w:type="spellEnd"/>
+            <w:r>
+              <w:t xml:space="preserve"> with </w:t>
+            </w:r>
+            <w:proofErr w:type="spellStart"/>
+            <w:r>
+              <w:t>jsHint</w:t>
+            </w:r>
+            <w:proofErr w:type="spellEnd"/>
+            <w:r>
+              <w:t>, concatenated and minified. S</w:t>
             </w:r>
             <w:r>
               <w:t>CSS would be compiled into CSS, which would be minified and concatenated. Image sprites would be managed by Compass, with the objective of having only one image file used to provide all the non-content bitmaps. Underscore templates would be compiled into JavaScript methods and appended to the application namespace.</w:t>
@@ -2133,14 +2381,27 @@
               <w:pStyle w:val="ListParagraph"/>
             </w:pPr>
             <w:r>
-              <w:t xml:space="preserve">A web app for Scotiabank Canada's 'Richness Moment' campaign. Users upload their 'Richness Moment' content ( text, image, or video ) and </w:t>
+              <w:t xml:space="preserve">A web app for Scotiabank Canada's 'Richness Moment' campaign. Users upload their 'Richness Moment' content </w:t>
+            </w:r>
+            <w:proofErr w:type="gramStart"/>
+            <w:r>
+              <w:t>( text</w:t>
+            </w:r>
+            <w:proofErr w:type="gramEnd"/>
+            <w:r>
+              <w:t xml:space="preserve">, image, or video ) and </w:t>
             </w:r>
             <w:r>
               <w:t>nominate a charity for a $1 donation provided by the bank.</w:t>
             </w:r>
             <w:r>
-              <w:t xml:space="preserve"> Also produced an embeddable widget version of the uploader</w:t>
-            </w:r>
+              <w:t xml:space="preserve"> Also produced an embeddable widget version of the </w:t>
+            </w:r>
+            <w:proofErr w:type="spellStart"/>
+            <w:r>
+              <w:t>uploader</w:t>
+            </w:r>
+            <w:proofErr w:type="spellEnd"/>
             <w:r>
               <w:t>.</w:t>
             </w:r>
@@ -2156,7 +2417,35 @@
               <w:rPr>
                 <w:color w:val="7F7F7F" w:themeColor="text1" w:themeTint="80"/>
               </w:rPr>
-              <w:t>HTML, SCSS, CSS, JavaScript, grunt.js, Mustache.js, masonry.js, jQuery, jQuery UI.</w:t>
+              <w:t xml:space="preserve">HTML, SCSS, CSS, JavaScript, grunt.js, Mustache.js, masonry.js, </w:t>
+            </w:r>
+            <w:proofErr w:type="spellStart"/>
+            <w:r>
+              <w:rPr>
+                <w:color w:val="7F7F7F" w:themeColor="text1" w:themeTint="80"/>
+              </w:rPr>
+              <w:t>jQuery</w:t>
+            </w:r>
+            <w:proofErr w:type="spellEnd"/>
+            <w:r>
+              <w:rPr>
+                <w:color w:val="7F7F7F" w:themeColor="text1" w:themeTint="80"/>
+              </w:rPr>
+              <w:t xml:space="preserve">, </w:t>
+            </w:r>
+            <w:proofErr w:type="spellStart"/>
+            <w:r>
+              <w:rPr>
+                <w:color w:val="7F7F7F" w:themeColor="text1" w:themeTint="80"/>
+              </w:rPr>
+              <w:t>jQuery</w:t>
+            </w:r>
+            <w:proofErr w:type="spellEnd"/>
+            <w:r>
+              <w:rPr>
+                <w:color w:val="7F7F7F" w:themeColor="text1" w:themeTint="80"/>
+              </w:rPr>
+              <w:t xml:space="preserve"> UI.</w:t>
             </w:r>
           </w:p>
           <w:p>
@@ -2167,11 +2456,19 @@
                 <w:numId w:val="5"/>
               </w:numPr>
             </w:pPr>
+            <w:proofErr w:type="spellStart"/>
             <w:r>
               <w:rPr>
                 <w:b/>
               </w:rPr>
-              <w:t>Mobicartel Brand Page</w:t>
+              <w:t>Mobicartel</w:t>
+            </w:r>
+            <w:proofErr w:type="spellEnd"/>
+            <w:r>
+              <w:rPr>
+                <w:b/>
+              </w:rPr>
+              <w:t xml:space="preserve"> Brand Page</w:t>
             </w:r>
             <w:r>
               <w:t xml:space="preserve"> </w:t>
@@ -2193,7 +2490,39 @@
               <w:t xml:space="preserve">A simple </w:t>
             </w:r>
             <w:r>
-              <w:t>promotional page for Android developers Mobicartel. Created a custom jquery flipper / slider interface that consumes content from a Wordpress backend and the latest tweet from the devs.</w:t>
+              <w:t xml:space="preserve">promotional page for Android developers </w:t>
+            </w:r>
+            <w:proofErr w:type="spellStart"/>
+            <w:r>
+              <w:t>Mobicartel</w:t>
+            </w:r>
+            <w:proofErr w:type="spellEnd"/>
+            <w:r>
+              <w:t xml:space="preserve">. Created a custom </w:t>
+            </w:r>
+            <w:proofErr w:type="spellStart"/>
+            <w:r>
+              <w:t>jquery</w:t>
+            </w:r>
+            <w:proofErr w:type="spellEnd"/>
+            <w:r>
+              <w:t xml:space="preserve"> flipper / slider interface that consumes content from a </w:t>
+            </w:r>
+            <w:proofErr w:type="spellStart"/>
+            <w:r>
+              <w:t>Wordpress</w:t>
+            </w:r>
+            <w:proofErr w:type="spellEnd"/>
+            <w:r>
+              <w:t xml:space="preserve"> backend and the latest tweet from the </w:t>
+            </w:r>
+            <w:proofErr w:type="spellStart"/>
+            <w:r>
+              <w:t>devs</w:t>
+            </w:r>
+            <w:proofErr w:type="spellEnd"/>
+            <w:r>
+              <w:t>.</w:t>
             </w:r>
           </w:p>
           <w:p>
@@ -2207,7 +2536,35 @@
               <w:rPr>
                 <w:color w:val="7F7F7F" w:themeColor="text1" w:themeTint="80"/>
               </w:rPr>
-              <w:t>HTML, CSS, JavaScript, jQuery, Twitter API, Wordpress.</w:t>
+              <w:t xml:space="preserve">HTML, CSS, JavaScript, </w:t>
+            </w:r>
+            <w:proofErr w:type="spellStart"/>
+            <w:r>
+              <w:rPr>
+                <w:color w:val="7F7F7F" w:themeColor="text1" w:themeTint="80"/>
+              </w:rPr>
+              <w:t>jQuery</w:t>
+            </w:r>
+            <w:proofErr w:type="spellEnd"/>
+            <w:r>
+              <w:rPr>
+                <w:color w:val="7F7F7F" w:themeColor="text1" w:themeTint="80"/>
+              </w:rPr>
+              <w:t xml:space="preserve">, Twitter API, </w:t>
+            </w:r>
+            <w:proofErr w:type="spellStart"/>
+            <w:r>
+              <w:rPr>
+                <w:color w:val="7F7F7F" w:themeColor="text1" w:themeTint="80"/>
+              </w:rPr>
+              <w:t>Wordpress</w:t>
+            </w:r>
+            <w:proofErr w:type="spellEnd"/>
+            <w:r>
+              <w:rPr>
+                <w:color w:val="7F7F7F" w:themeColor="text1" w:themeTint="80"/>
+              </w:rPr>
+              <w:t>.</w:t>
             </w:r>
           </w:p>
           <w:p>
@@ -2270,7 +2627,21 @@
               <w:rPr>
                 <w:color w:val="7F7F7F" w:themeColor="text1" w:themeTint="80"/>
               </w:rPr>
-              <w:t xml:space="preserve">HTML, CSS, JavaScript, jQuery, Google Maps API, Single Page App, </w:t>
+              <w:t xml:space="preserve">HTML, CSS, JavaScript, </w:t>
+            </w:r>
+            <w:proofErr w:type="spellStart"/>
+            <w:r>
+              <w:rPr>
+                <w:color w:val="7F7F7F" w:themeColor="text1" w:themeTint="80"/>
+              </w:rPr>
+              <w:t>jQuery</w:t>
+            </w:r>
+            <w:proofErr w:type="spellEnd"/>
+            <w:r>
+              <w:rPr>
+                <w:color w:val="7F7F7F" w:themeColor="text1" w:themeTint="80"/>
+              </w:rPr>
+              <w:t xml:space="preserve">, Google Maps API, Single Page App, </w:t>
             </w:r>
             <w:r>
               <w:rPr>
@@ -2450,7 +2821,15 @@
               </w:numPr>
             </w:pPr>
             <w:r>
-              <w:t>Creating “web presence” sites based on Wordpress, custom PHP or straight HTML.</w:t>
+              <w:t xml:space="preserve">Creating “web presence” sites based on </w:t>
+            </w:r>
+            <w:proofErr w:type="spellStart"/>
+            <w:r>
+              <w:t>Wordpress</w:t>
+            </w:r>
+            <w:proofErr w:type="spellEnd"/>
+            <w:r>
+              <w:t>, custom PHP or straight HTML.</w:t>
             </w:r>
           </w:p>
           <w:p>
@@ -2538,8 +2917,13 @@
                 <w:u w:val="single"/>
               </w:rPr>
             </w:pPr>
-            <w:r>
-              <w:t>Jasons Travel Media</w:t>
+            <w:proofErr w:type="spellStart"/>
+            <w:r>
+              <w:t>Jasons</w:t>
+            </w:r>
+            <w:proofErr w:type="spellEnd"/>
+            <w:r>
+              <w:t xml:space="preserve"> Travel Media</w:t>
             </w:r>
           </w:p>
         </w:tc>
@@ -2680,7 +3064,15 @@
               </w:numPr>
             </w:pPr>
             <w:r>
-              <w:t>Managing website listings using the Jasons CMS. This included speaking with clients, uploading text and images, updating Google Map co-ordinates and creating advertising images with Photoshop.</w:t>
+              <w:t xml:space="preserve">Managing website listings using the </w:t>
+            </w:r>
+            <w:proofErr w:type="spellStart"/>
+            <w:r>
+              <w:t>Jasons</w:t>
+            </w:r>
+            <w:proofErr w:type="spellEnd"/>
+            <w:r>
+              <w:t xml:space="preserve"> CMS. This included speaking with clients, uploading text and images, updating Google Map co-ordinates and creating advertising images with Photoshop.</w:t>
             </w:r>
           </w:p>
           <w:p>
@@ -2692,7 +3084,17 @@
               </w:numPr>
             </w:pPr>
             <w:r>
-              <w:t>Creating and uploading banner advertisements for Jasons promotions and Explore magazine. Many of the graphics produced were used on the Jasons.com landing page.</w:t>
+              <w:t xml:space="preserve">Creating and uploading banner advertisements for </w:t>
+            </w:r>
+            <w:proofErr w:type="spellStart"/>
+            <w:proofErr w:type="gramStart"/>
+            <w:r>
+              <w:t>Jasons</w:t>
+            </w:r>
+            <w:proofErr w:type="spellEnd"/>
+            <w:proofErr w:type="gramEnd"/>
+            <w:r>
+              <w:t xml:space="preserve"> promotions and Explore magazine. Many of the graphics produced were used on the Jasons.com landing page.</w:t>
             </w:r>
           </w:p>
           <w:p>
@@ -2762,12 +3164,31 @@
         <w:t>appreciation for</w:t>
       </w:r>
       <w:r>
-        <w:t xml:space="preserve"> the Final Cut and Adobe software suites. In 2009 I enrolled with Natcoll Design school and started working with Jasons Travel Media to begin my new career in</w:t>
-      </w:r>
-      <w:bookmarkStart w:id="0" w:name="_GoBack"/>
-      <w:bookmarkEnd w:id="0"/>
-      <w:r>
-        <w:t xml:space="preserve"> web development.</w:t>
+        <w:t xml:space="preserve"> the Final Cut and Adobe software suites. In 2009 I enrolled with </w:t>
+      </w:r>
+      <w:proofErr w:type="spellStart"/>
+      <w:r>
+        <w:t>Natcoll</w:t>
+      </w:r>
+      <w:proofErr w:type="spellEnd"/>
+      <w:r>
+        <w:t xml:space="preserve"> Design </w:t>
+      </w:r>
+      <w:proofErr w:type="gramStart"/>
+      <w:r>
+        <w:t>school</w:t>
+      </w:r>
+      <w:proofErr w:type="gramEnd"/>
+      <w:r>
+        <w:t xml:space="preserve"> and started working with </w:t>
+      </w:r>
+      <w:proofErr w:type="spellStart"/>
+      <w:r>
+        <w:t>Jasons</w:t>
+      </w:r>
+      <w:proofErr w:type="spellEnd"/>
+      <w:r>
+        <w:t xml:space="preserve"> Travel Media to begin my new career in web development.</w:t>
       </w:r>
     </w:p>
     <w:p>
@@ -2803,22 +3224,48 @@
             <w:tcW w:w="4650" w:type="dxa"/>
           </w:tcPr>
           <w:p>
-            <w:r>
-              <w:t>Alkarim Nasser</w:t>
-            </w:r>
-          </w:p>
-          <w:p>
-            <w:r>
-              <w:t>President – BNOTIONS / Bogaroo Inc</w:t>
-            </w:r>
+            <w:proofErr w:type="spellStart"/>
+            <w:r>
+              <w:t>Alkarim</w:t>
+            </w:r>
+            <w:proofErr w:type="spellEnd"/>
+            <w:r>
+              <w:t xml:space="preserve"> Nasser</w:t>
+            </w:r>
+          </w:p>
+          <w:p>
+            <w:r>
+              <w:t xml:space="preserve">President – BNOTIONS / </w:t>
+            </w:r>
+            <w:proofErr w:type="spellStart"/>
+            <w:r>
+              <w:t>Bogaroo</w:t>
+            </w:r>
+            <w:proofErr w:type="spellEnd"/>
+            <w:r>
+              <w:t xml:space="preserve"> </w:t>
+            </w:r>
+            <w:proofErr w:type="spellStart"/>
+            <w:r>
+              <w:t>Inc</w:t>
+            </w:r>
+            <w:proofErr w:type="spellEnd"/>
           </w:p>
           <w:p>
             <w:hyperlink r:id="rId23" w:history="1">
+              <w:proofErr w:type="spellStart"/>
               <w:r>
                 <w:rPr>
                   <w:rStyle w:val="Hyperlink"/>
                 </w:rPr>
-                <w:t>MarketingMag article</w:t>
+                <w:t>MarketingMag</w:t>
+              </w:r>
+              <w:proofErr w:type="spellEnd"/>
+              <w:r>
+                <w:rPr>
+                  <w:rStyle w:val="Hyperlink"/>
+                </w:rPr>
+                <w:t xml:space="preserve"> article</w:t>
               </w:r>
             </w:hyperlink>
           </w:p>
@@ -2859,8 +3306,13 @@
           </w:tcPr>
           <w:p>
             <w:r>
-              <w:t>Mark Reale</w:t>
-            </w:r>
+              <w:t xml:space="preserve">Mark </w:t>
+            </w:r>
+            <w:proofErr w:type="spellStart"/>
+            <w:r>
+              <w:t>Reale</w:t>
+            </w:r>
+            <w:proofErr w:type="spellEnd"/>
           </w:p>
           <w:p>
             <w:r>
@@ -2869,8 +3321,21 @@
           </w:p>
           <w:p>
             <w:r>
-              <w:t>Web Team Lead – BNOTIONS / Bogaroo Inc</w:t>
-            </w:r>
+              <w:t xml:space="preserve">Web Team Lead – BNOTIONS / </w:t>
+            </w:r>
+            <w:proofErr w:type="spellStart"/>
+            <w:r>
+              <w:t>Bogaroo</w:t>
+            </w:r>
+            <w:proofErr w:type="spellEnd"/>
+            <w:r>
+              <w:t xml:space="preserve"> </w:t>
+            </w:r>
+            <w:proofErr w:type="spellStart"/>
+            <w:r>
+              <w:t>Inc</w:t>
+            </w:r>
+            <w:proofErr w:type="spellEnd"/>
           </w:p>
         </w:tc>
         <w:tc>

</xml_diff>

<commit_message>
Update to grunt 0.4.1
</commit_message>
<xml_diff>
--- a/downloads/craigdallimore.docx
+++ b/downloads/craigdallimore.docx
@@ -23,16 +23,8 @@
     </w:p>
     <w:tbl>
       <w:tblPr>
-        <w:tblStyle w:val="TableGrid"/>
+        <w:tblStyle w:val="PlainTable3"/>
         <w:tblW w:w="0" w:type="auto"/>
-        <w:tblBorders>
-          <w:top w:val="none" w:sz="0" w:space="0" w:color="auto"/>
-          <w:left w:val="none" w:sz="0" w:space="0" w:color="auto"/>
-          <w:bottom w:val="none" w:sz="0" w:space="0" w:color="auto"/>
-          <w:right w:val="none" w:sz="0" w:space="0" w:color="auto"/>
-          <w:insideH w:val="none" w:sz="0" w:space="0" w:color="auto"/>
-          <w:insideV w:val="none" w:sz="0" w:space="0" w:color="auto"/>
-        </w:tblBorders>
         <w:tblLook w:val="04A0" w:firstRow="1" w:lastRow="0" w:firstColumn="1" w:lastColumn="0" w:noHBand="0" w:noVBand="1"/>
       </w:tblPr>
       <w:tblGrid>
@@ -40,8 +32,12 @@
         <w:gridCol w:w="7507"/>
       </w:tblGrid>
       <w:tr>
-        <w:tc>
-          <w:tcPr>
+        <w:trPr>
+          <w:cnfStyle w:val="100000000000" w:firstRow="1" w:lastRow="0" w:firstColumn="0" w:lastColumn="0" w:oddVBand="0" w:evenVBand="0" w:oddHBand="0" w:evenHBand="0" w:firstRowFirstColumn="0" w:firstRowLastColumn="0" w:lastRowFirstColumn="0" w:lastRowLastColumn="0"/>
+        </w:trPr>
+        <w:tc>
+          <w:tcPr>
+            <w:cnfStyle w:val="001000000100" w:firstRow="0" w:lastRow="0" w:firstColumn="1" w:lastColumn="0" w:oddVBand="0" w:evenVBand="0" w:oddHBand="0" w:evenHBand="0" w:firstRowFirstColumn="1" w:firstRowLastColumn="0" w:lastRowFirstColumn="0" w:lastRowLastColumn="0"/>
             <w:tcW w:w="1843" w:type="dxa"/>
           </w:tcPr>
           <w:p>
@@ -55,6 +51,9 @@
             <w:tcW w:w="7507" w:type="dxa"/>
           </w:tcPr>
           <w:p>
+            <w:pPr>
+              <w:cnfStyle w:val="100000000000" w:firstRow="1" w:lastRow="0" w:firstColumn="0" w:lastColumn="0" w:oddVBand="0" w:evenVBand="0" w:oddHBand="0" w:evenHBand="0" w:firstRowFirstColumn="0" w:firstRowLastColumn="0" w:lastRowFirstColumn="0" w:lastRowLastColumn="0"/>
+            </w:pPr>
             <w:r>
               <w:t xml:space="preserve">Craig </w:t>
             </w:r>
@@ -67,8 +66,12 @@
         </w:tc>
       </w:tr>
       <w:tr>
-        <w:tc>
-          <w:tcPr>
+        <w:trPr>
+          <w:cnfStyle w:val="000000100000" w:firstRow="0" w:lastRow="0" w:firstColumn="0" w:lastColumn="0" w:oddVBand="0" w:evenVBand="0" w:oddHBand="1" w:evenHBand="0" w:firstRowFirstColumn="0" w:firstRowLastColumn="0" w:lastRowFirstColumn="0" w:lastRowLastColumn="0"/>
+        </w:trPr>
+        <w:tc>
+          <w:tcPr>
+            <w:cnfStyle w:val="001000000000" w:firstRow="0" w:lastRow="0" w:firstColumn="1" w:lastColumn="0" w:oddVBand="0" w:evenVBand="0" w:oddHBand="0" w:evenHBand="0" w:firstRowFirstColumn="0" w:firstRowLastColumn="0" w:lastRowFirstColumn="0" w:lastRowLastColumn="0"/>
             <w:tcW w:w="1843" w:type="dxa"/>
           </w:tcPr>
           <w:p>
@@ -82,8 +85,14 @@
             <w:tcW w:w="7507" w:type="dxa"/>
           </w:tcPr>
           <w:p>
-            <w:r>
-              <w:t>021 0833 2173</w:t>
+            <w:pPr>
+              <w:cnfStyle w:val="000000100000" w:firstRow="0" w:lastRow="0" w:firstColumn="0" w:lastColumn="0" w:oddVBand="0" w:evenVBand="0" w:oddHBand="1" w:evenHBand="0" w:firstRowFirstColumn="0" w:firstRowLastColumn="0" w:lastRowFirstColumn="0" w:lastRowLastColumn="0"/>
+            </w:pPr>
+            <w:r>
+              <w:t xml:space="preserve">+64 </w:t>
+            </w:r>
+            <w:r>
+              <w:t>21 0833 2173</w:t>
             </w:r>
           </w:p>
         </w:tc>
@@ -94,6 +103,7 @@
         </w:trPr>
         <w:tc>
           <w:tcPr>
+            <w:cnfStyle w:val="001000000000" w:firstRow="0" w:lastRow="0" w:firstColumn="1" w:lastColumn="0" w:oddVBand="0" w:evenVBand="0" w:oddHBand="0" w:evenHBand="0" w:firstRowFirstColumn="0" w:firstRowLastColumn="0" w:lastRowFirstColumn="0" w:lastRowLastColumn="0"/>
             <w:tcW w:w="1843" w:type="dxa"/>
           </w:tcPr>
           <w:p>
@@ -108,6 +118,7 @@
           </w:tcPr>
           <w:p>
             <w:pPr>
+              <w:cnfStyle w:val="000000000000" w:firstRow="0" w:lastRow="0" w:firstColumn="0" w:lastColumn="0" w:oddVBand="0" w:evenVBand="0" w:oddHBand="0" w:evenHBand="0" w:firstRowFirstColumn="0" w:firstRowLastColumn="0" w:lastRowFirstColumn="0" w:lastRowLastColumn="0"/>
               <w:rPr>
                 <w:color w:val="0563C1" w:themeColor="hyperlink"/>
                 <w:u w:val="single"/>
@@ -125,8 +136,12 @@
         </w:tc>
       </w:tr>
       <w:tr>
-        <w:tc>
-          <w:tcPr>
+        <w:trPr>
+          <w:cnfStyle w:val="000000100000" w:firstRow="0" w:lastRow="0" w:firstColumn="0" w:lastColumn="0" w:oddVBand="0" w:evenVBand="0" w:oddHBand="1" w:evenHBand="0" w:firstRowFirstColumn="0" w:firstRowLastColumn="0" w:lastRowFirstColumn="0" w:lastRowLastColumn="0"/>
+        </w:trPr>
+        <w:tc>
+          <w:tcPr>
+            <w:cnfStyle w:val="001000000000" w:firstRow="0" w:lastRow="0" w:firstColumn="1" w:lastColumn="0" w:oddVBand="0" w:evenVBand="0" w:oddHBand="0" w:evenHBand="0" w:firstRowFirstColumn="0" w:firstRowLastColumn="0" w:lastRowFirstColumn="0" w:lastRowLastColumn="0"/>
             <w:tcW w:w="1843" w:type="dxa"/>
           </w:tcPr>
           <w:p>
@@ -140,6 +155,9 @@
             <w:tcW w:w="7507" w:type="dxa"/>
           </w:tcPr>
           <w:p>
+            <w:pPr>
+              <w:cnfStyle w:val="000000100000" w:firstRow="0" w:lastRow="0" w:firstColumn="0" w:lastColumn="0" w:oddVBand="0" w:evenVBand="0" w:oddHBand="1" w:evenHBand="0" w:firstRowFirstColumn="0" w:firstRowLastColumn="0" w:lastRowFirstColumn="0" w:lastRowLastColumn="0"/>
+            </w:pPr>
             <w:r>
               <w:t>@</w:t>
             </w:r>
@@ -154,6 +172,7 @@
       <w:tr>
         <w:tc>
           <w:tcPr>
+            <w:cnfStyle w:val="001000000000" w:firstRow="0" w:lastRow="0" w:firstColumn="1" w:lastColumn="0" w:oddVBand="0" w:evenVBand="0" w:oddHBand="0" w:evenHBand="0" w:firstRowFirstColumn="0" w:firstRowLastColumn="0" w:lastRowFirstColumn="0" w:lastRowLastColumn="0"/>
             <w:tcW w:w="1843" w:type="dxa"/>
           </w:tcPr>
           <w:p>
@@ -167,11 +186,17 @@
             <w:tcW w:w="7507" w:type="dxa"/>
           </w:tcPr>
           <w:p>
+            <w:pPr>
+              <w:cnfStyle w:val="000000000000" w:firstRow="0" w:lastRow="0" w:firstColumn="0" w:lastColumn="0" w:oddVBand="0" w:evenVBand="0" w:oddHBand="0" w:evenHBand="0" w:firstRowFirstColumn="0" w:firstRowLastColumn="0" w:lastRowFirstColumn="0" w:lastRowLastColumn="0"/>
+            </w:pPr>
             <w:r>
               <w:t>228 Campbell Rd</w:t>
             </w:r>
           </w:p>
           <w:p>
+            <w:pPr>
+              <w:cnfStyle w:val="000000000000" w:firstRow="0" w:lastRow="0" w:firstColumn="0" w:lastColumn="0" w:oddVBand="0" w:evenVBand="0" w:oddHBand="0" w:evenHBand="0" w:firstRowFirstColumn="0" w:firstRowLastColumn="0" w:lastRowFirstColumn="0" w:lastRowLastColumn="0"/>
+            </w:pPr>
             <w:proofErr w:type="spellStart"/>
             <w:r>
               <w:t>Greenlane</w:t>
@@ -179,6 +204,9 @@
             <w:proofErr w:type="spellEnd"/>
           </w:p>
           <w:p>
+            <w:pPr>
+              <w:cnfStyle w:val="000000000000" w:firstRow="0" w:lastRow="0" w:firstColumn="0" w:lastColumn="0" w:oddVBand="0" w:evenVBand="0" w:oddHBand="0" w:evenHBand="0" w:firstRowFirstColumn="0" w:firstRowLastColumn="0" w:lastRowFirstColumn="0" w:lastRowLastColumn="0"/>
+            </w:pPr>
             <w:r>
               <w:t>Auckland 1061</w:t>
             </w:r>
@@ -186,8 +214,12 @@
         </w:tc>
       </w:tr>
       <w:tr>
-        <w:tc>
-          <w:tcPr>
+        <w:trPr>
+          <w:cnfStyle w:val="000000100000" w:firstRow="0" w:lastRow="0" w:firstColumn="0" w:lastColumn="0" w:oddVBand="0" w:evenVBand="0" w:oddHBand="1" w:evenHBand="0" w:firstRowFirstColumn="0" w:firstRowLastColumn="0" w:lastRowFirstColumn="0" w:lastRowLastColumn="0"/>
+        </w:trPr>
+        <w:tc>
+          <w:tcPr>
+            <w:cnfStyle w:val="001000000000" w:firstRow="0" w:lastRow="0" w:firstColumn="1" w:lastColumn="0" w:oddVBand="0" w:evenVBand="0" w:oddHBand="0" w:evenHBand="0" w:firstRowFirstColumn="0" w:firstRowLastColumn="0" w:lastRowFirstColumn="0" w:lastRowLastColumn="0"/>
             <w:tcW w:w="1843" w:type="dxa"/>
           </w:tcPr>
           <w:p>
@@ -201,6 +233,9 @@
             <w:tcW w:w="7507" w:type="dxa"/>
           </w:tcPr>
           <w:p>
+            <w:pPr>
+              <w:cnfStyle w:val="000000100000" w:firstRow="0" w:lastRow="0" w:firstColumn="0" w:lastColumn="0" w:oddVBand="0" w:evenVBand="0" w:oddHBand="1" w:evenHBand="0" w:firstRowFirstColumn="0" w:firstRowLastColumn="0" w:lastRowFirstColumn="0" w:lastRowLastColumn="0"/>
+            </w:pPr>
             <w:r>
               <w:t>www.</w:t>
             </w:r>
@@ -412,6 +447,7 @@
     </w:p>
     <w:p>
       <w:r>
+        <w:lastRenderedPageBreak/>
         <w:t>Previous to this study, I had</w:t>
       </w:r>
       <w:r>
@@ -462,12 +498,6 @@
     <w:p/>
     <w:p/>
     <w:p>
-      <w:r>
-        <w:tab/>
-      </w:r>
-    </w:p>
-    <w:p/>
-    <w:p>
       <w:pPr>
         <w:rPr>
           <w:b/>
@@ -486,7 +516,7 @@
     </w:p>
     <w:tbl>
       <w:tblPr>
-        <w:tblStyle w:val="TableGrid"/>
+        <w:tblStyle w:val="PlainTable3"/>
         <w:tblW w:w="0" w:type="auto"/>
         <w:tblLook w:val="04A0" w:firstRow="1" w:lastRow="0" w:firstColumn="1" w:lastColumn="0" w:noHBand="0" w:noVBand="1"/>
       </w:tblPr>
@@ -496,41 +526,34 @@
         <w:gridCol w:w="3605"/>
       </w:tblGrid>
       <w:tr>
-        <w:tc>
-          <w:tcPr>
+        <w:trPr>
+          <w:cnfStyle w:val="100000000000" w:firstRow="1" w:lastRow="0" w:firstColumn="0" w:lastColumn="0" w:oddVBand="0" w:evenVBand="0" w:oddHBand="0" w:evenHBand="0" w:firstRowFirstColumn="0" w:firstRowLastColumn="0" w:lastRowFirstColumn="0" w:lastRowLastColumn="0"/>
+        </w:trPr>
+        <w:tc>
+          <w:tcPr>
+            <w:cnfStyle w:val="001000000100" w:firstRow="0" w:lastRow="0" w:firstColumn="1" w:lastColumn="0" w:oddVBand="0" w:evenVBand="0" w:oddHBand="0" w:evenHBand="0" w:firstRowFirstColumn="1" w:firstRowLastColumn="0" w:lastRowFirstColumn="0" w:lastRowLastColumn="0"/>
             <w:tcW w:w="2429" w:type="dxa"/>
-            <w:tcBorders>
-              <w:top w:val="single" w:sz="4" w:space="0" w:color="auto"/>
-              <w:left w:val="single" w:sz="4" w:space="0" w:color="auto"/>
-              <w:bottom w:val="single" w:sz="4" w:space="0" w:color="auto"/>
-              <w:right w:val="single" w:sz="4" w:space="0" w:color="auto"/>
-            </w:tcBorders>
           </w:tcPr>
           <w:p/>
         </w:tc>
         <w:tc>
           <w:tcPr>
             <w:tcW w:w="3208" w:type="dxa"/>
-            <w:tcBorders>
-              <w:top w:val="single" w:sz="4" w:space="0" w:color="auto"/>
-              <w:left w:val="single" w:sz="4" w:space="0" w:color="auto"/>
-              <w:bottom w:val="single" w:sz="4" w:space="0" w:color="auto"/>
-              <w:right w:val="single" w:sz="4" w:space="0" w:color="auto"/>
-            </w:tcBorders>
-          </w:tcPr>
-          <w:p/>
+          </w:tcPr>
+          <w:p>
+            <w:pPr>
+              <w:cnfStyle w:val="100000000000" w:firstRow="1" w:lastRow="0" w:firstColumn="0" w:lastColumn="0" w:oddVBand="0" w:evenVBand="0" w:oddHBand="0" w:evenHBand="0" w:firstRowFirstColumn="0" w:firstRowLastColumn="0" w:lastRowFirstColumn="0" w:lastRowLastColumn="0"/>
+            </w:pPr>
+          </w:p>
         </w:tc>
         <w:tc>
           <w:tcPr>
             <w:tcW w:w="3605" w:type="dxa"/>
-            <w:tcBorders>
-              <w:top w:val="single" w:sz="4" w:space="0" w:color="auto"/>
-              <w:left w:val="single" w:sz="4" w:space="0" w:color="auto"/>
-              <w:bottom w:val="single" w:sz="4" w:space="0" w:color="auto"/>
-              <w:right w:val="single" w:sz="4" w:space="0" w:color="auto"/>
-            </w:tcBorders>
-          </w:tcPr>
-          <w:p>
+          </w:tcPr>
+          <w:p>
+            <w:pPr>
+              <w:cnfStyle w:val="100000000000" w:firstRow="1" w:lastRow="0" w:firstColumn="0" w:lastColumn="0" w:oddVBand="0" w:evenVBand="0" w:oddHBand="0" w:evenHBand="0" w:firstRowFirstColumn="0" w:firstRowLastColumn="0" w:lastRowFirstColumn="0" w:lastRowLastColumn="0"/>
+            </w:pPr>
             <w:r>
               <w:t>Experience</w:t>
             </w:r>
@@ -538,15 +561,13 @@
         </w:tc>
       </w:tr>
       <w:tr>
-        <w:tc>
-          <w:tcPr>
+        <w:trPr>
+          <w:cnfStyle w:val="000000100000" w:firstRow="0" w:lastRow="0" w:firstColumn="0" w:lastColumn="0" w:oddVBand="0" w:evenVBand="0" w:oddHBand="1" w:evenHBand="0" w:firstRowFirstColumn="0" w:firstRowLastColumn="0" w:lastRowFirstColumn="0" w:lastRowLastColumn="0"/>
+        </w:trPr>
+        <w:tc>
+          <w:tcPr>
+            <w:cnfStyle w:val="001000000000" w:firstRow="0" w:lastRow="0" w:firstColumn="1" w:lastColumn="0" w:oddVBand="0" w:evenVBand="0" w:oddHBand="0" w:evenHBand="0" w:firstRowFirstColumn="0" w:firstRowLastColumn="0" w:lastRowFirstColumn="0" w:lastRowLastColumn="0"/>
             <w:tcW w:w="2429" w:type="dxa"/>
-            <w:tcBorders>
-              <w:top w:val="single" w:sz="4" w:space="0" w:color="auto"/>
-              <w:left w:val="single" w:sz="4" w:space="0" w:color="auto"/>
-              <w:bottom w:val="single" w:sz="4" w:space="0" w:color="auto"/>
-              <w:right w:val="single" w:sz="4" w:space="0" w:color="auto"/>
-            </w:tcBorders>
             <w:hideMark/>
           </w:tcPr>
           <w:p>
@@ -564,25 +585,28 @@
         <w:tc>
           <w:tcPr>
             <w:tcW w:w="3208" w:type="dxa"/>
-            <w:tcBorders>
-              <w:top w:val="single" w:sz="4" w:space="0" w:color="auto"/>
-              <w:left w:val="single" w:sz="4" w:space="0" w:color="auto"/>
-              <w:bottom w:val="single" w:sz="4" w:space="0" w:color="auto"/>
-              <w:right w:val="single" w:sz="4" w:space="0" w:color="auto"/>
-            </w:tcBorders>
             <w:hideMark/>
           </w:tcPr>
           <w:p>
+            <w:pPr>
+              <w:cnfStyle w:val="000000100000" w:firstRow="0" w:lastRow="0" w:firstColumn="0" w:lastColumn="0" w:oddVBand="0" w:evenVBand="0" w:oddHBand="1" w:evenHBand="0" w:firstRowFirstColumn="0" w:firstRowLastColumn="0" w:lastRowFirstColumn="0" w:lastRowLastColumn="0"/>
+            </w:pPr>
             <w:r>
               <w:t xml:space="preserve">HTML 5 </w:t>
             </w:r>
           </w:p>
           <w:p>
+            <w:pPr>
+              <w:cnfStyle w:val="000000100000" w:firstRow="0" w:lastRow="0" w:firstColumn="0" w:lastColumn="0" w:oddVBand="0" w:evenVBand="0" w:oddHBand="1" w:evenHBand="0" w:firstRowFirstColumn="0" w:firstRowLastColumn="0" w:lastRowFirstColumn="0" w:lastRowLastColumn="0"/>
+            </w:pPr>
             <w:r>
               <w:t>HTML 4.01</w:t>
             </w:r>
           </w:p>
           <w:p>
+            <w:pPr>
+              <w:cnfStyle w:val="000000100000" w:firstRow="0" w:lastRow="0" w:firstColumn="0" w:lastColumn="0" w:oddVBand="0" w:evenVBand="0" w:oddHBand="1" w:evenHBand="0" w:firstRowFirstColumn="0" w:firstRowLastColumn="0" w:lastRowFirstColumn="0" w:lastRowLastColumn="0"/>
+            </w:pPr>
             <w:proofErr w:type="spellStart"/>
             <w:r>
               <w:t>Haml</w:t>
@@ -590,16 +614,25 @@
             <w:proofErr w:type="spellEnd"/>
           </w:p>
           <w:p>
+            <w:pPr>
+              <w:cnfStyle w:val="000000100000" w:firstRow="0" w:lastRow="0" w:firstColumn="0" w:lastColumn="0" w:oddVBand="0" w:evenVBand="0" w:oddHBand="1" w:evenHBand="0" w:firstRowFirstColumn="0" w:firstRowLastColumn="0" w:lastRowFirstColumn="0" w:lastRowLastColumn="0"/>
+            </w:pPr>
             <w:r>
               <w:t>Jade</w:t>
             </w:r>
           </w:p>
           <w:p>
+            <w:pPr>
+              <w:cnfStyle w:val="000000100000" w:firstRow="0" w:lastRow="0" w:firstColumn="0" w:lastColumn="0" w:oddVBand="0" w:evenVBand="0" w:oddHBand="1" w:evenHBand="0" w:firstRowFirstColumn="0" w:firstRowLastColumn="0" w:lastRowFirstColumn="0" w:lastRowLastColumn="0"/>
+            </w:pPr>
             <w:r>
               <w:t>Mustache / Handlebars</w:t>
             </w:r>
           </w:p>
           <w:p>
+            <w:pPr>
+              <w:cnfStyle w:val="000000100000" w:firstRow="0" w:lastRow="0" w:firstColumn="0" w:lastColumn="0" w:oddVBand="0" w:evenVBand="0" w:oddHBand="1" w:evenHBand="0" w:firstRowFirstColumn="0" w:firstRowLastColumn="0" w:lastRowFirstColumn="0" w:lastRowLastColumn="0"/>
+            </w:pPr>
             <w:r>
               <w:t>Jinja2</w:t>
             </w:r>
@@ -608,14 +641,11 @@
         <w:tc>
           <w:tcPr>
             <w:tcW w:w="3605" w:type="dxa"/>
-            <w:tcBorders>
-              <w:top w:val="single" w:sz="4" w:space="0" w:color="auto"/>
-              <w:left w:val="single" w:sz="4" w:space="0" w:color="auto"/>
-              <w:bottom w:val="single" w:sz="4" w:space="0" w:color="auto"/>
-              <w:right w:val="single" w:sz="4" w:space="0" w:color="auto"/>
-            </w:tcBorders>
-          </w:tcPr>
-          <w:p>
+          </w:tcPr>
+          <w:p>
+            <w:pPr>
+              <w:cnfStyle w:val="000000100000" w:firstRow="0" w:lastRow="0" w:firstColumn="0" w:lastColumn="0" w:oddVBand="0" w:evenVBand="0" w:oddHBand="1" w:evenHBand="0" w:firstRowFirstColumn="0" w:firstRowLastColumn="0" w:lastRowFirstColumn="0" w:lastRowLastColumn="0"/>
+            </w:pPr>
             <w:r>
               <w:t>2</w:t>
             </w:r>
@@ -624,26 +654,41 @@
             </w:r>
           </w:p>
           <w:p>
+            <w:pPr>
+              <w:cnfStyle w:val="000000100000" w:firstRow="0" w:lastRow="0" w:firstColumn="0" w:lastColumn="0" w:oddVBand="0" w:evenVBand="0" w:oddHBand="1" w:evenHBand="0" w:firstRowFirstColumn="0" w:firstRowLastColumn="0" w:lastRowFirstColumn="0" w:lastRowLastColumn="0"/>
+            </w:pPr>
             <w:r>
               <w:t>1 Year</w:t>
             </w:r>
           </w:p>
           <w:p>
+            <w:pPr>
+              <w:cnfStyle w:val="000000100000" w:firstRow="0" w:lastRow="0" w:firstColumn="0" w:lastColumn="0" w:oddVBand="0" w:evenVBand="0" w:oddHBand="1" w:evenHBand="0" w:firstRowFirstColumn="0" w:firstRowLastColumn="0" w:lastRowFirstColumn="0" w:lastRowLastColumn="0"/>
+            </w:pPr>
             <w:r>
               <w:t>4 months</w:t>
             </w:r>
           </w:p>
           <w:p>
+            <w:pPr>
+              <w:cnfStyle w:val="000000100000" w:firstRow="0" w:lastRow="0" w:firstColumn="0" w:lastColumn="0" w:oddVBand="0" w:evenVBand="0" w:oddHBand="1" w:evenHBand="0" w:firstRowFirstColumn="0" w:firstRowLastColumn="0" w:lastRowFirstColumn="0" w:lastRowLastColumn="0"/>
+            </w:pPr>
             <w:r>
               <w:t>1 month</w:t>
             </w:r>
           </w:p>
           <w:p>
+            <w:pPr>
+              <w:cnfStyle w:val="000000100000" w:firstRow="0" w:lastRow="0" w:firstColumn="0" w:lastColumn="0" w:oddVBand="0" w:evenVBand="0" w:oddHBand="1" w:evenHBand="0" w:firstRowFirstColumn="0" w:firstRowLastColumn="0" w:lastRowFirstColumn="0" w:lastRowLastColumn="0"/>
+            </w:pPr>
             <w:r>
               <w:t>6 months</w:t>
             </w:r>
           </w:p>
           <w:p>
+            <w:pPr>
+              <w:cnfStyle w:val="000000100000" w:firstRow="0" w:lastRow="0" w:firstColumn="0" w:lastColumn="0" w:oddVBand="0" w:evenVBand="0" w:oddHBand="1" w:evenHBand="0" w:firstRowFirstColumn="0" w:firstRowLastColumn="0" w:lastRowFirstColumn="0" w:lastRowLastColumn="0"/>
+            </w:pPr>
             <w:r>
               <w:t>2 months</w:t>
             </w:r>
@@ -653,13 +698,8 @@
       <w:tr>
         <w:tc>
           <w:tcPr>
+            <w:cnfStyle w:val="001000000000" w:firstRow="0" w:lastRow="0" w:firstColumn="1" w:lastColumn="0" w:oddVBand="0" w:evenVBand="0" w:oddHBand="0" w:evenHBand="0" w:firstRowFirstColumn="0" w:firstRowLastColumn="0" w:lastRowFirstColumn="0" w:lastRowLastColumn="0"/>
             <w:tcW w:w="2429" w:type="dxa"/>
-            <w:tcBorders>
-              <w:top w:val="single" w:sz="4" w:space="0" w:color="auto"/>
-              <w:left w:val="single" w:sz="4" w:space="0" w:color="auto"/>
-              <w:bottom w:val="single" w:sz="4" w:space="0" w:color="auto"/>
-              <w:right w:val="single" w:sz="4" w:space="0" w:color="auto"/>
-            </w:tcBorders>
             <w:hideMark/>
           </w:tcPr>
           <w:p>
@@ -671,25 +711,28 @@
         <w:tc>
           <w:tcPr>
             <w:tcW w:w="3208" w:type="dxa"/>
-            <w:tcBorders>
-              <w:top w:val="single" w:sz="4" w:space="0" w:color="auto"/>
-              <w:left w:val="single" w:sz="4" w:space="0" w:color="auto"/>
-              <w:bottom w:val="single" w:sz="4" w:space="0" w:color="auto"/>
-              <w:right w:val="single" w:sz="4" w:space="0" w:color="auto"/>
-            </w:tcBorders>
             <w:hideMark/>
           </w:tcPr>
           <w:p>
+            <w:pPr>
+              <w:cnfStyle w:val="000000000000" w:firstRow="0" w:lastRow="0" w:firstColumn="0" w:lastColumn="0" w:oddVBand="0" w:evenVBand="0" w:oddHBand="0" w:evenHBand="0" w:firstRowFirstColumn="0" w:firstRowLastColumn="0" w:lastRowFirstColumn="0" w:lastRowLastColumn="0"/>
+            </w:pPr>
             <w:r>
               <w:t>CSS</w:t>
             </w:r>
           </w:p>
           <w:p>
+            <w:pPr>
+              <w:cnfStyle w:val="000000000000" w:firstRow="0" w:lastRow="0" w:firstColumn="0" w:lastColumn="0" w:oddVBand="0" w:evenVBand="0" w:oddHBand="0" w:evenHBand="0" w:firstRowFirstColumn="0" w:firstRowLastColumn="0" w:lastRowFirstColumn="0" w:lastRowLastColumn="0"/>
+            </w:pPr>
             <w:r>
               <w:t>SCSS / SASS</w:t>
             </w:r>
           </w:p>
           <w:p>
+            <w:pPr>
+              <w:cnfStyle w:val="000000000000" w:firstRow="0" w:lastRow="0" w:firstColumn="0" w:lastColumn="0" w:oddVBand="0" w:evenVBand="0" w:oddHBand="0" w:evenHBand="0" w:firstRowFirstColumn="0" w:firstRowLastColumn="0" w:lastRowFirstColumn="0" w:lastRowLastColumn="0"/>
+            </w:pPr>
             <w:r>
               <w:t>SMACSS</w:t>
             </w:r>
@@ -698,24 +741,27 @@
         <w:tc>
           <w:tcPr>
             <w:tcW w:w="3605" w:type="dxa"/>
-            <w:tcBorders>
-              <w:top w:val="single" w:sz="4" w:space="0" w:color="auto"/>
-              <w:left w:val="single" w:sz="4" w:space="0" w:color="auto"/>
-              <w:bottom w:val="single" w:sz="4" w:space="0" w:color="auto"/>
-              <w:right w:val="single" w:sz="4" w:space="0" w:color="auto"/>
-            </w:tcBorders>
-          </w:tcPr>
-          <w:p>
+          </w:tcPr>
+          <w:p>
+            <w:pPr>
+              <w:cnfStyle w:val="000000000000" w:firstRow="0" w:lastRow="0" w:firstColumn="0" w:lastColumn="0" w:oddVBand="0" w:evenVBand="0" w:oddHBand="0" w:evenHBand="0" w:firstRowFirstColumn="0" w:firstRowLastColumn="0" w:lastRowFirstColumn="0" w:lastRowLastColumn="0"/>
+            </w:pPr>
             <w:r>
               <w:t>3 years</w:t>
             </w:r>
           </w:p>
           <w:p>
+            <w:pPr>
+              <w:cnfStyle w:val="000000000000" w:firstRow="0" w:lastRow="0" w:firstColumn="0" w:lastColumn="0" w:oddVBand="0" w:evenVBand="0" w:oddHBand="0" w:evenHBand="0" w:firstRowFirstColumn="0" w:firstRowLastColumn="0" w:lastRowFirstColumn="0" w:lastRowLastColumn="0"/>
+            </w:pPr>
             <w:r>
               <w:t>1 year</w:t>
             </w:r>
           </w:p>
           <w:p>
+            <w:pPr>
+              <w:cnfStyle w:val="000000000000" w:firstRow="0" w:lastRow="0" w:firstColumn="0" w:lastColumn="0" w:oddVBand="0" w:evenVBand="0" w:oddHBand="0" w:evenHBand="0" w:firstRowFirstColumn="0" w:firstRowLastColumn="0" w:lastRowFirstColumn="0" w:lastRowLastColumn="0"/>
+            </w:pPr>
             <w:r>
               <w:t>6 months</w:t>
             </w:r>
@@ -723,15 +769,13 @@
         </w:tc>
       </w:tr>
       <w:tr>
-        <w:tc>
-          <w:tcPr>
+        <w:trPr>
+          <w:cnfStyle w:val="000000100000" w:firstRow="0" w:lastRow="0" w:firstColumn="0" w:lastColumn="0" w:oddVBand="0" w:evenVBand="0" w:oddHBand="1" w:evenHBand="0" w:firstRowFirstColumn="0" w:firstRowLastColumn="0" w:lastRowFirstColumn="0" w:lastRowLastColumn="0"/>
+        </w:trPr>
+        <w:tc>
+          <w:tcPr>
+            <w:cnfStyle w:val="001000000000" w:firstRow="0" w:lastRow="0" w:firstColumn="1" w:lastColumn="0" w:oddVBand="0" w:evenVBand="0" w:oddHBand="0" w:evenHBand="0" w:firstRowFirstColumn="0" w:firstRowLastColumn="0" w:lastRowFirstColumn="0" w:lastRowLastColumn="0"/>
             <w:tcW w:w="2429" w:type="dxa"/>
-            <w:tcBorders>
-              <w:top w:val="single" w:sz="4" w:space="0" w:color="auto"/>
-              <w:left w:val="single" w:sz="4" w:space="0" w:color="auto"/>
-              <w:bottom w:val="single" w:sz="4" w:space="0" w:color="auto"/>
-              <w:right w:val="single" w:sz="4" w:space="0" w:color="auto"/>
-            </w:tcBorders>
             <w:hideMark/>
           </w:tcPr>
           <w:p>
@@ -743,20 +787,20 @@
         <w:tc>
           <w:tcPr>
             <w:tcW w:w="3208" w:type="dxa"/>
-            <w:tcBorders>
-              <w:top w:val="single" w:sz="4" w:space="0" w:color="auto"/>
-              <w:left w:val="single" w:sz="4" w:space="0" w:color="auto"/>
-              <w:bottom w:val="single" w:sz="4" w:space="0" w:color="auto"/>
-              <w:right w:val="single" w:sz="4" w:space="0" w:color="auto"/>
-            </w:tcBorders>
             <w:hideMark/>
           </w:tcPr>
           <w:p>
+            <w:pPr>
+              <w:cnfStyle w:val="000000100000" w:firstRow="0" w:lastRow="0" w:firstColumn="0" w:lastColumn="0" w:oddVBand="0" w:evenVBand="0" w:oddHBand="1" w:evenHBand="0" w:firstRowFirstColumn="0" w:firstRowLastColumn="0" w:lastRowFirstColumn="0" w:lastRowLastColumn="0"/>
+            </w:pPr>
             <w:r>
               <w:t>JavaScript</w:t>
             </w:r>
           </w:p>
           <w:p>
+            <w:pPr>
+              <w:cnfStyle w:val="000000100000" w:firstRow="0" w:lastRow="0" w:firstColumn="0" w:lastColumn="0" w:oddVBand="0" w:evenVBand="0" w:oddHBand="1" w:evenHBand="0" w:firstRowFirstColumn="0" w:firstRowLastColumn="0" w:lastRowFirstColumn="0" w:lastRowLastColumn="0"/>
+            </w:pPr>
             <w:proofErr w:type="spellStart"/>
             <w:r>
               <w:t>jQuery</w:t>
@@ -764,18 +808,28 @@
             <w:proofErr w:type="spellEnd"/>
           </w:p>
           <w:p>
+            <w:pPr>
+              <w:cnfStyle w:val="000000100000" w:firstRow="0" w:lastRow="0" w:firstColumn="0" w:lastColumn="0" w:oddVBand="0" w:evenVBand="0" w:oddHBand="1" w:evenHBand="0" w:firstRowFirstColumn="0" w:firstRowLastColumn="0" w:lastRowFirstColumn="0" w:lastRowLastColumn="0"/>
+            </w:pPr>
             <w:r>
               <w:t>Underscore</w:t>
             </w:r>
           </w:p>
           <w:p>
+            <w:pPr>
+              <w:cnfStyle w:val="000000100000" w:firstRow="0" w:lastRow="0" w:firstColumn="0" w:lastColumn="0" w:oddVBand="0" w:evenVBand="0" w:oddHBand="1" w:evenHBand="0" w:firstRowFirstColumn="0" w:firstRowLastColumn="0" w:lastRowFirstColumn="0" w:lastRowLastColumn="0"/>
+            </w:pPr>
             <w:proofErr w:type="spellStart"/>
             <w:r>
+              <w:lastRenderedPageBreak/>
               <w:t>Modernizr</w:t>
             </w:r>
             <w:proofErr w:type="spellEnd"/>
           </w:p>
           <w:p>
+            <w:pPr>
+              <w:cnfStyle w:val="000000100000" w:firstRow="0" w:lastRow="0" w:firstColumn="0" w:lastColumn="0" w:oddVBand="0" w:evenVBand="0" w:oddHBand="1" w:evenHBand="0" w:firstRowFirstColumn="0" w:firstRowLastColumn="0" w:lastRowFirstColumn="0" w:lastRowLastColumn="0"/>
+            </w:pPr>
             <w:proofErr w:type="spellStart"/>
             <w:r>
               <w:t>Selectivizr</w:t>
@@ -783,16 +837,25 @@
             <w:proofErr w:type="spellEnd"/>
           </w:p>
           <w:p>
+            <w:pPr>
+              <w:cnfStyle w:val="000000100000" w:firstRow="0" w:lastRow="0" w:firstColumn="0" w:lastColumn="0" w:oddVBand="0" w:evenVBand="0" w:oddHBand="1" w:evenHBand="0" w:firstRowFirstColumn="0" w:firstRowLastColumn="0" w:lastRowFirstColumn="0" w:lastRowLastColumn="0"/>
+            </w:pPr>
             <w:r>
               <w:t>Backbone &amp; Marionette</w:t>
             </w:r>
           </w:p>
           <w:p>
+            <w:pPr>
+              <w:cnfStyle w:val="000000100000" w:firstRow="0" w:lastRow="0" w:firstColumn="0" w:lastColumn="0" w:oddVBand="0" w:evenVBand="0" w:oddHBand="1" w:evenHBand="0" w:firstRowFirstColumn="0" w:firstRowLastColumn="0" w:lastRowFirstColumn="0" w:lastRowLastColumn="0"/>
+            </w:pPr>
             <w:r>
               <w:t>Ender</w:t>
             </w:r>
           </w:p>
           <w:p>
+            <w:pPr>
+              <w:cnfStyle w:val="000000100000" w:firstRow="0" w:lastRow="0" w:firstColumn="0" w:lastColumn="0" w:oddVBand="0" w:evenVBand="0" w:oddHBand="1" w:evenHBand="0" w:firstRowFirstColumn="0" w:firstRowLastColumn="0" w:lastRowFirstColumn="0" w:lastRowLastColumn="0"/>
+            </w:pPr>
             <w:proofErr w:type="spellStart"/>
             <w:r>
               <w:t>jQTouch</w:t>
@@ -811,49 +874,69 @@
         <w:tc>
           <w:tcPr>
             <w:tcW w:w="3605" w:type="dxa"/>
-            <w:tcBorders>
-              <w:top w:val="single" w:sz="4" w:space="0" w:color="auto"/>
-              <w:left w:val="single" w:sz="4" w:space="0" w:color="auto"/>
-              <w:bottom w:val="single" w:sz="4" w:space="0" w:color="auto"/>
-              <w:right w:val="single" w:sz="4" w:space="0" w:color="auto"/>
-            </w:tcBorders>
-          </w:tcPr>
-          <w:p>
-            <w:r>
+          </w:tcPr>
+          <w:p>
+            <w:pPr>
+              <w:cnfStyle w:val="000000100000" w:firstRow="0" w:lastRow="0" w:firstColumn="0" w:lastColumn="0" w:oddVBand="0" w:evenVBand="0" w:oddHBand="1" w:evenHBand="0" w:firstRowFirstColumn="0" w:firstRowLastColumn="0" w:lastRowFirstColumn="0" w:lastRowLastColumn="0"/>
+            </w:pPr>
+            <w:r>
+              <w:lastRenderedPageBreak/>
               <w:t>3 years</w:t>
             </w:r>
           </w:p>
           <w:p>
+            <w:pPr>
+              <w:cnfStyle w:val="000000100000" w:firstRow="0" w:lastRow="0" w:firstColumn="0" w:lastColumn="0" w:oddVBand="0" w:evenVBand="0" w:oddHBand="1" w:evenHBand="0" w:firstRowFirstColumn="0" w:firstRowLastColumn="0" w:lastRowFirstColumn="0" w:lastRowLastColumn="0"/>
+            </w:pPr>
             <w:r>
               <w:t>3 years</w:t>
             </w:r>
           </w:p>
           <w:p>
+            <w:pPr>
+              <w:cnfStyle w:val="000000100000" w:firstRow="0" w:lastRow="0" w:firstColumn="0" w:lastColumn="0" w:oddVBand="0" w:evenVBand="0" w:oddHBand="1" w:evenHBand="0" w:firstRowFirstColumn="0" w:firstRowLastColumn="0" w:lastRowFirstColumn="0" w:lastRowLastColumn="0"/>
+            </w:pPr>
             <w:r>
               <w:t>6 months</w:t>
             </w:r>
           </w:p>
           <w:p>
-            <w:r>
+            <w:pPr>
+              <w:cnfStyle w:val="000000100000" w:firstRow="0" w:lastRow="0" w:firstColumn="0" w:lastColumn="0" w:oddVBand="0" w:evenVBand="0" w:oddHBand="1" w:evenHBand="0" w:firstRowFirstColumn="0" w:firstRowLastColumn="0" w:lastRowFirstColumn="0" w:lastRowLastColumn="0"/>
+            </w:pPr>
+            <w:r>
+              <w:lastRenderedPageBreak/>
               <w:t>N/A</w:t>
             </w:r>
           </w:p>
           <w:p>
+            <w:pPr>
+              <w:cnfStyle w:val="000000100000" w:firstRow="0" w:lastRow="0" w:firstColumn="0" w:lastColumn="0" w:oddVBand="0" w:evenVBand="0" w:oddHBand="1" w:evenHBand="0" w:firstRowFirstColumn="0" w:firstRowLastColumn="0" w:lastRowFirstColumn="0" w:lastRowLastColumn="0"/>
+            </w:pPr>
             <w:r>
               <w:t>N/A</w:t>
             </w:r>
           </w:p>
           <w:p>
+            <w:pPr>
+              <w:cnfStyle w:val="000000100000" w:firstRow="0" w:lastRow="0" w:firstColumn="0" w:lastColumn="0" w:oddVBand="0" w:evenVBand="0" w:oddHBand="1" w:evenHBand="0" w:firstRowFirstColumn="0" w:firstRowLastColumn="0" w:lastRowFirstColumn="0" w:lastRowLastColumn="0"/>
+            </w:pPr>
             <w:r>
               <w:t>4 months</w:t>
             </w:r>
           </w:p>
           <w:p>
+            <w:pPr>
+              <w:cnfStyle w:val="000000100000" w:firstRow="0" w:lastRow="0" w:firstColumn="0" w:lastColumn="0" w:oddVBand="0" w:evenVBand="0" w:oddHBand="1" w:evenHBand="0" w:firstRowFirstColumn="0" w:firstRowLastColumn="0" w:lastRowFirstColumn="0" w:lastRowLastColumn="0"/>
+            </w:pPr>
             <w:r>
               <w:t>1 month</w:t>
             </w:r>
           </w:p>
           <w:p>
+            <w:pPr>
+              <w:cnfStyle w:val="000000100000" w:firstRow="0" w:lastRow="0" w:firstColumn="0" w:lastColumn="0" w:oddVBand="0" w:evenVBand="0" w:oddHBand="1" w:evenHBand="0" w:firstRowFirstColumn="0" w:firstRowLastColumn="0" w:lastRowFirstColumn="0" w:lastRowLastColumn="0"/>
+            </w:pPr>
             <w:r>
               <w:t>1 month</w:t>
             </w:r>
@@ -863,17 +946,13 @@
       <w:tr>
         <w:tc>
           <w:tcPr>
+            <w:cnfStyle w:val="001000000000" w:firstRow="0" w:lastRow="0" w:firstColumn="1" w:lastColumn="0" w:oddVBand="0" w:evenVBand="0" w:oddHBand="0" w:evenHBand="0" w:firstRowFirstColumn="0" w:firstRowLastColumn="0" w:lastRowFirstColumn="0" w:lastRowLastColumn="0"/>
             <w:tcW w:w="2429" w:type="dxa"/>
-            <w:tcBorders>
-              <w:top w:val="single" w:sz="4" w:space="0" w:color="auto"/>
-              <w:left w:val="single" w:sz="4" w:space="0" w:color="auto"/>
-              <w:bottom w:val="single" w:sz="4" w:space="0" w:color="auto"/>
-              <w:right w:val="single" w:sz="4" w:space="0" w:color="auto"/>
-            </w:tcBorders>
             <w:hideMark/>
           </w:tcPr>
           <w:p>
             <w:r>
+              <w:lastRenderedPageBreak/>
               <w:t>Utilities</w:t>
             </w:r>
           </w:p>
@@ -881,30 +960,36 @@
         <w:tc>
           <w:tcPr>
             <w:tcW w:w="3208" w:type="dxa"/>
-            <w:tcBorders>
-              <w:top w:val="single" w:sz="4" w:space="0" w:color="auto"/>
-              <w:left w:val="single" w:sz="4" w:space="0" w:color="auto"/>
-              <w:bottom w:val="single" w:sz="4" w:space="0" w:color="auto"/>
-              <w:right w:val="single" w:sz="4" w:space="0" w:color="auto"/>
-            </w:tcBorders>
             <w:hideMark/>
           </w:tcPr>
           <w:p>
+            <w:pPr>
+              <w:cnfStyle w:val="000000000000" w:firstRow="0" w:lastRow="0" w:firstColumn="0" w:lastColumn="0" w:oddVBand="0" w:evenVBand="0" w:oddHBand="0" w:evenHBand="0" w:firstRowFirstColumn="0" w:firstRowLastColumn="0" w:lastRowFirstColumn="0" w:lastRowLastColumn="0"/>
+            </w:pPr>
             <w:r>
               <w:t>grunt.js</w:t>
             </w:r>
           </w:p>
           <w:p>
+            <w:pPr>
+              <w:cnfStyle w:val="000000000000" w:firstRow="0" w:lastRow="0" w:firstColumn="0" w:lastColumn="0" w:oddVBand="0" w:evenVBand="0" w:oddHBand="0" w:evenHBand="0" w:firstRowFirstColumn="0" w:firstRowLastColumn="0" w:lastRowFirstColumn="0" w:lastRowLastColumn="0"/>
+            </w:pPr>
             <w:r>
               <w:t>Compass</w:t>
             </w:r>
           </w:p>
           <w:p>
+            <w:pPr>
+              <w:cnfStyle w:val="000000000000" w:firstRow="0" w:lastRow="0" w:firstColumn="0" w:lastColumn="0" w:oddVBand="0" w:evenVBand="0" w:oddHBand="0" w:evenHBand="0" w:firstRowFirstColumn="0" w:firstRowLastColumn="0" w:lastRowFirstColumn="0" w:lastRowLastColumn="0"/>
+            </w:pPr>
             <w:r>
               <w:t>XAMPP</w:t>
             </w:r>
           </w:p>
           <w:p>
+            <w:pPr>
+              <w:cnfStyle w:val="000000000000" w:firstRow="0" w:lastRow="0" w:firstColumn="0" w:lastColumn="0" w:oddVBand="0" w:evenVBand="0" w:oddHBand="0" w:evenHBand="0" w:firstRowFirstColumn="0" w:firstRowLastColumn="0" w:lastRowFirstColumn="0" w:lastRowLastColumn="0"/>
+            </w:pPr>
             <w:proofErr w:type="spellStart"/>
             <w:r>
               <w:t>jsHint</w:t>
@@ -915,29 +1000,35 @@
         <w:tc>
           <w:tcPr>
             <w:tcW w:w="3605" w:type="dxa"/>
-            <w:tcBorders>
-              <w:top w:val="single" w:sz="4" w:space="0" w:color="auto"/>
-              <w:left w:val="single" w:sz="4" w:space="0" w:color="auto"/>
-              <w:bottom w:val="single" w:sz="4" w:space="0" w:color="auto"/>
-              <w:right w:val="single" w:sz="4" w:space="0" w:color="auto"/>
-            </w:tcBorders>
-          </w:tcPr>
-          <w:p>
+          </w:tcPr>
+          <w:p>
+            <w:pPr>
+              <w:cnfStyle w:val="000000000000" w:firstRow="0" w:lastRow="0" w:firstColumn="0" w:lastColumn="0" w:oddVBand="0" w:evenVBand="0" w:oddHBand="0" w:evenHBand="0" w:firstRowFirstColumn="0" w:firstRowLastColumn="0" w:lastRowFirstColumn="0" w:lastRowLastColumn="0"/>
+            </w:pPr>
             <w:r>
               <w:t>6 months</w:t>
             </w:r>
           </w:p>
           <w:p>
+            <w:pPr>
+              <w:cnfStyle w:val="000000000000" w:firstRow="0" w:lastRow="0" w:firstColumn="0" w:lastColumn="0" w:oddVBand="0" w:evenVBand="0" w:oddHBand="0" w:evenHBand="0" w:firstRowFirstColumn="0" w:firstRowLastColumn="0" w:lastRowFirstColumn="0" w:lastRowLastColumn="0"/>
+            </w:pPr>
             <w:r>
               <w:t>2 months</w:t>
             </w:r>
           </w:p>
           <w:p>
+            <w:pPr>
+              <w:cnfStyle w:val="000000000000" w:firstRow="0" w:lastRow="0" w:firstColumn="0" w:lastColumn="0" w:oddVBand="0" w:evenVBand="0" w:oddHBand="0" w:evenHBand="0" w:firstRowFirstColumn="0" w:firstRowLastColumn="0" w:lastRowFirstColumn="0" w:lastRowLastColumn="0"/>
+            </w:pPr>
             <w:r>
               <w:t>3 years</w:t>
             </w:r>
           </w:p>
           <w:p>
+            <w:pPr>
+              <w:cnfStyle w:val="000000000000" w:firstRow="0" w:lastRow="0" w:firstColumn="0" w:lastColumn="0" w:oddVBand="0" w:evenVBand="0" w:oddHBand="0" w:evenHBand="0" w:firstRowFirstColumn="0" w:firstRowLastColumn="0" w:lastRowFirstColumn="0" w:lastRowLastColumn="0"/>
+            </w:pPr>
             <w:r>
               <w:t>1 year</w:t>
             </w:r>
@@ -945,15 +1036,13 @@
         </w:tc>
       </w:tr>
       <w:tr>
-        <w:tc>
-          <w:tcPr>
+        <w:trPr>
+          <w:cnfStyle w:val="000000100000" w:firstRow="0" w:lastRow="0" w:firstColumn="0" w:lastColumn="0" w:oddVBand="0" w:evenVBand="0" w:oddHBand="1" w:evenHBand="0" w:firstRowFirstColumn="0" w:firstRowLastColumn="0" w:lastRowFirstColumn="0" w:lastRowLastColumn="0"/>
+        </w:trPr>
+        <w:tc>
+          <w:tcPr>
+            <w:cnfStyle w:val="001000000000" w:firstRow="0" w:lastRow="0" w:firstColumn="1" w:lastColumn="0" w:oddVBand="0" w:evenVBand="0" w:oddHBand="0" w:evenHBand="0" w:firstRowFirstColumn="0" w:firstRowLastColumn="0" w:lastRowFirstColumn="0" w:lastRowLastColumn="0"/>
             <w:tcW w:w="2429" w:type="dxa"/>
-            <w:tcBorders>
-              <w:top w:val="single" w:sz="4" w:space="0" w:color="auto"/>
-              <w:left w:val="single" w:sz="4" w:space="0" w:color="auto"/>
-              <w:bottom w:val="single" w:sz="4" w:space="0" w:color="auto"/>
-              <w:right w:val="single" w:sz="4" w:space="0" w:color="auto"/>
-            </w:tcBorders>
             <w:hideMark/>
           </w:tcPr>
           <w:p>
@@ -965,20 +1054,20 @@
         <w:tc>
           <w:tcPr>
             <w:tcW w:w="3208" w:type="dxa"/>
-            <w:tcBorders>
-              <w:top w:val="single" w:sz="4" w:space="0" w:color="auto"/>
-              <w:left w:val="single" w:sz="4" w:space="0" w:color="auto"/>
-              <w:bottom w:val="single" w:sz="4" w:space="0" w:color="auto"/>
-              <w:right w:val="single" w:sz="4" w:space="0" w:color="auto"/>
-            </w:tcBorders>
             <w:hideMark/>
           </w:tcPr>
           <w:p>
+            <w:pPr>
+              <w:cnfStyle w:val="000000100000" w:firstRow="0" w:lastRow="0" w:firstColumn="0" w:lastColumn="0" w:oddVBand="0" w:evenVBand="0" w:oddHBand="1" w:evenHBand="0" w:firstRowFirstColumn="0" w:firstRowLastColumn="0" w:lastRowFirstColumn="0" w:lastRowLastColumn="0"/>
+            </w:pPr>
             <w:r>
               <w:t>SVN</w:t>
             </w:r>
           </w:p>
           <w:p>
+            <w:pPr>
+              <w:cnfStyle w:val="000000100000" w:firstRow="0" w:lastRow="0" w:firstColumn="0" w:lastColumn="0" w:oddVBand="0" w:evenVBand="0" w:oddHBand="1" w:evenHBand="0" w:firstRowFirstColumn="0" w:firstRowLastColumn="0" w:lastRowFirstColumn="0" w:lastRowLastColumn="0"/>
+            </w:pPr>
             <w:r>
               <w:t>Git</w:t>
             </w:r>
@@ -987,19 +1076,19 @@
         <w:tc>
           <w:tcPr>
             <w:tcW w:w="3605" w:type="dxa"/>
-            <w:tcBorders>
-              <w:top w:val="single" w:sz="4" w:space="0" w:color="auto"/>
-              <w:left w:val="single" w:sz="4" w:space="0" w:color="auto"/>
-              <w:bottom w:val="single" w:sz="4" w:space="0" w:color="auto"/>
-              <w:right w:val="single" w:sz="4" w:space="0" w:color="auto"/>
-            </w:tcBorders>
-          </w:tcPr>
-          <w:p>
+          </w:tcPr>
+          <w:p>
+            <w:pPr>
+              <w:cnfStyle w:val="000000100000" w:firstRow="0" w:lastRow="0" w:firstColumn="0" w:lastColumn="0" w:oddVBand="0" w:evenVBand="0" w:oddHBand="1" w:evenHBand="0" w:firstRowFirstColumn="0" w:firstRowLastColumn="0" w:lastRowFirstColumn="0" w:lastRowLastColumn="0"/>
+            </w:pPr>
             <w:r>
               <w:t>2 years</w:t>
             </w:r>
           </w:p>
           <w:p>
+            <w:pPr>
+              <w:cnfStyle w:val="000000100000" w:firstRow="0" w:lastRow="0" w:firstColumn="0" w:lastColumn="0" w:oddVBand="0" w:evenVBand="0" w:oddHBand="1" w:evenHBand="0" w:firstRowFirstColumn="0" w:firstRowLastColumn="0" w:lastRowFirstColumn="0" w:lastRowLastColumn="0"/>
+            </w:pPr>
             <w:r>
               <w:t>1 year</w:t>
             </w:r>
@@ -1009,13 +1098,8 @@
       <w:tr>
         <w:tc>
           <w:tcPr>
+            <w:cnfStyle w:val="001000000000" w:firstRow="0" w:lastRow="0" w:firstColumn="1" w:lastColumn="0" w:oddVBand="0" w:evenVBand="0" w:oddHBand="0" w:evenHBand="0" w:firstRowFirstColumn="0" w:firstRowLastColumn="0" w:lastRowFirstColumn="0" w:lastRowLastColumn="0"/>
             <w:tcW w:w="2429" w:type="dxa"/>
-            <w:tcBorders>
-              <w:top w:val="single" w:sz="4" w:space="0" w:color="auto"/>
-              <w:left w:val="single" w:sz="4" w:space="0" w:color="auto"/>
-              <w:bottom w:val="single" w:sz="4" w:space="0" w:color="auto"/>
-              <w:right w:val="single" w:sz="4" w:space="0" w:color="auto"/>
-            </w:tcBorders>
             <w:hideMark/>
           </w:tcPr>
           <w:p>
@@ -1033,20 +1117,20 @@
         <w:tc>
           <w:tcPr>
             <w:tcW w:w="3208" w:type="dxa"/>
-            <w:tcBorders>
-              <w:top w:val="single" w:sz="4" w:space="0" w:color="auto"/>
-              <w:left w:val="single" w:sz="4" w:space="0" w:color="auto"/>
-              <w:bottom w:val="single" w:sz="4" w:space="0" w:color="auto"/>
-              <w:right w:val="single" w:sz="4" w:space="0" w:color="auto"/>
-            </w:tcBorders>
             <w:hideMark/>
           </w:tcPr>
           <w:p>
+            <w:pPr>
+              <w:cnfStyle w:val="000000000000" w:firstRow="0" w:lastRow="0" w:firstColumn="0" w:lastColumn="0" w:oddVBand="0" w:evenVBand="0" w:oddHBand="0" w:evenHBand="0" w:firstRowFirstColumn="0" w:firstRowLastColumn="0" w:lastRowFirstColumn="0" w:lastRowLastColumn="0"/>
+            </w:pPr>
             <w:r>
               <w:t>PHP</w:t>
             </w:r>
           </w:p>
           <w:p>
+            <w:pPr>
+              <w:cnfStyle w:val="000000000000" w:firstRow="0" w:lastRow="0" w:firstColumn="0" w:lastColumn="0" w:oddVBand="0" w:evenVBand="0" w:oddHBand="0" w:evenHBand="0" w:firstRowFirstColumn="0" w:firstRowLastColumn="0" w:lastRowFirstColumn="0" w:lastRowLastColumn="0"/>
+            </w:pPr>
             <w:proofErr w:type="spellStart"/>
             <w:r>
               <w:t>Wordpress</w:t>
@@ -1054,11 +1138,17 @@
             <w:proofErr w:type="spellEnd"/>
           </w:p>
           <w:p>
+            <w:pPr>
+              <w:cnfStyle w:val="000000000000" w:firstRow="0" w:lastRow="0" w:firstColumn="0" w:lastColumn="0" w:oddVBand="0" w:evenVBand="0" w:oddHBand="0" w:evenHBand="0" w:firstRowFirstColumn="0" w:firstRowLastColumn="0" w:lastRowFirstColumn="0" w:lastRowLastColumn="0"/>
+            </w:pPr>
             <w:r>
               <w:t>Node.js</w:t>
             </w:r>
           </w:p>
           <w:p>
+            <w:pPr>
+              <w:cnfStyle w:val="000000000000" w:firstRow="0" w:lastRow="0" w:firstColumn="0" w:lastColumn="0" w:oddVBand="0" w:evenVBand="0" w:oddHBand="0" w:evenHBand="0" w:firstRowFirstColumn="0" w:firstRowLastColumn="0" w:lastRowFirstColumn="0" w:lastRowLastColumn="0"/>
+            </w:pPr>
             <w:r>
               <w:t>Express</w:t>
             </w:r>
@@ -1067,15 +1157,10 @@
         <w:tc>
           <w:tcPr>
             <w:tcW w:w="3605" w:type="dxa"/>
-            <w:tcBorders>
-              <w:top w:val="single" w:sz="4" w:space="0" w:color="auto"/>
-              <w:left w:val="single" w:sz="4" w:space="0" w:color="auto"/>
-              <w:bottom w:val="single" w:sz="4" w:space="0" w:color="auto"/>
-              <w:right w:val="single" w:sz="4" w:space="0" w:color="auto"/>
-            </w:tcBorders>
-          </w:tcPr>
-          <w:p>
-            <w:pPr>
+          </w:tcPr>
+          <w:p>
+            <w:pPr>
+              <w:cnfStyle w:val="000000000000" w:firstRow="0" w:lastRow="0" w:firstColumn="0" w:lastColumn="0" w:oddVBand="0" w:evenVBand="0" w:oddHBand="0" w:evenHBand="0" w:firstRowFirstColumn="0" w:firstRowLastColumn="0" w:lastRowFirstColumn="0" w:lastRowLastColumn="0"/>
               <w:rPr>
                 <w:i/>
               </w:rPr>
@@ -1094,16 +1179,25 @@
             </w:r>
           </w:p>
           <w:p>
+            <w:pPr>
+              <w:cnfStyle w:val="000000000000" w:firstRow="0" w:lastRow="0" w:firstColumn="0" w:lastColumn="0" w:oddVBand="0" w:evenVBand="0" w:oddHBand="0" w:evenHBand="0" w:firstRowFirstColumn="0" w:firstRowLastColumn="0" w:lastRowFirstColumn="0" w:lastRowLastColumn="0"/>
+            </w:pPr>
             <w:r>
               <w:t>1 year</w:t>
             </w:r>
           </w:p>
           <w:p>
+            <w:pPr>
+              <w:cnfStyle w:val="000000000000" w:firstRow="0" w:lastRow="0" w:firstColumn="0" w:lastColumn="0" w:oddVBand="0" w:evenVBand="0" w:oddHBand="0" w:evenHBand="0" w:firstRowFirstColumn="0" w:firstRowLastColumn="0" w:lastRowFirstColumn="0" w:lastRowLastColumn="0"/>
+            </w:pPr>
             <w:r>
               <w:t>1 month</w:t>
             </w:r>
           </w:p>
           <w:p>
+            <w:pPr>
+              <w:cnfStyle w:val="000000000000" w:firstRow="0" w:lastRow="0" w:firstColumn="0" w:lastColumn="0" w:oddVBand="0" w:evenVBand="0" w:oddHBand="0" w:evenHBand="0" w:firstRowFirstColumn="0" w:firstRowLastColumn="0" w:lastRowFirstColumn="0" w:lastRowLastColumn="0"/>
+            </w:pPr>
             <w:r>
               <w:t>1 month</w:t>
             </w:r>
@@ -1111,15 +1205,13 @@
         </w:tc>
       </w:tr>
       <w:tr>
-        <w:tc>
-          <w:tcPr>
+        <w:trPr>
+          <w:cnfStyle w:val="000000100000" w:firstRow="0" w:lastRow="0" w:firstColumn="0" w:lastColumn="0" w:oddVBand="0" w:evenVBand="0" w:oddHBand="1" w:evenHBand="0" w:firstRowFirstColumn="0" w:firstRowLastColumn="0" w:lastRowFirstColumn="0" w:lastRowLastColumn="0"/>
+        </w:trPr>
+        <w:tc>
+          <w:tcPr>
+            <w:cnfStyle w:val="001000000000" w:firstRow="0" w:lastRow="0" w:firstColumn="1" w:lastColumn="0" w:oddVBand="0" w:evenVBand="0" w:oddHBand="0" w:evenHBand="0" w:firstRowFirstColumn="0" w:firstRowLastColumn="0" w:lastRowFirstColumn="0" w:lastRowLastColumn="0"/>
             <w:tcW w:w="2429" w:type="dxa"/>
-            <w:tcBorders>
-              <w:top w:val="single" w:sz="4" w:space="0" w:color="auto"/>
-              <w:left w:val="single" w:sz="4" w:space="0" w:color="auto"/>
-              <w:bottom w:val="single" w:sz="4" w:space="0" w:color="auto"/>
-              <w:right w:val="single" w:sz="4" w:space="0" w:color="auto"/>
-            </w:tcBorders>
             <w:hideMark/>
           </w:tcPr>
           <w:p>
@@ -1131,15 +1223,12 @@
         <w:tc>
           <w:tcPr>
             <w:tcW w:w="3208" w:type="dxa"/>
-            <w:tcBorders>
-              <w:top w:val="single" w:sz="4" w:space="0" w:color="auto"/>
-              <w:left w:val="single" w:sz="4" w:space="0" w:color="auto"/>
-              <w:bottom w:val="single" w:sz="4" w:space="0" w:color="auto"/>
-              <w:right w:val="single" w:sz="4" w:space="0" w:color="auto"/>
-            </w:tcBorders>
             <w:hideMark/>
           </w:tcPr>
           <w:p>
+            <w:pPr>
+              <w:cnfStyle w:val="000000100000" w:firstRow="0" w:lastRow="0" w:firstColumn="0" w:lastColumn="0" w:oddVBand="0" w:evenVBand="0" w:oddHBand="1" w:evenHBand="0" w:firstRowFirstColumn="0" w:firstRowLastColumn="0" w:lastRowFirstColumn="0" w:lastRowLastColumn="0"/>
+            </w:pPr>
             <w:proofErr w:type="spellStart"/>
             <w:r>
               <w:t>Mysql</w:t>
@@ -1158,6 +1247,9 @@
             </w:r>
           </w:p>
           <w:p>
+            <w:pPr>
+              <w:cnfStyle w:val="000000100000" w:firstRow="0" w:lastRow="0" w:firstColumn="0" w:lastColumn="0" w:oddVBand="0" w:evenVBand="0" w:oddHBand="1" w:evenHBand="0" w:firstRowFirstColumn="0" w:firstRowLastColumn="0" w:lastRowFirstColumn="0" w:lastRowLastColumn="0"/>
+            </w:pPr>
             <w:proofErr w:type="spellStart"/>
             <w:r>
               <w:t>MongoDB</w:t>
@@ -1168,14 +1260,11 @@
         <w:tc>
           <w:tcPr>
             <w:tcW w:w="3605" w:type="dxa"/>
-            <w:tcBorders>
-              <w:top w:val="single" w:sz="4" w:space="0" w:color="auto"/>
-              <w:left w:val="single" w:sz="4" w:space="0" w:color="auto"/>
-              <w:bottom w:val="single" w:sz="4" w:space="0" w:color="auto"/>
-              <w:right w:val="single" w:sz="4" w:space="0" w:color="auto"/>
-            </w:tcBorders>
-          </w:tcPr>
-          <w:p>
+          </w:tcPr>
+          <w:p>
+            <w:pPr>
+              <w:cnfStyle w:val="000000100000" w:firstRow="0" w:lastRow="0" w:firstColumn="0" w:lastColumn="0" w:oddVBand="0" w:evenVBand="0" w:oddHBand="1" w:evenHBand="0" w:firstRowFirstColumn="0" w:firstRowLastColumn="0" w:lastRowFirstColumn="0" w:lastRowLastColumn="0"/>
+            </w:pPr>
             <w:r>
               <w:t xml:space="preserve">1 year </w:t>
             </w:r>
@@ -1187,6 +1276,9 @@
             </w:r>
           </w:p>
           <w:p>
+            <w:pPr>
+              <w:cnfStyle w:val="000000100000" w:firstRow="0" w:lastRow="0" w:firstColumn="0" w:lastColumn="0" w:oddVBand="0" w:evenVBand="0" w:oddHBand="1" w:evenHBand="0" w:firstRowFirstColumn="0" w:firstRowLastColumn="0" w:lastRowFirstColumn="0" w:lastRowLastColumn="0"/>
+            </w:pPr>
             <w:r>
               <w:t>1 month</w:t>
             </w:r>
@@ -1196,13 +1288,8 @@
       <w:tr>
         <w:tc>
           <w:tcPr>
+            <w:cnfStyle w:val="001000000000" w:firstRow="0" w:lastRow="0" w:firstColumn="1" w:lastColumn="0" w:oddVBand="0" w:evenVBand="0" w:oddHBand="0" w:evenHBand="0" w:firstRowFirstColumn="0" w:firstRowLastColumn="0" w:lastRowFirstColumn="0" w:lastRowLastColumn="0"/>
             <w:tcW w:w="2429" w:type="dxa"/>
-            <w:tcBorders>
-              <w:top w:val="single" w:sz="4" w:space="0" w:color="auto"/>
-              <w:left w:val="single" w:sz="4" w:space="0" w:color="auto"/>
-              <w:bottom w:val="single" w:sz="4" w:space="0" w:color="auto"/>
-              <w:right w:val="single" w:sz="4" w:space="0" w:color="auto"/>
-            </w:tcBorders>
           </w:tcPr>
           <w:p>
             <w:r>
@@ -1213,24 +1300,27 @@
         <w:tc>
           <w:tcPr>
             <w:tcW w:w="3208" w:type="dxa"/>
-            <w:tcBorders>
-              <w:top w:val="single" w:sz="4" w:space="0" w:color="auto"/>
-              <w:left w:val="single" w:sz="4" w:space="0" w:color="auto"/>
-              <w:bottom w:val="single" w:sz="4" w:space="0" w:color="auto"/>
-              <w:right w:val="single" w:sz="4" w:space="0" w:color="auto"/>
-            </w:tcBorders>
-          </w:tcPr>
-          <w:p>
+          </w:tcPr>
+          <w:p>
+            <w:pPr>
+              <w:cnfStyle w:val="000000000000" w:firstRow="0" w:lastRow="0" w:firstColumn="0" w:lastColumn="0" w:oddVBand="0" w:evenVBand="0" w:oddHBand="0" w:evenHBand="0" w:firstRowFirstColumn="0" w:firstRowLastColumn="0" w:lastRowFirstColumn="0" w:lastRowLastColumn="0"/>
+            </w:pPr>
             <w:r>
               <w:t>Pivotal Tracker</w:t>
             </w:r>
           </w:p>
           <w:p>
+            <w:pPr>
+              <w:cnfStyle w:val="000000000000" w:firstRow="0" w:lastRow="0" w:firstColumn="0" w:lastColumn="0" w:oddVBand="0" w:evenVBand="0" w:oddHBand="0" w:evenHBand="0" w:firstRowFirstColumn="0" w:firstRowLastColumn="0" w:lastRowFirstColumn="0" w:lastRowLastColumn="0"/>
+            </w:pPr>
             <w:r>
               <w:t>PM Robot</w:t>
             </w:r>
           </w:p>
           <w:p>
+            <w:pPr>
+              <w:cnfStyle w:val="000000000000" w:firstRow="0" w:lastRow="0" w:firstColumn="0" w:lastColumn="0" w:oddVBand="0" w:evenVBand="0" w:oddHBand="0" w:evenHBand="0" w:firstRowFirstColumn="0" w:firstRowLastColumn="0" w:lastRowFirstColumn="0" w:lastRowLastColumn="0"/>
+            </w:pPr>
             <w:proofErr w:type="spellStart"/>
             <w:r>
               <w:t>BaseCamp</w:t>
@@ -1238,6 +1328,9 @@
             <w:proofErr w:type="spellEnd"/>
           </w:p>
           <w:p>
+            <w:pPr>
+              <w:cnfStyle w:val="000000000000" w:firstRow="0" w:lastRow="0" w:firstColumn="0" w:lastColumn="0" w:oddVBand="0" w:evenVBand="0" w:oddHBand="0" w:evenHBand="0" w:firstRowFirstColumn="0" w:firstRowLastColumn="0" w:lastRowFirstColumn="0" w:lastRowLastColumn="0"/>
+            </w:pPr>
             <w:proofErr w:type="spellStart"/>
             <w:r>
               <w:t>Trac</w:t>
@@ -1248,29 +1341,35 @@
         <w:tc>
           <w:tcPr>
             <w:tcW w:w="3605" w:type="dxa"/>
-            <w:tcBorders>
-              <w:top w:val="single" w:sz="4" w:space="0" w:color="auto"/>
-              <w:left w:val="single" w:sz="4" w:space="0" w:color="auto"/>
-              <w:bottom w:val="single" w:sz="4" w:space="0" w:color="auto"/>
-              <w:right w:val="single" w:sz="4" w:space="0" w:color="auto"/>
-            </w:tcBorders>
-          </w:tcPr>
-          <w:p>
+          </w:tcPr>
+          <w:p>
+            <w:pPr>
+              <w:cnfStyle w:val="000000000000" w:firstRow="0" w:lastRow="0" w:firstColumn="0" w:lastColumn="0" w:oddVBand="0" w:evenVBand="0" w:oddHBand="0" w:evenHBand="0" w:firstRowFirstColumn="0" w:firstRowLastColumn="0" w:lastRowFirstColumn="0" w:lastRowLastColumn="0"/>
+            </w:pPr>
             <w:r>
               <w:t>3 months</w:t>
             </w:r>
           </w:p>
           <w:p>
+            <w:pPr>
+              <w:cnfStyle w:val="000000000000" w:firstRow="0" w:lastRow="0" w:firstColumn="0" w:lastColumn="0" w:oddVBand="0" w:evenVBand="0" w:oddHBand="0" w:evenHBand="0" w:firstRowFirstColumn="0" w:firstRowLastColumn="0" w:lastRowFirstColumn="0" w:lastRowLastColumn="0"/>
+            </w:pPr>
             <w:r>
               <w:t>6 months</w:t>
             </w:r>
           </w:p>
           <w:p>
+            <w:pPr>
+              <w:cnfStyle w:val="000000000000" w:firstRow="0" w:lastRow="0" w:firstColumn="0" w:lastColumn="0" w:oddVBand="0" w:evenVBand="0" w:oddHBand="0" w:evenHBand="0" w:firstRowFirstColumn="0" w:firstRowLastColumn="0" w:lastRowFirstColumn="0" w:lastRowLastColumn="0"/>
+            </w:pPr>
             <w:r>
               <w:t>1 year</w:t>
             </w:r>
           </w:p>
           <w:p>
+            <w:pPr>
+              <w:cnfStyle w:val="000000000000" w:firstRow="0" w:lastRow="0" w:firstColumn="0" w:lastColumn="0" w:oddVBand="0" w:evenVBand="0" w:oddHBand="0" w:evenHBand="0" w:firstRowFirstColumn="0" w:firstRowLastColumn="0" w:lastRowFirstColumn="0" w:lastRowLastColumn="0"/>
+            </w:pPr>
             <w:r>
               <w:t>1 month</w:t>
             </w:r>
@@ -1297,7 +1396,7 @@
     </w:p>
     <w:tbl>
       <w:tblPr>
-        <w:tblStyle w:val="TableGrid"/>
+        <w:tblStyle w:val="PlainTable3"/>
         <w:tblW w:w="0" w:type="auto"/>
         <w:tblLook w:val="04A0" w:firstRow="1" w:lastRow="0" w:firstColumn="1" w:lastColumn="0" w:noHBand="0" w:noVBand="1"/>
       </w:tblPr>
@@ -1307,41 +1406,34 @@
         <w:gridCol w:w="3605"/>
       </w:tblGrid>
       <w:tr>
-        <w:tc>
-          <w:tcPr>
+        <w:trPr>
+          <w:cnfStyle w:val="100000000000" w:firstRow="1" w:lastRow="0" w:firstColumn="0" w:lastColumn="0" w:oddVBand="0" w:evenVBand="0" w:oddHBand="0" w:evenHBand="0" w:firstRowFirstColumn="0" w:firstRowLastColumn="0" w:lastRowFirstColumn="0" w:lastRowLastColumn="0"/>
+        </w:trPr>
+        <w:tc>
+          <w:tcPr>
+            <w:cnfStyle w:val="001000000100" w:firstRow="0" w:lastRow="0" w:firstColumn="1" w:lastColumn="0" w:oddVBand="0" w:evenVBand="0" w:oddHBand="0" w:evenHBand="0" w:firstRowFirstColumn="1" w:firstRowLastColumn="0" w:lastRowFirstColumn="0" w:lastRowLastColumn="0"/>
             <w:tcW w:w="2374" w:type="dxa"/>
-            <w:tcBorders>
-              <w:top w:val="single" w:sz="4" w:space="0" w:color="auto"/>
-              <w:left w:val="single" w:sz="4" w:space="0" w:color="auto"/>
-              <w:bottom w:val="single" w:sz="4" w:space="0" w:color="auto"/>
-              <w:right w:val="single" w:sz="4" w:space="0" w:color="auto"/>
-            </w:tcBorders>
           </w:tcPr>
           <w:p/>
         </w:tc>
         <w:tc>
           <w:tcPr>
             <w:tcW w:w="3263" w:type="dxa"/>
-            <w:tcBorders>
-              <w:top w:val="single" w:sz="4" w:space="0" w:color="auto"/>
-              <w:left w:val="single" w:sz="4" w:space="0" w:color="auto"/>
-              <w:bottom w:val="single" w:sz="4" w:space="0" w:color="auto"/>
-              <w:right w:val="single" w:sz="4" w:space="0" w:color="auto"/>
-            </w:tcBorders>
-          </w:tcPr>
-          <w:p/>
+          </w:tcPr>
+          <w:p>
+            <w:pPr>
+              <w:cnfStyle w:val="100000000000" w:firstRow="1" w:lastRow="0" w:firstColumn="0" w:lastColumn="0" w:oddVBand="0" w:evenVBand="0" w:oddHBand="0" w:evenHBand="0" w:firstRowFirstColumn="0" w:firstRowLastColumn="0" w:lastRowFirstColumn="0" w:lastRowLastColumn="0"/>
+            </w:pPr>
+          </w:p>
         </w:tc>
         <w:tc>
           <w:tcPr>
             <w:tcW w:w="3605" w:type="dxa"/>
-            <w:tcBorders>
-              <w:top w:val="single" w:sz="4" w:space="0" w:color="auto"/>
-              <w:left w:val="single" w:sz="4" w:space="0" w:color="auto"/>
-              <w:bottom w:val="single" w:sz="4" w:space="0" w:color="auto"/>
-              <w:right w:val="single" w:sz="4" w:space="0" w:color="auto"/>
-            </w:tcBorders>
-          </w:tcPr>
-          <w:p>
+          </w:tcPr>
+          <w:p>
+            <w:pPr>
+              <w:cnfStyle w:val="100000000000" w:firstRow="1" w:lastRow="0" w:firstColumn="0" w:lastColumn="0" w:oddVBand="0" w:evenVBand="0" w:oddHBand="0" w:evenHBand="0" w:firstRowFirstColumn="0" w:firstRowLastColumn="0" w:lastRowFirstColumn="0" w:lastRowLastColumn="0"/>
+            </w:pPr>
             <w:r>
               <w:t>Experience</w:t>
             </w:r>
@@ -1349,15 +1441,13 @@
         </w:tc>
       </w:tr>
       <w:tr>
-        <w:tc>
-          <w:tcPr>
+        <w:trPr>
+          <w:cnfStyle w:val="000000100000" w:firstRow="0" w:lastRow="0" w:firstColumn="0" w:lastColumn="0" w:oddVBand="0" w:evenVBand="0" w:oddHBand="1" w:evenHBand="0" w:firstRowFirstColumn="0" w:firstRowLastColumn="0" w:lastRowFirstColumn="0" w:lastRowLastColumn="0"/>
+        </w:trPr>
+        <w:tc>
+          <w:tcPr>
+            <w:cnfStyle w:val="001000000000" w:firstRow="0" w:lastRow="0" w:firstColumn="1" w:lastColumn="0" w:oddVBand="0" w:evenVBand="0" w:oddHBand="0" w:evenHBand="0" w:firstRowFirstColumn="0" w:firstRowLastColumn="0" w:lastRowFirstColumn="0" w:lastRowLastColumn="0"/>
             <w:tcW w:w="2374" w:type="dxa"/>
-            <w:tcBorders>
-              <w:top w:val="single" w:sz="4" w:space="0" w:color="auto"/>
-              <w:left w:val="single" w:sz="4" w:space="0" w:color="auto"/>
-              <w:bottom w:val="single" w:sz="4" w:space="0" w:color="auto"/>
-              <w:right w:val="single" w:sz="4" w:space="0" w:color="auto"/>
-            </w:tcBorders>
             <w:hideMark/>
           </w:tcPr>
           <w:p>
@@ -1369,20 +1459,20 @@
         <w:tc>
           <w:tcPr>
             <w:tcW w:w="3263" w:type="dxa"/>
-            <w:tcBorders>
-              <w:top w:val="single" w:sz="4" w:space="0" w:color="auto"/>
-              <w:left w:val="single" w:sz="4" w:space="0" w:color="auto"/>
-              <w:bottom w:val="single" w:sz="4" w:space="0" w:color="auto"/>
-              <w:right w:val="single" w:sz="4" w:space="0" w:color="auto"/>
-            </w:tcBorders>
             <w:hideMark/>
           </w:tcPr>
           <w:p>
+            <w:pPr>
+              <w:cnfStyle w:val="000000100000" w:firstRow="0" w:lastRow="0" w:firstColumn="0" w:lastColumn="0" w:oddVBand="0" w:evenVBand="0" w:oddHBand="1" w:evenHBand="0" w:firstRowFirstColumn="0" w:firstRowLastColumn="0" w:lastRowFirstColumn="0" w:lastRowLastColumn="0"/>
+            </w:pPr>
             <w:r>
               <w:t>Java</w:t>
             </w:r>
           </w:p>
           <w:p>
+            <w:pPr>
+              <w:cnfStyle w:val="000000100000" w:firstRow="0" w:lastRow="0" w:firstColumn="0" w:lastColumn="0" w:oddVBand="0" w:evenVBand="0" w:oddHBand="1" w:evenHBand="0" w:firstRowFirstColumn="0" w:firstRowLastColumn="0" w:lastRowFirstColumn="0" w:lastRowLastColumn="0"/>
+            </w:pPr>
             <w:r>
               <w:t>The Android Framework</w:t>
             </w:r>
@@ -1391,14 +1481,11 @@
         <w:tc>
           <w:tcPr>
             <w:tcW w:w="3605" w:type="dxa"/>
-            <w:tcBorders>
-              <w:top w:val="single" w:sz="4" w:space="0" w:color="auto"/>
-              <w:left w:val="single" w:sz="4" w:space="0" w:color="auto"/>
-              <w:bottom w:val="single" w:sz="4" w:space="0" w:color="auto"/>
-              <w:right w:val="single" w:sz="4" w:space="0" w:color="auto"/>
-            </w:tcBorders>
-          </w:tcPr>
-          <w:p>
+          </w:tcPr>
+          <w:p>
+            <w:pPr>
+              <w:cnfStyle w:val="000000100000" w:firstRow="0" w:lastRow="0" w:firstColumn="0" w:lastColumn="0" w:oddVBand="0" w:evenVBand="0" w:oddHBand="1" w:evenHBand="0" w:firstRowFirstColumn="0" w:firstRowLastColumn="0" w:lastRowFirstColumn="0" w:lastRowLastColumn="0"/>
+            </w:pPr>
             <w:r>
               <w:t xml:space="preserve">3 months </w:t>
             </w:r>
@@ -1410,6 +1497,9 @@
             </w:r>
           </w:p>
           <w:p>
+            <w:pPr>
+              <w:cnfStyle w:val="000000100000" w:firstRow="0" w:lastRow="0" w:firstColumn="0" w:lastColumn="0" w:oddVBand="0" w:evenVBand="0" w:oddHBand="1" w:evenHBand="0" w:firstRowFirstColumn="0" w:firstRowLastColumn="0" w:lastRowFirstColumn="0" w:lastRowLastColumn="0"/>
+            </w:pPr>
             <w:r>
               <w:t xml:space="preserve">3 months </w:t>
             </w:r>
@@ -1428,13 +1518,8 @@
         </w:trPr>
         <w:tc>
           <w:tcPr>
+            <w:cnfStyle w:val="001000000000" w:firstRow="0" w:lastRow="0" w:firstColumn="1" w:lastColumn="0" w:oddVBand="0" w:evenVBand="0" w:oddHBand="0" w:evenHBand="0" w:firstRowFirstColumn="0" w:firstRowLastColumn="0" w:lastRowFirstColumn="0" w:lastRowLastColumn="0"/>
             <w:tcW w:w="2374" w:type="dxa"/>
-            <w:tcBorders>
-              <w:top w:val="single" w:sz="4" w:space="0" w:color="auto"/>
-              <w:left w:val="single" w:sz="4" w:space="0" w:color="auto"/>
-              <w:bottom w:val="single" w:sz="4" w:space="0" w:color="auto"/>
-              <w:right w:val="single" w:sz="4" w:space="0" w:color="auto"/>
-            </w:tcBorders>
             <w:hideMark/>
           </w:tcPr>
           <w:p>
@@ -1446,15 +1531,12 @@
         <w:tc>
           <w:tcPr>
             <w:tcW w:w="3263" w:type="dxa"/>
-            <w:tcBorders>
-              <w:top w:val="single" w:sz="4" w:space="0" w:color="auto"/>
-              <w:left w:val="single" w:sz="4" w:space="0" w:color="auto"/>
-              <w:bottom w:val="single" w:sz="4" w:space="0" w:color="auto"/>
-              <w:right w:val="single" w:sz="4" w:space="0" w:color="auto"/>
-            </w:tcBorders>
             <w:hideMark/>
           </w:tcPr>
           <w:p>
+            <w:pPr>
+              <w:cnfStyle w:val="000000000000" w:firstRow="0" w:lastRow="0" w:firstColumn="0" w:lastColumn="0" w:oddVBand="0" w:evenVBand="0" w:oddHBand="0" w:evenHBand="0" w:firstRowFirstColumn="0" w:firstRowLastColumn="0" w:lastRowFirstColumn="0" w:lastRowLastColumn="0"/>
+            </w:pPr>
             <w:r>
               <w:t>WinJS</w:t>
             </w:r>
@@ -1463,14 +1545,11 @@
         <w:tc>
           <w:tcPr>
             <w:tcW w:w="3605" w:type="dxa"/>
-            <w:tcBorders>
-              <w:top w:val="single" w:sz="4" w:space="0" w:color="auto"/>
-              <w:left w:val="single" w:sz="4" w:space="0" w:color="auto"/>
-              <w:bottom w:val="single" w:sz="4" w:space="0" w:color="auto"/>
-              <w:right w:val="single" w:sz="4" w:space="0" w:color="auto"/>
-            </w:tcBorders>
-          </w:tcPr>
-          <w:p>
+          </w:tcPr>
+          <w:p>
+            <w:pPr>
+              <w:cnfStyle w:val="000000000000" w:firstRow="0" w:lastRow="0" w:firstColumn="0" w:lastColumn="0" w:oddVBand="0" w:evenVBand="0" w:oddHBand="0" w:evenHBand="0" w:firstRowFirstColumn="0" w:firstRowLastColumn="0" w:lastRowFirstColumn="0" w:lastRowLastColumn="0"/>
+            </w:pPr>
             <w:r>
               <w:t>3 months</w:t>
             </w:r>
@@ -1495,28 +1574,18 @@
           <w:szCs w:val="28"/>
         </w:rPr>
       </w:pPr>
-    </w:p>
-    <w:p>
-      <w:pPr>
+      <w:r>
         <w:rPr>
           <w:b/>
           <w:sz w:val="28"/>
           <w:szCs w:val="28"/>
         </w:rPr>
-      </w:pPr>
-      <w:r>
-        <w:rPr>
-          <w:b/>
-          <w:sz w:val="28"/>
-          <w:szCs w:val="28"/>
-        </w:rPr>
-        <w:lastRenderedPageBreak/>
         <w:t>Education</w:t>
       </w:r>
     </w:p>
     <w:tbl>
       <w:tblPr>
-        <w:tblStyle w:val="TableGrid"/>
+        <w:tblStyle w:val="PlainTable3"/>
         <w:tblW w:w="0" w:type="auto"/>
         <w:tblLook w:val="04A0" w:firstRow="1" w:lastRow="0" w:firstColumn="1" w:lastColumn="0" w:noHBand="0" w:noVBand="1"/>
       </w:tblPr>
@@ -1526,14 +1595,54 @@
         <w:gridCol w:w="3128"/>
       </w:tblGrid>
       <w:tr>
-        <w:tc>
-          <w:tcPr>
+        <w:trPr>
+          <w:cnfStyle w:val="100000000000" w:firstRow="1" w:lastRow="0" w:firstColumn="0" w:lastColumn="0" w:oddVBand="0" w:evenVBand="0" w:oddHBand="0" w:evenHBand="0" w:firstRowFirstColumn="0" w:firstRowLastColumn="0" w:lastRowFirstColumn="0" w:lastRowLastColumn="0"/>
+        </w:trPr>
+        <w:tc>
+          <w:tcPr>
+            <w:cnfStyle w:val="001000000100" w:firstRow="0" w:lastRow="0" w:firstColumn="1" w:lastColumn="0" w:oddVBand="0" w:evenVBand="0" w:oddHBand="0" w:evenHBand="0" w:firstRowFirstColumn="1" w:firstRowLastColumn="0" w:lastRowFirstColumn="0" w:lastRowLastColumn="0"/>
             <w:tcW w:w="1980" w:type="dxa"/>
           </w:tcPr>
           <w:p>
-            <w:pPr>
-              <w:rPr>
-                <w:b/>
+            <w:r>
+              <w:t>Year</w:t>
+            </w:r>
+          </w:p>
+        </w:tc>
+        <w:tc>
+          <w:tcPr>
+            <w:tcW w:w="4242" w:type="dxa"/>
+          </w:tcPr>
+          <w:p>
+            <w:pPr>
+              <w:cnfStyle w:val="100000000000" w:firstRow="1" w:lastRow="0" w:firstColumn="0" w:lastColumn="0" w:oddVBand="0" w:evenVBand="0" w:oddHBand="0" w:evenHBand="0" w:firstRowFirstColumn="0" w:firstRowLastColumn="0" w:lastRowFirstColumn="0" w:lastRowLastColumn="0"/>
+            </w:pPr>
+          </w:p>
+        </w:tc>
+        <w:tc>
+          <w:tcPr>
+            <w:tcW w:w="3128" w:type="dxa"/>
+          </w:tcPr>
+          <w:p>
+            <w:pPr>
+              <w:cnfStyle w:val="100000000000" w:firstRow="1" w:lastRow="0" w:firstColumn="0" w:lastColumn="0" w:oddVBand="0" w:evenVBand="0" w:oddHBand="0" w:evenHBand="0" w:firstRowFirstColumn="0" w:firstRowLastColumn="0" w:lastRowFirstColumn="0" w:lastRowLastColumn="0"/>
+            </w:pPr>
+          </w:p>
+        </w:tc>
+      </w:tr>
+      <w:tr>
+        <w:trPr>
+          <w:cnfStyle w:val="000000100000" w:firstRow="0" w:lastRow="0" w:firstColumn="0" w:lastColumn="0" w:oddVBand="0" w:evenVBand="0" w:oddHBand="1" w:evenHBand="0" w:firstRowFirstColumn="0" w:firstRowLastColumn="0" w:lastRowFirstColumn="0" w:lastRowLastColumn="0"/>
+        </w:trPr>
+        <w:tc>
+          <w:tcPr>
+            <w:cnfStyle w:val="001000000000" w:firstRow="0" w:lastRow="0" w:firstColumn="1" w:lastColumn="0" w:oddVBand="0" w:evenVBand="0" w:oddHBand="0" w:evenHBand="0" w:firstRowFirstColumn="0" w:firstRowLastColumn="0" w:lastRowFirstColumn="0" w:lastRowLastColumn="0"/>
+            <w:tcW w:w="1980" w:type="dxa"/>
+          </w:tcPr>
+          <w:p>
+            <w:pPr>
+              <w:rPr>
+                <w:b w:val="0"/>
               </w:rPr>
             </w:pPr>
             <w:r>
@@ -1547,6 +1656,7 @@
           </w:tcPr>
           <w:p>
             <w:pPr>
+              <w:cnfStyle w:val="000000100000" w:firstRow="0" w:lastRow="0" w:firstColumn="0" w:lastColumn="0" w:oddVBand="0" w:evenVBand="0" w:oddHBand="1" w:evenHBand="0" w:firstRowFirstColumn="0" w:firstRowLastColumn="0" w:lastRowFirstColumn="0" w:lastRowLastColumn="0"/>
               <w:rPr>
                 <w:b/>
               </w:rPr>
@@ -1585,6 +1695,9 @@
             <w:tcW w:w="3128" w:type="dxa"/>
           </w:tcPr>
           <w:p>
+            <w:pPr>
+              <w:cnfStyle w:val="000000100000" w:firstRow="0" w:lastRow="0" w:firstColumn="0" w:lastColumn="0" w:oddVBand="0" w:evenVBand="0" w:oddHBand="1" w:evenHBand="0" w:firstRowFirstColumn="0" w:firstRowLastColumn="0" w:lastRowFirstColumn="0" w:lastRowLastColumn="0"/>
+            </w:pPr>
             <w:hyperlink r:id="rId10" w:history="1">
               <w:r>
                 <w:rPr>
@@ -1599,30 +1712,32 @@
       <w:tr>
         <w:tc>
           <w:tcPr>
+            <w:cnfStyle w:val="001000000000" w:firstRow="0" w:lastRow="0" w:firstColumn="1" w:lastColumn="0" w:oddVBand="0" w:evenVBand="0" w:oddHBand="0" w:evenHBand="0" w:firstRowFirstColumn="0" w:firstRowLastColumn="0" w:lastRowFirstColumn="0" w:lastRowLastColumn="0"/>
             <w:tcW w:w="1980" w:type="dxa"/>
           </w:tcPr>
           <w:p>
             <w:pPr>
               <w:rPr>
+                <w:b w:val="0"/>
+              </w:rPr>
+            </w:pPr>
+            <w:r>
+              <w:t>2007</w:t>
+            </w:r>
+          </w:p>
+        </w:tc>
+        <w:tc>
+          <w:tcPr>
+            <w:tcW w:w="4242" w:type="dxa"/>
+          </w:tcPr>
+          <w:p>
+            <w:pPr>
+              <w:cnfStyle w:val="000000000000" w:firstRow="0" w:lastRow="0" w:firstColumn="0" w:lastColumn="0" w:oddVBand="0" w:evenVBand="0" w:oddHBand="0" w:evenHBand="0" w:firstRowFirstColumn="0" w:firstRowLastColumn="0" w:lastRowFirstColumn="0" w:lastRowLastColumn="0"/>
+              <w:rPr>
                 <w:b/>
               </w:rPr>
             </w:pPr>
             <w:r>
-              <w:t>2007</w:t>
-            </w:r>
-          </w:p>
-        </w:tc>
-        <w:tc>
-          <w:tcPr>
-            <w:tcW w:w="4242" w:type="dxa"/>
-          </w:tcPr>
-          <w:p>
-            <w:pPr>
-              <w:rPr>
-                <w:b/>
-              </w:rPr>
-            </w:pPr>
-            <w:r>
               <w:t>St. Johns</w:t>
             </w:r>
           </w:p>
@@ -1633,6 +1748,7 @@
           </w:tcPr>
           <w:p>
             <w:pPr>
+              <w:cnfStyle w:val="000000000000" w:firstRow="0" w:lastRow="0" w:firstColumn="0" w:lastColumn="0" w:oddVBand="0" w:evenVBand="0" w:oddHBand="0" w:evenHBand="0" w:firstRowFirstColumn="0" w:firstRowLastColumn="0" w:lastRowFirstColumn="0" w:lastRowLastColumn="0"/>
               <w:rPr>
                 <w:b/>
               </w:rPr>
@@ -1644,32 +1760,38 @@
         </w:tc>
       </w:tr>
       <w:tr>
-        <w:tc>
-          <w:tcPr>
+        <w:trPr>
+          <w:cnfStyle w:val="000000100000" w:firstRow="0" w:lastRow="0" w:firstColumn="0" w:lastColumn="0" w:oddVBand="0" w:evenVBand="0" w:oddHBand="1" w:evenHBand="0" w:firstRowFirstColumn="0" w:firstRowLastColumn="0" w:lastRowFirstColumn="0" w:lastRowLastColumn="0"/>
+        </w:trPr>
+        <w:tc>
+          <w:tcPr>
+            <w:cnfStyle w:val="001000000000" w:firstRow="0" w:lastRow="0" w:firstColumn="1" w:lastColumn="0" w:oddVBand="0" w:evenVBand="0" w:oddHBand="0" w:evenHBand="0" w:firstRowFirstColumn="0" w:firstRowLastColumn="0" w:lastRowFirstColumn="0" w:lastRowLastColumn="0"/>
             <w:tcW w:w="1980" w:type="dxa"/>
           </w:tcPr>
           <w:p>
             <w:pPr>
               <w:rPr>
+                <w:b w:val="0"/>
+              </w:rPr>
+            </w:pPr>
+            <w:r>
+              <w:lastRenderedPageBreak/>
+              <w:t>1999</w:t>
+            </w:r>
+          </w:p>
+        </w:tc>
+        <w:tc>
+          <w:tcPr>
+            <w:tcW w:w="4242" w:type="dxa"/>
+          </w:tcPr>
+          <w:p>
+            <w:pPr>
+              <w:cnfStyle w:val="000000100000" w:firstRow="0" w:lastRow="0" w:firstColumn="0" w:lastColumn="0" w:oddVBand="0" w:evenVBand="0" w:oddHBand="1" w:evenHBand="0" w:firstRowFirstColumn="0" w:firstRowLastColumn="0" w:lastRowFirstColumn="0" w:lastRowLastColumn="0"/>
+              <w:rPr>
                 <w:b/>
               </w:rPr>
             </w:pPr>
             <w:r>
-              <w:t>1999</w:t>
-            </w:r>
-          </w:p>
-        </w:tc>
-        <w:tc>
-          <w:tcPr>
-            <w:tcW w:w="4242" w:type="dxa"/>
-          </w:tcPr>
-          <w:p>
-            <w:pPr>
-              <w:rPr>
-                <w:b/>
-              </w:rPr>
-            </w:pPr>
-            <w:r>
               <w:t xml:space="preserve">South Seas Film and Television School  </w:t>
             </w:r>
           </w:p>
@@ -1679,6 +1801,9 @@
             <w:tcW w:w="3128" w:type="dxa"/>
           </w:tcPr>
           <w:p>
+            <w:pPr>
+              <w:cnfStyle w:val="000000100000" w:firstRow="0" w:lastRow="0" w:firstColumn="0" w:lastColumn="0" w:oddVBand="0" w:evenVBand="0" w:oddHBand="1" w:evenHBand="0" w:firstRowFirstColumn="0" w:firstRowLastColumn="0" w:lastRowFirstColumn="0" w:lastRowLastColumn="0"/>
+            </w:pPr>
             <w:r>
               <w:t>NZQA Certificate A+ (with speciality in field audio recording)</w:t>
             </w:r>
@@ -1688,29 +1813,31 @@
       <w:tr>
         <w:tc>
           <w:tcPr>
+            <w:cnfStyle w:val="001000000000" w:firstRow="0" w:lastRow="0" w:firstColumn="1" w:lastColumn="0" w:oddVBand="0" w:evenVBand="0" w:oddHBand="0" w:evenHBand="0" w:firstRowFirstColumn="0" w:firstRowLastColumn="0" w:lastRowFirstColumn="0" w:lastRowLastColumn="0"/>
             <w:tcW w:w="1980" w:type="dxa"/>
           </w:tcPr>
           <w:p>
             <w:pPr>
               <w:rPr>
+                <w:b w:val="0"/>
+              </w:rPr>
+            </w:pPr>
+            <w:r>
+              <w:t>1994 - 1998</w:t>
+            </w:r>
+          </w:p>
+        </w:tc>
+        <w:tc>
+          <w:tcPr>
+            <w:tcW w:w="4242" w:type="dxa"/>
+          </w:tcPr>
+          <w:p>
+            <w:pPr>
+              <w:cnfStyle w:val="000000000000" w:firstRow="0" w:lastRow="0" w:firstColumn="0" w:lastColumn="0" w:oddVBand="0" w:evenVBand="0" w:oddHBand="0" w:evenHBand="0" w:firstRowFirstColumn="0" w:firstRowLastColumn="0" w:lastRowFirstColumn="0" w:lastRowLastColumn="0"/>
+              <w:rPr>
                 <w:b/>
               </w:rPr>
             </w:pPr>
-            <w:r>
-              <w:t>1994 - 1998</w:t>
-            </w:r>
-          </w:p>
-        </w:tc>
-        <w:tc>
-          <w:tcPr>
-            <w:tcW w:w="4242" w:type="dxa"/>
-          </w:tcPr>
-          <w:p>
-            <w:pPr>
-              <w:rPr>
-                <w:b/>
-              </w:rPr>
-            </w:pPr>
             <w:proofErr w:type="spellStart"/>
             <w:r>
               <w:t>Onehunga</w:t>
@@ -1727,6 +1854,7 @@
           </w:tcPr>
           <w:p>
             <w:pPr>
+              <w:cnfStyle w:val="000000000000" w:firstRow="0" w:lastRow="0" w:firstColumn="0" w:lastColumn="0" w:oddVBand="0" w:evenVBand="0" w:oddHBand="0" w:evenHBand="0" w:firstRowFirstColumn="0" w:firstRowLastColumn="0" w:lastRowFirstColumn="0" w:lastRowLastColumn="0"/>
               <w:rPr>
                 <w:b/>
               </w:rPr>
@@ -1763,7 +1891,7 @@
     </w:p>
     <w:tbl>
       <w:tblPr>
-        <w:tblStyle w:val="TableGrid"/>
+        <w:tblStyle w:val="PlainTable3"/>
         <w:tblW w:w="0" w:type="auto"/>
         <w:tblLook w:val="04A0" w:firstRow="1" w:lastRow="0" w:firstColumn="1" w:lastColumn="0" w:noHBand="0" w:noVBand="1"/>
       </w:tblPr>
@@ -1772,14 +1900,18 @@
         <w:gridCol w:w="7370"/>
       </w:tblGrid>
       <w:tr>
-        <w:tc>
-          <w:tcPr>
+        <w:trPr>
+          <w:cnfStyle w:val="100000000000" w:firstRow="1" w:lastRow="0" w:firstColumn="0" w:lastColumn="0" w:oddVBand="0" w:evenVBand="0" w:oddHBand="0" w:evenHBand="0" w:firstRowFirstColumn="0" w:firstRowLastColumn="0" w:lastRowFirstColumn="0" w:lastRowLastColumn="0"/>
+        </w:trPr>
+        <w:tc>
+          <w:tcPr>
+            <w:cnfStyle w:val="001000000100" w:firstRow="0" w:lastRow="0" w:firstColumn="1" w:lastColumn="0" w:oddVBand="0" w:evenVBand="0" w:oddHBand="0" w:evenHBand="0" w:firstRowFirstColumn="1" w:firstRowLastColumn="0" w:lastRowFirstColumn="0" w:lastRowLastColumn="0"/>
             <w:tcW w:w="1980" w:type="dxa"/>
           </w:tcPr>
           <w:p>
             <w:pPr>
               <w:rPr>
-                <w:b/>
+                <w:b w:val="0"/>
                 <w:sz w:val="28"/>
                 <w:szCs w:val="28"/>
               </w:rPr>
@@ -1795,8 +1927,9 @@
           </w:tcPr>
           <w:p>
             <w:pPr>
-              <w:rPr>
-                <w:b/>
+              <w:cnfStyle w:val="100000000000" w:firstRow="1" w:lastRow="0" w:firstColumn="0" w:lastColumn="0" w:oddVBand="0" w:evenVBand="0" w:oddHBand="0" w:evenHBand="0" w:firstRowFirstColumn="0" w:firstRowLastColumn="0" w:lastRowFirstColumn="0" w:lastRowLastColumn="0"/>
+              <w:rPr>
+                <w:b w:val="0"/>
                 <w:sz w:val="28"/>
                 <w:szCs w:val="28"/>
               </w:rPr>
@@ -1821,14 +1954,18 @@
         </w:tc>
       </w:tr>
       <w:tr>
-        <w:tc>
-          <w:tcPr>
+        <w:trPr>
+          <w:cnfStyle w:val="000000100000" w:firstRow="0" w:lastRow="0" w:firstColumn="0" w:lastColumn="0" w:oddVBand="0" w:evenVBand="0" w:oddHBand="1" w:evenHBand="0" w:firstRowFirstColumn="0" w:firstRowLastColumn="0" w:lastRowFirstColumn="0" w:lastRowLastColumn="0"/>
+        </w:trPr>
+        <w:tc>
+          <w:tcPr>
+            <w:cnfStyle w:val="001000000000" w:firstRow="0" w:lastRow="0" w:firstColumn="1" w:lastColumn="0" w:oddVBand="0" w:evenVBand="0" w:oddHBand="0" w:evenHBand="0" w:firstRowFirstColumn="0" w:firstRowLastColumn="0" w:lastRowFirstColumn="0" w:lastRowLastColumn="0"/>
             <w:tcW w:w="1980" w:type="dxa"/>
           </w:tcPr>
           <w:p>
             <w:pPr>
               <w:rPr>
-                <w:b/>
+                <w:b w:val="0"/>
                 <w:sz w:val="28"/>
                 <w:szCs w:val="28"/>
               </w:rPr>
@@ -1844,6 +1981,7 @@
           </w:tcPr>
           <w:p>
             <w:pPr>
+              <w:cnfStyle w:val="000000100000" w:firstRow="0" w:lastRow="0" w:firstColumn="0" w:lastColumn="0" w:oddVBand="0" w:evenVBand="0" w:oddHBand="1" w:evenHBand="0" w:firstRowFirstColumn="0" w:firstRowLastColumn="0" w:lastRowFirstColumn="0" w:lastRowLastColumn="0"/>
               <w:rPr>
                 <w:b/>
                 <w:sz w:val="28"/>
@@ -1945,10 +2083,29 @@
       <w:tr>
         <w:tc>
           <w:tcPr>
+            <w:cnfStyle w:val="001000000000" w:firstRow="0" w:lastRow="0" w:firstColumn="1" w:lastColumn="0" w:oddVBand="0" w:evenVBand="0" w:oddHBand="0" w:evenHBand="0" w:firstRowFirstColumn="0" w:firstRowLastColumn="0" w:lastRowFirstColumn="0" w:lastRowLastColumn="0"/>
             <w:tcW w:w="1980" w:type="dxa"/>
           </w:tcPr>
           <w:p>
             <w:pPr>
+              <w:rPr>
+                <w:b w:val="0"/>
+                <w:sz w:val="28"/>
+                <w:szCs w:val="28"/>
+              </w:rPr>
+            </w:pPr>
+            <w:r>
+              <w:t>Employment Period</w:t>
+            </w:r>
+          </w:p>
+        </w:tc>
+        <w:tc>
+          <w:tcPr>
+            <w:tcW w:w="7370" w:type="dxa"/>
+          </w:tcPr>
+          <w:p>
+            <w:pPr>
+              <w:cnfStyle w:val="000000000000" w:firstRow="0" w:lastRow="0" w:firstColumn="0" w:lastColumn="0" w:oddVBand="0" w:evenVBand="0" w:oddHBand="0" w:evenHBand="0" w:firstRowFirstColumn="0" w:firstRowLastColumn="0" w:lastRowFirstColumn="0" w:lastRowLastColumn="0"/>
               <w:rPr>
                 <w:b/>
                 <w:sz w:val="28"/>
@@ -1956,7 +2113,30 @@
               </w:rPr>
             </w:pPr>
             <w:r>
-              <w:t>Employment Period</w:t>
+              <w:t>2010 – 2012</w:t>
+            </w:r>
+          </w:p>
+        </w:tc>
+      </w:tr>
+      <w:tr>
+        <w:trPr>
+          <w:cnfStyle w:val="000000100000" w:firstRow="0" w:lastRow="0" w:firstColumn="0" w:lastColumn="0" w:oddVBand="0" w:evenVBand="0" w:oddHBand="1" w:evenHBand="0" w:firstRowFirstColumn="0" w:firstRowLastColumn="0" w:lastRowFirstColumn="0" w:lastRowLastColumn="0"/>
+        </w:trPr>
+        <w:tc>
+          <w:tcPr>
+            <w:cnfStyle w:val="001000000000" w:firstRow="0" w:lastRow="0" w:firstColumn="1" w:lastColumn="0" w:oddVBand="0" w:evenVBand="0" w:oddHBand="0" w:evenHBand="0" w:firstRowFirstColumn="0" w:firstRowLastColumn="0" w:lastRowFirstColumn="0" w:lastRowLastColumn="0"/>
+            <w:tcW w:w="1980" w:type="dxa"/>
+          </w:tcPr>
+          <w:p>
+            <w:pPr>
+              <w:rPr>
+                <w:b w:val="0"/>
+                <w:sz w:val="28"/>
+                <w:szCs w:val="28"/>
+              </w:rPr>
+            </w:pPr>
+            <w:r>
+              <w:t>Title</w:t>
             </w:r>
           </w:p>
         </w:tc>
@@ -1966,6 +2146,7 @@
           </w:tcPr>
           <w:p>
             <w:pPr>
+              <w:cnfStyle w:val="000000100000" w:firstRow="0" w:lastRow="0" w:firstColumn="0" w:lastColumn="0" w:oddVBand="0" w:evenVBand="0" w:oddHBand="1" w:evenHBand="0" w:firstRowFirstColumn="0" w:firstRowLastColumn="0" w:lastRowFirstColumn="0" w:lastRowLastColumn="0"/>
               <w:rPr>
                 <w:b/>
                 <w:sz w:val="28"/>
@@ -1973,7 +2154,7 @@
               </w:rPr>
             </w:pPr>
             <w:r>
-              <w:t>2010 – 2012</w:t>
+              <w:t>Senior Web Developer, Front End</w:t>
             </w:r>
           </w:p>
         </w:tc>
@@ -1981,48 +2162,13 @@
       <w:tr>
         <w:tc>
           <w:tcPr>
+            <w:cnfStyle w:val="001000000000" w:firstRow="0" w:lastRow="0" w:firstColumn="1" w:lastColumn="0" w:oddVBand="0" w:evenVBand="0" w:oddHBand="0" w:evenHBand="0" w:firstRowFirstColumn="0" w:firstRowLastColumn="0" w:lastRowFirstColumn="0" w:lastRowLastColumn="0"/>
             <w:tcW w:w="1980" w:type="dxa"/>
           </w:tcPr>
           <w:p>
             <w:pPr>
               <w:rPr>
-                <w:b/>
-                <w:sz w:val="28"/>
-                <w:szCs w:val="28"/>
-              </w:rPr>
-            </w:pPr>
-            <w:r>
-              <w:t>Title</w:t>
-            </w:r>
-          </w:p>
-        </w:tc>
-        <w:tc>
-          <w:tcPr>
-            <w:tcW w:w="7370" w:type="dxa"/>
-          </w:tcPr>
-          <w:p>
-            <w:pPr>
-              <w:rPr>
-                <w:b/>
-                <w:sz w:val="28"/>
-                <w:szCs w:val="28"/>
-              </w:rPr>
-            </w:pPr>
-            <w:r>
-              <w:t>Senior Web Developer, Front End</w:t>
-            </w:r>
-          </w:p>
-        </w:tc>
-      </w:tr>
-      <w:tr>
-        <w:tc>
-          <w:tcPr>
-            <w:tcW w:w="1980" w:type="dxa"/>
-          </w:tcPr>
-          <w:p>
-            <w:pPr>
-              <w:rPr>
-                <w:b/>
+                <w:b w:val="0"/>
                 <w:sz w:val="28"/>
                 <w:szCs w:val="28"/>
               </w:rPr>
@@ -2043,6 +2189,7 @@
                 <w:ilvl w:val="0"/>
                 <w:numId w:val="1"/>
               </w:numPr>
+              <w:cnfStyle w:val="000000000000" w:firstRow="0" w:lastRow="0" w:firstColumn="0" w:lastColumn="0" w:oddVBand="0" w:evenVBand="0" w:oddHBand="0" w:evenHBand="0" w:firstRowFirstColumn="0" w:firstRowLastColumn="0" w:lastRowFirstColumn="0" w:lastRowLastColumn="0"/>
             </w:pPr>
             <w:r>
               <w:t xml:space="preserve">Used Backbone and Marionette libraries to build </w:t>
@@ -2066,6 +2213,7 @@
                 <w:ilvl w:val="0"/>
                 <w:numId w:val="1"/>
               </w:numPr>
+              <w:cnfStyle w:val="000000000000" w:firstRow="0" w:lastRow="0" w:firstColumn="0" w:lastColumn="0" w:oddVBand="0" w:evenVBand="0" w:oddHBand="0" w:evenHBand="0" w:firstRowFirstColumn="0" w:firstRowLastColumn="0" w:lastRowFirstColumn="0" w:lastRowLastColumn="0"/>
             </w:pPr>
             <w:r>
               <w:t xml:space="preserve">Used </w:t>
@@ -2097,6 +2245,7 @@
                 <w:ilvl w:val="0"/>
                 <w:numId w:val="1"/>
               </w:numPr>
+              <w:cnfStyle w:val="000000000000" w:firstRow="0" w:lastRow="0" w:firstColumn="0" w:lastColumn="0" w:oddVBand="0" w:evenVBand="0" w:oddHBand="0" w:evenHBand="0" w:firstRowFirstColumn="0" w:firstRowLastColumn="0" w:lastRowFirstColumn="0" w:lastRowLastColumn="0"/>
             </w:pPr>
             <w:r>
               <w:t xml:space="preserve">Worked with Backend team to determine request / response signatures for </w:t>
@@ -2125,6 +2274,7 @@
                 <w:ilvl w:val="0"/>
                 <w:numId w:val="1"/>
               </w:numPr>
+              <w:cnfStyle w:val="000000000000" w:firstRow="0" w:lastRow="0" w:firstColumn="0" w:lastColumn="0" w:oddVBand="0" w:evenVBand="0" w:oddHBand="0" w:evenHBand="0" w:firstRowFirstColumn="0" w:firstRowLastColumn="0" w:lastRowFirstColumn="0" w:lastRowLastColumn="0"/>
             </w:pPr>
             <w:r>
               <w:t>Slicing image assets for Photoshop creative assets.</w:t>
@@ -2137,6 +2287,7 @@
                 <w:ilvl w:val="0"/>
                 <w:numId w:val="1"/>
               </w:numPr>
+              <w:cnfStyle w:val="000000000000" w:firstRow="0" w:lastRow="0" w:firstColumn="0" w:lastColumn="0" w:oddVBand="0" w:evenVBand="0" w:oddHBand="0" w:evenHBand="0" w:firstRowFirstColumn="0" w:firstRowLastColumn="0" w:lastRowFirstColumn="0" w:lastRowLastColumn="0"/>
             </w:pPr>
             <w:r>
               <w:t xml:space="preserve">Writing HTML documents; these are expected to be validated with the w3c validator, have minimal bloat and semantic meaning. </w:t>
@@ -2149,6 +2300,7 @@
                 <w:ilvl w:val="0"/>
                 <w:numId w:val="1"/>
               </w:numPr>
+              <w:cnfStyle w:val="000000000000" w:firstRow="0" w:lastRow="0" w:firstColumn="0" w:lastColumn="0" w:oddVBand="0" w:evenVBand="0" w:oddHBand="0" w:evenHBand="0" w:firstRowFirstColumn="0" w:firstRowLastColumn="0" w:lastRowFirstColumn="0" w:lastRowLastColumn="0"/>
             </w:pPr>
             <w:r>
               <w:t xml:space="preserve">Writing CSS </w:t>
@@ -2169,6 +2321,7 @@
                 <w:ilvl w:val="0"/>
                 <w:numId w:val="1"/>
               </w:numPr>
+              <w:cnfStyle w:val="000000000000" w:firstRow="0" w:lastRow="0" w:firstColumn="0" w:lastColumn="0" w:oddVBand="0" w:evenVBand="0" w:oddHBand="0" w:evenHBand="0" w:firstRowFirstColumn="0" w:firstRowLastColumn="0" w:lastRowFirstColumn="0" w:lastRowLastColumn="0"/>
             </w:pPr>
             <w:r>
               <w:t>Ensuring the app looks and works appropriately across browsers.</w:t>
@@ -2181,6 +2334,7 @@
                 <w:ilvl w:val="0"/>
                 <w:numId w:val="1"/>
               </w:numPr>
+              <w:cnfStyle w:val="000000000000" w:firstRow="0" w:lastRow="0" w:firstColumn="0" w:lastColumn="0" w:oddVBand="0" w:evenVBand="0" w:oddHBand="0" w:evenHBand="0" w:firstRowFirstColumn="0" w:firstRowLastColumn="0" w:lastRowFirstColumn="0" w:lastRowLastColumn="0"/>
             </w:pPr>
             <w:r>
               <w:t xml:space="preserve">Backend </w:t>
@@ -2201,6 +2355,7 @@
                 <w:ilvl w:val="0"/>
                 <w:numId w:val="1"/>
               </w:numPr>
+              <w:cnfStyle w:val="000000000000" w:firstRow="0" w:lastRow="0" w:firstColumn="0" w:lastColumn="0" w:oddVBand="0" w:evenVBand="0" w:oddHBand="0" w:evenHBand="0" w:firstRowFirstColumn="0" w:firstRowLastColumn="0" w:lastRowFirstColumn="0" w:lastRowLastColumn="0"/>
             </w:pPr>
             <w:r>
               <w:t xml:space="preserve">Frontend </w:t>
@@ -2221,6 +2376,7 @@
                 <w:ilvl w:val="0"/>
                 <w:numId w:val="1"/>
               </w:numPr>
+              <w:cnfStyle w:val="000000000000" w:firstRow="0" w:lastRow="0" w:firstColumn="0" w:lastColumn="0" w:oddVBand="0" w:evenVBand="0" w:oddHBand="0" w:evenHBand="0" w:firstRowFirstColumn="0" w:firstRowLastColumn="0" w:lastRowFirstColumn="0" w:lastRowLastColumn="0"/>
             </w:pPr>
             <w:r>
               <w:t xml:space="preserve">Using GIT and SVN for version control. </w:t>
@@ -2239,6 +2395,7 @@
                 <w:ilvl w:val="0"/>
                 <w:numId w:val="1"/>
               </w:numPr>
+              <w:cnfStyle w:val="000000000000" w:firstRow="0" w:lastRow="0" w:firstColumn="0" w:lastColumn="0" w:oddVBand="0" w:evenVBand="0" w:oddHBand="0" w:evenHBand="0" w:firstRowFirstColumn="0" w:firstRowLastColumn="0" w:lastRowFirstColumn="0" w:lastRowLastColumn="0"/>
             </w:pPr>
             <w:r>
               <w:t xml:space="preserve">Maintaining a frontend support toolset in </w:t>
@@ -2262,6 +2419,7 @@
                 <w:ilvl w:val="0"/>
                 <w:numId w:val="1"/>
               </w:numPr>
+              <w:cnfStyle w:val="000000000000" w:firstRow="0" w:lastRow="0" w:firstColumn="0" w:lastColumn="0" w:oddVBand="0" w:evenVBand="0" w:oddHBand="0" w:evenHBand="0" w:firstRowFirstColumn="0" w:firstRowLastColumn="0" w:lastRowFirstColumn="0" w:lastRowLastColumn="0"/>
             </w:pPr>
             <w:r>
               <w:t xml:space="preserve">Project build management with grunt.js and node. While coding JavaScript would be </w:t>
@@ -2283,7 +2441,11 @@
               <w:t>, concatenated and minified. S</w:t>
             </w:r>
             <w:r>
-              <w:t>CSS would be compiled into CSS, which would be minified and concatenated. Image sprites would be managed by Compass, with the objective of having only one image file used to provide all the non-content bitmaps. Underscore templates would be compiled into JavaScript methods and appended to the application namespace.</w:t>
+              <w:t xml:space="preserve">CSS </w:t>
+            </w:r>
+            <w:r>
+              <w:lastRenderedPageBreak/>
+              <w:t>would be compiled into CSS, which would be minified and concatenated. Image sprites would be managed by Compass, with the objective of having only one image file used to provide all the non-content bitmaps. Underscore templates would be compiled into JavaScript methods and appended to the application namespace.</w:t>
             </w:r>
           </w:p>
           <w:p>
@@ -2293,6 +2455,7 @@
                 <w:ilvl w:val="0"/>
                 <w:numId w:val="1"/>
               </w:numPr>
+              <w:cnfStyle w:val="000000000000" w:firstRow="0" w:lastRow="0" w:firstColumn="0" w:lastColumn="0" w:oddVBand="0" w:evenVBand="0" w:oddHBand="0" w:evenHBand="0" w:firstRowFirstColumn="0" w:firstRowLastColumn="0" w:lastRowFirstColumn="0" w:lastRowLastColumn="0"/>
             </w:pPr>
             <w:r>
               <w:t>Consume web APIs e.g. Google Maps API, Twitter API, Google Charts API, Facebook Connect.</w:t>
@@ -2305,6 +2468,7 @@
                 <w:ilvl w:val="0"/>
                 <w:numId w:val="1"/>
               </w:numPr>
+              <w:cnfStyle w:val="000000000000" w:firstRow="0" w:lastRow="0" w:firstColumn="0" w:lastColumn="0" w:oddVBand="0" w:evenVBand="0" w:oddHBand="0" w:evenHBand="0" w:firstRowFirstColumn="0" w:firstRowLastColumn="0" w:lastRowFirstColumn="0" w:lastRowLastColumn="0"/>
             </w:pPr>
             <w:r>
               <w:t>Supporting / mentoring junior staff members and interns.</w:t>
@@ -2317,17 +2481,21 @@
                 <w:ilvl w:val="0"/>
                 <w:numId w:val="1"/>
               </w:numPr>
-            </w:pPr>
-            <w:r>
-              <w:lastRenderedPageBreak/>
+              <w:cnfStyle w:val="000000000000" w:firstRow="0" w:lastRow="0" w:firstColumn="0" w:lastColumn="0" w:oddVBand="0" w:evenVBand="0" w:oddHBand="0" w:evenHBand="0" w:firstRowFirstColumn="0" w:firstRowLastColumn="0" w:lastRowFirstColumn="0" w:lastRowLastColumn="0"/>
+            </w:pPr>
+            <w:r>
               <w:t>Assisting with quoting and estimating, finding and discussing best practices with team members and helping with urgent situations.</w:t>
             </w:r>
           </w:p>
         </w:tc>
       </w:tr>
       <w:tr>
-        <w:tc>
-          <w:tcPr>
+        <w:trPr>
+          <w:cnfStyle w:val="000000100000" w:firstRow="0" w:lastRow="0" w:firstColumn="0" w:lastColumn="0" w:oddVBand="0" w:evenVBand="0" w:oddHBand="1" w:evenHBand="0" w:firstRowFirstColumn="0" w:firstRowLastColumn="0" w:lastRowFirstColumn="0" w:lastRowLastColumn="0"/>
+        </w:trPr>
+        <w:tc>
+          <w:tcPr>
+            <w:cnfStyle w:val="001000000000" w:firstRow="0" w:lastRow="0" w:firstColumn="1" w:lastColumn="0" w:oddVBand="0" w:evenVBand="0" w:oddHBand="0" w:evenHBand="0" w:firstRowFirstColumn="0" w:firstRowLastColumn="0" w:lastRowFirstColumn="0" w:lastRowLastColumn="0"/>
             <w:tcW w:w="1980" w:type="dxa"/>
           </w:tcPr>
           <w:p>
@@ -2351,6 +2519,7 @@
                 <w:ilvl w:val="0"/>
                 <w:numId w:val="5"/>
               </w:numPr>
+              <w:cnfStyle w:val="000000100000" w:firstRow="0" w:lastRow="0" w:firstColumn="0" w:lastColumn="0" w:oddVBand="0" w:evenVBand="0" w:oddHBand="1" w:evenHBand="0" w:firstRowFirstColumn="0" w:firstRowLastColumn="0" w:lastRowFirstColumn="0" w:lastRowLastColumn="0"/>
               <w:rPr>
                 <w:b/>
               </w:rPr>
@@ -2379,6 +2548,7 @@
           <w:p>
             <w:pPr>
               <w:pStyle w:val="ListParagraph"/>
+              <w:cnfStyle w:val="000000100000" w:firstRow="0" w:lastRow="0" w:firstColumn="0" w:lastColumn="0" w:oddVBand="0" w:evenVBand="0" w:oddHBand="1" w:evenHBand="0" w:firstRowFirstColumn="0" w:firstRowLastColumn="0" w:lastRowFirstColumn="0" w:lastRowLastColumn="0"/>
             </w:pPr>
             <w:r>
               <w:t xml:space="preserve">A web app for Scotiabank Canada's 'Richness Moment' campaign. Users upload their 'Richness Moment' content </w:t>
@@ -2409,6 +2579,7 @@
           <w:p>
             <w:pPr>
               <w:pStyle w:val="ListParagraph"/>
+              <w:cnfStyle w:val="000000100000" w:firstRow="0" w:lastRow="0" w:firstColumn="0" w:lastColumn="0" w:oddVBand="0" w:evenVBand="0" w:oddHBand="1" w:evenHBand="0" w:firstRowFirstColumn="0" w:firstRowLastColumn="0" w:lastRowFirstColumn="0" w:lastRowLastColumn="0"/>
               <w:rPr>
                 <w:color w:val="7F7F7F" w:themeColor="text1" w:themeTint="80"/>
               </w:rPr>
@@ -2455,6 +2626,7 @@
                 <w:ilvl w:val="0"/>
                 <w:numId w:val="5"/>
               </w:numPr>
+              <w:cnfStyle w:val="000000100000" w:firstRow="0" w:lastRow="0" w:firstColumn="0" w:lastColumn="0" w:oddVBand="0" w:evenVBand="0" w:oddHBand="1" w:evenHBand="0" w:firstRowFirstColumn="0" w:firstRowLastColumn="0" w:lastRowFirstColumn="0" w:lastRowLastColumn="0"/>
             </w:pPr>
             <w:proofErr w:type="spellStart"/>
             <w:r>
@@ -2485,6 +2657,7 @@
           <w:p>
             <w:pPr>
               <w:pStyle w:val="ListParagraph"/>
+              <w:cnfStyle w:val="000000100000" w:firstRow="0" w:lastRow="0" w:firstColumn="0" w:lastColumn="0" w:oddVBand="0" w:evenVBand="0" w:oddHBand="1" w:evenHBand="0" w:firstRowFirstColumn="0" w:firstRowLastColumn="0" w:lastRowFirstColumn="0" w:lastRowLastColumn="0"/>
             </w:pPr>
             <w:r>
               <w:t xml:space="preserve">A simple </w:t>
@@ -2528,6 +2701,7 @@
           <w:p>
             <w:pPr>
               <w:pStyle w:val="ListParagraph"/>
+              <w:cnfStyle w:val="000000100000" w:firstRow="0" w:lastRow="0" w:firstColumn="0" w:lastColumn="0" w:oddVBand="0" w:evenVBand="0" w:oddHBand="1" w:evenHBand="0" w:firstRowFirstColumn="0" w:firstRowLastColumn="0" w:lastRowFirstColumn="0" w:lastRowLastColumn="0"/>
               <w:rPr>
                 <w:color w:val="7F7F7F" w:themeColor="text1" w:themeTint="80"/>
               </w:rPr>
@@ -2574,6 +2748,7 @@
                 <w:ilvl w:val="0"/>
                 <w:numId w:val="5"/>
               </w:numPr>
+              <w:cnfStyle w:val="000000100000" w:firstRow="0" w:lastRow="0" w:firstColumn="0" w:lastColumn="0" w:oddVBand="0" w:evenVBand="0" w:oddHBand="1" w:evenHBand="0" w:firstRowFirstColumn="0" w:firstRowLastColumn="0" w:lastRowFirstColumn="0" w:lastRowLastColumn="0"/>
               <w:rPr>
                 <w:b/>
               </w:rPr>
@@ -2599,6 +2774,7 @@
           <w:p>
             <w:pPr>
               <w:pStyle w:val="ListParagraph"/>
+              <w:cnfStyle w:val="000000100000" w:firstRow="0" w:lastRow="0" w:firstColumn="0" w:lastColumn="0" w:oddVBand="0" w:evenVBand="0" w:oddHBand="1" w:evenHBand="0" w:firstRowFirstColumn="0" w:firstRowLastColumn="0" w:lastRowFirstColumn="0" w:lastRowLastColumn="0"/>
             </w:pPr>
             <w:r>
               <w:t xml:space="preserve">A web app for Q2 Metrics. This consumes a huge amount of location data provided by Q2 – a giant database of all the Doctors, medical suppliers and medical facilities in the United States. Multiple views of the data were required: lists, profiles, </w:t>
@@ -2616,6 +2792,7 @@
           <w:p>
             <w:pPr>
               <w:pStyle w:val="ListParagraph"/>
+              <w:cnfStyle w:val="000000100000" w:firstRow="0" w:lastRow="0" w:firstColumn="0" w:lastColumn="0" w:oddVBand="0" w:evenVBand="0" w:oddHBand="1" w:evenHBand="0" w:firstRowFirstColumn="0" w:firstRowLastColumn="0" w:lastRowFirstColumn="0" w:lastRowLastColumn="0"/>
               <w:rPr>
                 <w:b/>
               </w:rPr>
@@ -2663,7 +2840,7 @@
     </w:p>
     <w:tbl>
       <w:tblPr>
-        <w:tblStyle w:val="TableGrid"/>
+        <w:tblStyle w:val="PlainTable3"/>
         <w:tblW w:w="0" w:type="auto"/>
         <w:tblLook w:val="04A0" w:firstRow="1" w:lastRow="0" w:firstColumn="1" w:lastColumn="0" w:noHBand="0" w:noVBand="1"/>
       </w:tblPr>
@@ -2672,14 +2849,18 @@
         <w:gridCol w:w="7370"/>
       </w:tblGrid>
       <w:tr>
-        <w:tc>
-          <w:tcPr>
+        <w:trPr>
+          <w:cnfStyle w:val="100000000000" w:firstRow="1" w:lastRow="0" w:firstColumn="0" w:lastColumn="0" w:oddVBand="0" w:evenVBand="0" w:oddHBand="0" w:evenHBand="0" w:firstRowFirstColumn="0" w:firstRowLastColumn="0" w:lastRowFirstColumn="0" w:lastRowLastColumn="0"/>
+        </w:trPr>
+        <w:tc>
+          <w:tcPr>
+            <w:cnfStyle w:val="001000000100" w:firstRow="0" w:lastRow="0" w:firstColumn="1" w:lastColumn="0" w:oddVBand="0" w:evenVBand="0" w:oddHBand="0" w:evenHBand="0" w:firstRowFirstColumn="1" w:firstRowLastColumn="0" w:lastRowFirstColumn="0" w:lastRowLastColumn="0"/>
             <w:tcW w:w="1980" w:type="dxa"/>
           </w:tcPr>
           <w:p>
             <w:pPr>
               <w:rPr>
-                <w:b/>
+                <w:b w:val="0"/>
                 <w:u w:val="single"/>
               </w:rPr>
             </w:pPr>
@@ -2693,6 +2874,9 @@
             <w:tcW w:w="7370" w:type="dxa"/>
           </w:tcPr>
           <w:p>
+            <w:pPr>
+              <w:cnfStyle w:val="100000000000" w:firstRow="1" w:lastRow="0" w:firstColumn="0" w:lastColumn="0" w:oddVBand="0" w:evenVBand="0" w:oddHBand="0" w:evenHBand="0" w:firstRowFirstColumn="0" w:firstRowLastColumn="0" w:lastRowFirstColumn="0" w:lastRowLastColumn="0"/>
+            </w:pPr>
             <w:r>
               <w:t>The Web Company</w:t>
             </w:r>
@@ -2700,14 +2884,18 @@
         </w:tc>
       </w:tr>
       <w:tr>
-        <w:tc>
-          <w:tcPr>
+        <w:trPr>
+          <w:cnfStyle w:val="000000100000" w:firstRow="0" w:lastRow="0" w:firstColumn="0" w:lastColumn="0" w:oddVBand="0" w:evenVBand="0" w:oddHBand="1" w:evenHBand="0" w:firstRowFirstColumn="0" w:firstRowLastColumn="0" w:lastRowFirstColumn="0" w:lastRowLastColumn="0"/>
+        </w:trPr>
+        <w:tc>
+          <w:tcPr>
+            <w:cnfStyle w:val="001000000000" w:firstRow="0" w:lastRow="0" w:firstColumn="1" w:lastColumn="0" w:oddVBand="0" w:evenVBand="0" w:oddHBand="0" w:evenHBand="0" w:firstRowFirstColumn="0" w:firstRowLastColumn="0" w:lastRowFirstColumn="0" w:lastRowLastColumn="0"/>
             <w:tcW w:w="1980" w:type="dxa"/>
           </w:tcPr>
           <w:p>
             <w:pPr>
               <w:rPr>
-                <w:b/>
+                <w:b w:val="0"/>
                 <w:u w:val="single"/>
               </w:rPr>
             </w:pPr>
@@ -2721,6 +2909,9 @@
             <w:tcW w:w="7370" w:type="dxa"/>
           </w:tcPr>
           <w:p>
+            <w:pPr>
+              <w:cnfStyle w:val="000000100000" w:firstRow="0" w:lastRow="0" w:firstColumn="0" w:lastColumn="0" w:oddVBand="0" w:evenVBand="0" w:oddHBand="1" w:evenHBand="0" w:firstRowFirstColumn="0" w:firstRowLastColumn="0" w:lastRowFirstColumn="0" w:lastRowLastColumn="0"/>
+            </w:pPr>
             <w:hyperlink r:id="rId21" w:history="1">
               <w:r>
                 <w:rPr>
@@ -2735,12 +2926,13 @@
       <w:tr>
         <w:tc>
           <w:tcPr>
+            <w:cnfStyle w:val="001000000000" w:firstRow="0" w:lastRow="0" w:firstColumn="1" w:lastColumn="0" w:oddVBand="0" w:evenVBand="0" w:oddHBand="0" w:evenHBand="0" w:firstRowFirstColumn="0" w:firstRowLastColumn="0" w:lastRowFirstColumn="0" w:lastRowLastColumn="0"/>
             <w:tcW w:w="1980" w:type="dxa"/>
           </w:tcPr>
           <w:p>
             <w:pPr>
               <w:rPr>
-                <w:b/>
+                <w:b w:val="0"/>
                 <w:u w:val="single"/>
               </w:rPr>
             </w:pPr>
@@ -2754,6 +2946,9 @@
             <w:tcW w:w="7370" w:type="dxa"/>
           </w:tcPr>
           <w:p>
+            <w:pPr>
+              <w:cnfStyle w:val="000000000000" w:firstRow="0" w:lastRow="0" w:firstColumn="0" w:lastColumn="0" w:oddVBand="0" w:evenVBand="0" w:oddHBand="0" w:evenHBand="0" w:firstRowFirstColumn="0" w:firstRowLastColumn="0" w:lastRowFirstColumn="0" w:lastRowLastColumn="0"/>
+            </w:pPr>
             <w:r>
               <w:t>2010</w:t>
             </w:r>
@@ -2761,14 +2956,18 @@
         </w:tc>
       </w:tr>
       <w:tr>
-        <w:tc>
-          <w:tcPr>
+        <w:trPr>
+          <w:cnfStyle w:val="000000100000" w:firstRow="0" w:lastRow="0" w:firstColumn="0" w:lastColumn="0" w:oddVBand="0" w:evenVBand="0" w:oddHBand="1" w:evenHBand="0" w:firstRowFirstColumn="0" w:firstRowLastColumn="0" w:lastRowFirstColumn="0" w:lastRowLastColumn="0"/>
+        </w:trPr>
+        <w:tc>
+          <w:tcPr>
+            <w:cnfStyle w:val="001000000000" w:firstRow="0" w:lastRow="0" w:firstColumn="1" w:lastColumn="0" w:oddVBand="0" w:evenVBand="0" w:oddHBand="0" w:evenHBand="0" w:firstRowFirstColumn="0" w:firstRowLastColumn="0" w:lastRowFirstColumn="0" w:lastRowLastColumn="0"/>
             <w:tcW w:w="1980" w:type="dxa"/>
           </w:tcPr>
           <w:p>
             <w:pPr>
               <w:rPr>
-                <w:b/>
+                <w:b w:val="0"/>
                 <w:u w:val="single"/>
               </w:rPr>
             </w:pPr>
@@ -2782,6 +2981,9 @@
             <w:tcW w:w="7370" w:type="dxa"/>
           </w:tcPr>
           <w:p>
+            <w:pPr>
+              <w:cnfStyle w:val="000000100000" w:firstRow="0" w:lastRow="0" w:firstColumn="0" w:lastColumn="0" w:oddVBand="0" w:evenVBand="0" w:oddHBand="1" w:evenHBand="0" w:firstRowFirstColumn="0" w:firstRowLastColumn="0" w:lastRowFirstColumn="0" w:lastRowLastColumn="0"/>
+            </w:pPr>
             <w:r>
               <w:t>Web</w:t>
             </w:r>
@@ -2794,16 +2996,18 @@
       <w:tr>
         <w:tc>
           <w:tcPr>
+            <w:cnfStyle w:val="001000000000" w:firstRow="0" w:lastRow="0" w:firstColumn="1" w:lastColumn="0" w:oddVBand="0" w:evenVBand="0" w:oddHBand="0" w:evenHBand="0" w:firstRowFirstColumn="0" w:firstRowLastColumn="0" w:lastRowFirstColumn="0" w:lastRowLastColumn="0"/>
             <w:tcW w:w="1980" w:type="dxa"/>
           </w:tcPr>
           <w:p>
             <w:pPr>
               <w:rPr>
-                <w:b/>
+                <w:b w:val="0"/>
                 <w:u w:val="single"/>
               </w:rPr>
             </w:pPr>
             <w:r>
+              <w:lastRenderedPageBreak/>
               <w:t>Duties</w:t>
             </w:r>
           </w:p>
@@ -2819,6 +3023,7 @@
                 <w:ilvl w:val="0"/>
                 <w:numId w:val="2"/>
               </w:numPr>
+              <w:cnfStyle w:val="000000000000" w:firstRow="0" w:lastRow="0" w:firstColumn="0" w:lastColumn="0" w:oddVBand="0" w:evenVBand="0" w:oddHBand="0" w:evenHBand="0" w:firstRowFirstColumn="0" w:firstRowLastColumn="0" w:lastRowFirstColumn="0" w:lastRowLastColumn="0"/>
             </w:pPr>
             <w:r>
               <w:t xml:space="preserve">Creating “web presence” sites based on </w:t>
@@ -2839,6 +3044,7 @@
                 <w:ilvl w:val="0"/>
                 <w:numId w:val="2"/>
               </w:numPr>
+              <w:cnfStyle w:val="000000000000" w:firstRow="0" w:lastRow="0" w:firstColumn="0" w:lastColumn="0" w:oddVBand="0" w:evenVBand="0" w:oddHBand="0" w:evenHBand="0" w:firstRowFirstColumn="0" w:firstRowLastColumn="0" w:lastRowFirstColumn="0" w:lastRowLastColumn="0"/>
             </w:pPr>
             <w:r>
               <w:t>Maintenance / updates for existing sites.</w:t>
@@ -2851,6 +3057,7 @@
                 <w:ilvl w:val="0"/>
                 <w:numId w:val="2"/>
               </w:numPr>
+              <w:cnfStyle w:val="000000000000" w:firstRow="0" w:lastRow="0" w:firstColumn="0" w:lastColumn="0" w:oddVBand="0" w:evenVBand="0" w:oddHBand="0" w:evenHBand="0" w:firstRowFirstColumn="0" w:firstRowLastColumn="0" w:lastRowFirstColumn="0" w:lastRowLastColumn="0"/>
             </w:pPr>
             <w:r>
               <w:t>Creating user manuals e.g. “How to use your new website”.</w:t>
@@ -2863,6 +3070,7 @@
                 <w:ilvl w:val="0"/>
                 <w:numId w:val="2"/>
               </w:numPr>
+              <w:cnfStyle w:val="000000000000" w:firstRow="0" w:lastRow="0" w:firstColumn="0" w:lastColumn="0" w:oddVBand="0" w:evenVBand="0" w:oddHBand="0" w:evenHBand="0" w:firstRowFirstColumn="0" w:firstRowLastColumn="0" w:lastRowFirstColumn="0" w:lastRowLastColumn="0"/>
             </w:pPr>
             <w:r>
               <w:t>Creating design reviews - point by point documents detailing where we can reduce load times and improve user experience.</w:t>
@@ -2879,9 +3087,33 @@
         </w:rPr>
       </w:pPr>
     </w:p>
+    <w:p>
+      <w:pPr>
+        <w:rPr>
+          <w:b/>
+          <w:u w:val="single"/>
+        </w:rPr>
+      </w:pPr>
+    </w:p>
+    <w:p>
+      <w:pPr>
+        <w:rPr>
+          <w:b/>
+          <w:u w:val="single"/>
+        </w:rPr>
+      </w:pPr>
+    </w:p>
+    <w:p>
+      <w:pPr>
+        <w:rPr>
+          <w:b/>
+          <w:u w:val="single"/>
+        </w:rPr>
+      </w:pPr>
+    </w:p>
     <w:tbl>
       <w:tblPr>
-        <w:tblStyle w:val="TableGrid"/>
+        <w:tblStyle w:val="PlainTable3"/>
         <w:tblW w:w="0" w:type="auto"/>
         <w:tblLook w:val="04A0" w:firstRow="1" w:lastRow="0" w:firstColumn="1" w:lastColumn="0" w:noHBand="0" w:noVBand="1"/>
       </w:tblPr>
@@ -2890,14 +3122,18 @@
         <w:gridCol w:w="7370"/>
       </w:tblGrid>
       <w:tr>
-        <w:tc>
-          <w:tcPr>
+        <w:trPr>
+          <w:cnfStyle w:val="100000000000" w:firstRow="1" w:lastRow="0" w:firstColumn="0" w:lastColumn="0" w:oddVBand="0" w:evenVBand="0" w:oddHBand="0" w:evenHBand="0" w:firstRowFirstColumn="0" w:firstRowLastColumn="0" w:lastRowFirstColumn="0" w:lastRowLastColumn="0"/>
+        </w:trPr>
+        <w:tc>
+          <w:tcPr>
+            <w:cnfStyle w:val="001000000100" w:firstRow="0" w:lastRow="0" w:firstColumn="1" w:lastColumn="0" w:oddVBand="0" w:evenVBand="0" w:oddHBand="0" w:evenHBand="0" w:firstRowFirstColumn="1" w:firstRowLastColumn="0" w:lastRowFirstColumn="0" w:lastRowLastColumn="0"/>
             <w:tcW w:w="1980" w:type="dxa"/>
           </w:tcPr>
           <w:p>
             <w:pPr>
               <w:rPr>
-                <w:b/>
+                <w:b w:val="0"/>
                 <w:u w:val="single"/>
               </w:rPr>
             </w:pPr>
@@ -2912,8 +3148,9 @@
           </w:tcPr>
           <w:p>
             <w:pPr>
-              <w:rPr>
-                <w:b/>
+              <w:cnfStyle w:val="100000000000" w:firstRow="1" w:lastRow="0" w:firstColumn="0" w:lastColumn="0" w:oddVBand="0" w:evenVBand="0" w:oddHBand="0" w:evenHBand="0" w:firstRowFirstColumn="0" w:firstRowLastColumn="0" w:lastRowFirstColumn="0" w:lastRowLastColumn="0"/>
+              <w:rPr>
+                <w:b w:val="0"/>
                 <w:u w:val="single"/>
               </w:rPr>
             </w:pPr>
@@ -2929,14 +3166,18 @@
         </w:tc>
       </w:tr>
       <w:tr>
-        <w:tc>
-          <w:tcPr>
+        <w:trPr>
+          <w:cnfStyle w:val="000000100000" w:firstRow="0" w:lastRow="0" w:firstColumn="0" w:lastColumn="0" w:oddVBand="0" w:evenVBand="0" w:oddHBand="1" w:evenHBand="0" w:firstRowFirstColumn="0" w:firstRowLastColumn="0" w:lastRowFirstColumn="0" w:lastRowLastColumn="0"/>
+        </w:trPr>
+        <w:tc>
+          <w:tcPr>
+            <w:cnfStyle w:val="001000000000" w:firstRow="0" w:lastRow="0" w:firstColumn="1" w:lastColumn="0" w:oddVBand="0" w:evenVBand="0" w:oddHBand="0" w:evenHBand="0" w:firstRowFirstColumn="0" w:firstRowLastColumn="0" w:lastRowFirstColumn="0" w:lastRowLastColumn="0"/>
             <w:tcW w:w="1980" w:type="dxa"/>
           </w:tcPr>
           <w:p>
             <w:pPr>
               <w:rPr>
-                <w:b/>
+                <w:b w:val="0"/>
                 <w:u w:val="single"/>
               </w:rPr>
             </w:pPr>
@@ -2951,6 +3192,7 @@
           </w:tcPr>
           <w:p>
             <w:pPr>
+              <w:cnfStyle w:val="000000100000" w:firstRow="0" w:lastRow="0" w:firstColumn="0" w:lastColumn="0" w:oddVBand="0" w:evenVBand="0" w:oddHBand="1" w:evenHBand="0" w:firstRowFirstColumn="0" w:firstRowLastColumn="0" w:lastRowFirstColumn="0" w:lastRowLastColumn="0"/>
               <w:rPr>
                 <w:u w:val="single"/>
               </w:rPr>
@@ -2969,17 +3211,57 @@
       <w:tr>
         <w:tc>
           <w:tcPr>
+            <w:cnfStyle w:val="001000000000" w:firstRow="0" w:lastRow="0" w:firstColumn="1" w:lastColumn="0" w:oddVBand="0" w:evenVBand="0" w:oddHBand="0" w:evenHBand="0" w:firstRowFirstColumn="0" w:firstRowLastColumn="0" w:lastRowFirstColumn="0" w:lastRowLastColumn="0"/>
             <w:tcW w:w="1980" w:type="dxa"/>
           </w:tcPr>
           <w:p>
             <w:pPr>
+              <w:rPr>
+                <w:b w:val="0"/>
+                <w:u w:val="single"/>
+              </w:rPr>
+            </w:pPr>
+            <w:r>
+              <w:t>Employment Period</w:t>
+            </w:r>
+          </w:p>
+        </w:tc>
+        <w:tc>
+          <w:tcPr>
+            <w:tcW w:w="7370" w:type="dxa"/>
+          </w:tcPr>
+          <w:p>
+            <w:pPr>
+              <w:cnfStyle w:val="000000000000" w:firstRow="0" w:lastRow="0" w:firstColumn="0" w:lastColumn="0" w:oddVBand="0" w:evenVBand="0" w:oddHBand="0" w:evenHBand="0" w:firstRowFirstColumn="0" w:firstRowLastColumn="0" w:lastRowFirstColumn="0" w:lastRowLastColumn="0"/>
               <w:rPr>
                 <w:b/>
                 <w:u w:val="single"/>
               </w:rPr>
             </w:pPr>
             <w:r>
-              <w:t>Employment Period</w:t>
+              <w:t>2009</w:t>
+            </w:r>
+          </w:p>
+        </w:tc>
+      </w:tr>
+      <w:tr>
+        <w:trPr>
+          <w:cnfStyle w:val="000000100000" w:firstRow="0" w:lastRow="0" w:firstColumn="0" w:lastColumn="0" w:oddVBand="0" w:evenVBand="0" w:oddHBand="1" w:evenHBand="0" w:firstRowFirstColumn="0" w:firstRowLastColumn="0" w:lastRowFirstColumn="0" w:lastRowLastColumn="0"/>
+        </w:trPr>
+        <w:tc>
+          <w:tcPr>
+            <w:cnfStyle w:val="001000000000" w:firstRow="0" w:lastRow="0" w:firstColumn="1" w:lastColumn="0" w:oddVBand="0" w:evenVBand="0" w:oddHBand="0" w:evenHBand="0" w:firstRowFirstColumn="0" w:firstRowLastColumn="0" w:lastRowFirstColumn="0" w:lastRowLastColumn="0"/>
+            <w:tcW w:w="1980" w:type="dxa"/>
+          </w:tcPr>
+          <w:p>
+            <w:pPr>
+              <w:rPr>
+                <w:b w:val="0"/>
+                <w:u w:val="single"/>
+              </w:rPr>
+            </w:pPr>
+            <w:r>
+              <w:t>Title</w:t>
             </w:r>
           </w:p>
         </w:tc>
@@ -2989,13 +3271,14 @@
           </w:tcPr>
           <w:p>
             <w:pPr>
+              <w:cnfStyle w:val="000000100000" w:firstRow="0" w:lastRow="0" w:firstColumn="0" w:lastColumn="0" w:oddVBand="0" w:evenVBand="0" w:oddHBand="1" w:evenHBand="0" w:firstRowFirstColumn="0" w:firstRowLastColumn="0" w:lastRowFirstColumn="0" w:lastRowLastColumn="0"/>
               <w:rPr>
                 <w:b/>
                 <w:u w:val="single"/>
               </w:rPr>
             </w:pPr>
             <w:r>
-              <w:t>2009</w:t>
+              <w:t>Web Team Member</w:t>
             </w:r>
           </w:p>
         </w:tc>
@@ -3003,46 +3286,13 @@
       <w:tr>
         <w:tc>
           <w:tcPr>
+            <w:cnfStyle w:val="001000000000" w:firstRow="0" w:lastRow="0" w:firstColumn="1" w:lastColumn="0" w:oddVBand="0" w:evenVBand="0" w:oddHBand="0" w:evenHBand="0" w:firstRowFirstColumn="0" w:firstRowLastColumn="0" w:lastRowFirstColumn="0" w:lastRowLastColumn="0"/>
             <w:tcW w:w="1980" w:type="dxa"/>
           </w:tcPr>
           <w:p>
             <w:pPr>
               <w:rPr>
-                <w:b/>
-                <w:u w:val="single"/>
-              </w:rPr>
-            </w:pPr>
-            <w:r>
-              <w:t>Title</w:t>
-            </w:r>
-          </w:p>
-        </w:tc>
-        <w:tc>
-          <w:tcPr>
-            <w:tcW w:w="7370" w:type="dxa"/>
-          </w:tcPr>
-          <w:p>
-            <w:pPr>
-              <w:rPr>
-                <w:b/>
-                <w:u w:val="single"/>
-              </w:rPr>
-            </w:pPr>
-            <w:r>
-              <w:t>Web Team Member</w:t>
-            </w:r>
-          </w:p>
-        </w:tc>
-      </w:tr>
-      <w:tr>
-        <w:tc>
-          <w:tcPr>
-            <w:tcW w:w="1980" w:type="dxa"/>
-          </w:tcPr>
-          <w:p>
-            <w:pPr>
-              <w:rPr>
-                <w:b/>
+                <w:b w:val="0"/>
                 <w:u w:val="single"/>
               </w:rPr>
             </w:pPr>
@@ -3062,6 +3312,7 @@
                 <w:ilvl w:val="0"/>
                 <w:numId w:val="3"/>
               </w:numPr>
+              <w:cnfStyle w:val="000000000000" w:firstRow="0" w:lastRow="0" w:firstColumn="0" w:lastColumn="0" w:oddVBand="0" w:evenVBand="0" w:oddHBand="0" w:evenHBand="0" w:firstRowFirstColumn="0" w:firstRowLastColumn="0" w:lastRowFirstColumn="0" w:lastRowLastColumn="0"/>
             </w:pPr>
             <w:r>
               <w:t xml:space="preserve">Managing website listings using the </w:t>
@@ -3082,6 +3333,7 @@
                 <w:ilvl w:val="0"/>
                 <w:numId w:val="3"/>
               </w:numPr>
+              <w:cnfStyle w:val="000000000000" w:firstRow="0" w:lastRow="0" w:firstColumn="0" w:lastColumn="0" w:oddVBand="0" w:evenVBand="0" w:oddHBand="0" w:evenHBand="0" w:firstRowFirstColumn="0" w:firstRowLastColumn="0" w:lastRowFirstColumn="0" w:lastRowLastColumn="0"/>
             </w:pPr>
             <w:r>
               <w:t xml:space="preserve">Creating and uploading banner advertisements for </w:t>
@@ -3099,6 +3351,7 @@
           </w:p>
           <w:p>
             <w:pPr>
+              <w:cnfStyle w:val="000000000000" w:firstRow="0" w:lastRow="0" w:firstColumn="0" w:lastColumn="0" w:oddVBand="0" w:evenVBand="0" w:oddHBand="0" w:evenHBand="0" w:firstRowFirstColumn="0" w:firstRowLastColumn="0" w:lastRowFirstColumn="0" w:lastRowLastColumn="0"/>
               <w:rPr>
                 <w:b/>
                 <w:u w:val="single"/>
@@ -3121,7 +3374,6 @@
           <w:sz w:val="28"/>
           <w:szCs w:val="28"/>
         </w:rPr>
-        <w:lastRenderedPageBreak/>
         <w:t>Earlier W</w:t>
       </w:r>
       <w:r>
@@ -3172,7 +3424,11 @@
       </w:r>
       <w:proofErr w:type="spellEnd"/>
       <w:r>
-        <w:t xml:space="preserve"> Design </w:t>
+        <w:t xml:space="preserve"> </w:t>
+      </w:r>
+      <w:r>
+        <w:lastRenderedPageBreak/>
+        <w:t xml:space="preserve">Design </w:t>
       </w:r>
       <w:proofErr w:type="gramStart"/>
       <w:r>
@@ -3210,7 +3466,7 @@
     </w:p>
     <w:tbl>
       <w:tblPr>
-        <w:tblStyle w:val="TableGrid"/>
+        <w:tblStyle w:val="PlainTable2"/>
         <w:tblW w:w="0" w:type="auto"/>
         <w:tblLook w:val="04A0" w:firstRow="1" w:lastRow="0" w:firstColumn="1" w:lastColumn="0" w:noHBand="0" w:noVBand="1"/>
       </w:tblPr>
@@ -3219,8 +3475,12 @@
         <w:gridCol w:w="4700"/>
       </w:tblGrid>
       <w:tr>
-        <w:tc>
-          <w:tcPr>
+        <w:trPr>
+          <w:cnfStyle w:val="100000000000" w:firstRow="1" w:lastRow="0" w:firstColumn="0" w:lastColumn="0" w:oddVBand="0" w:evenVBand="0" w:oddHBand="0" w:evenHBand="0" w:firstRowFirstColumn="0" w:firstRowLastColumn="0" w:lastRowFirstColumn="0" w:lastRowLastColumn="0"/>
+        </w:trPr>
+        <w:tc>
+          <w:tcPr>
+            <w:cnfStyle w:val="001000000000" w:firstRow="0" w:lastRow="0" w:firstColumn="1" w:lastColumn="0" w:oddVBand="0" w:evenVBand="0" w:oddHBand="0" w:evenHBand="0" w:firstRowFirstColumn="0" w:firstRowLastColumn="0" w:lastRowFirstColumn="0" w:lastRowLastColumn="0"/>
             <w:tcW w:w="4650" w:type="dxa"/>
           </w:tcPr>
           <w:p>
@@ -3285,6 +3545,9 @@
             <w:tcW w:w="4700" w:type="dxa"/>
           </w:tcPr>
           <w:p>
+            <w:pPr>
+              <w:cnfStyle w:val="100000000000" w:firstRow="1" w:lastRow="0" w:firstColumn="0" w:lastColumn="0" w:oddVBand="0" w:evenVBand="0" w:oddHBand="0" w:evenHBand="0" w:firstRowFirstColumn="0" w:firstRowLastColumn="0" w:lastRowFirstColumn="0" w:lastRowLastColumn="0"/>
+            </w:pPr>
             <w:r>
               <w:t>Phone: +1</w:t>
             </w:r>
@@ -3293,6 +3556,9 @@
             </w:r>
           </w:p>
           <w:p>
+            <w:pPr>
+              <w:cnfStyle w:val="100000000000" w:firstRow="1" w:lastRow="0" w:firstColumn="0" w:lastColumn="0" w:oddVBand="0" w:evenVBand="0" w:oddHBand="0" w:evenHBand="0" w:firstRowFirstColumn="0" w:firstRowLastColumn="0" w:lastRowFirstColumn="0" w:lastRowLastColumn="0"/>
+            </w:pPr>
             <w:r>
               <w:t>Email: a@bnotions.com</w:t>
             </w:r>
@@ -3300,8 +3566,12 @@
         </w:tc>
       </w:tr>
       <w:tr>
-        <w:tc>
-          <w:tcPr>
+        <w:trPr>
+          <w:cnfStyle w:val="000000100000" w:firstRow="0" w:lastRow="0" w:firstColumn="0" w:lastColumn="0" w:oddVBand="0" w:evenVBand="0" w:oddHBand="1" w:evenHBand="0" w:firstRowFirstColumn="0" w:firstRowLastColumn="0" w:lastRowFirstColumn="0" w:lastRowLastColumn="0"/>
+        </w:trPr>
+        <w:tc>
+          <w:tcPr>
+            <w:cnfStyle w:val="001000000000" w:firstRow="0" w:lastRow="0" w:firstColumn="1" w:lastColumn="0" w:oddVBand="0" w:evenVBand="0" w:oddHBand="0" w:evenHBand="0" w:firstRowFirstColumn="0" w:firstRowLastColumn="0" w:lastRowFirstColumn="0" w:lastRowLastColumn="0"/>
             <w:tcW w:w="4650" w:type="dxa"/>
           </w:tcPr>
           <w:p>
@@ -3343,6 +3613,9 @@
             <w:tcW w:w="4700" w:type="dxa"/>
           </w:tcPr>
           <w:p>
+            <w:pPr>
+              <w:cnfStyle w:val="000000100000" w:firstRow="0" w:lastRow="0" w:firstColumn="0" w:lastColumn="0" w:oddVBand="0" w:evenVBand="0" w:oddHBand="1" w:evenHBand="0" w:firstRowFirstColumn="0" w:firstRowLastColumn="0" w:lastRowFirstColumn="0" w:lastRowLastColumn="0"/>
+            </w:pPr>
             <w:r>
               <w:t xml:space="preserve">Phone: </w:t>
             </w:r>
@@ -3351,6 +3624,9 @@
             </w:r>
           </w:p>
           <w:p>
+            <w:pPr>
+              <w:cnfStyle w:val="000000100000" w:firstRow="0" w:lastRow="0" w:firstColumn="0" w:lastColumn="0" w:oddVBand="0" w:evenVBand="0" w:oddHBand="1" w:evenHBand="0" w:firstRowFirstColumn="0" w:firstRowLastColumn="0" w:lastRowFirstColumn="0" w:lastRowLastColumn="0"/>
+            </w:pPr>
             <w:r>
               <w:t xml:space="preserve">Email: </w:t>
             </w:r>
@@ -4444,6 +4720,383 @@
       <w:u w:val="single"/>
     </w:rPr>
   </w:style>
+  <w:style w:type="table" w:styleId="PlainTable3">
+    <w:name w:val="Plain Table 3"/>
+    <w:basedOn w:val="TableNormal"/>
+    <w:uiPriority w:val="43"/>
+    <w:rsid w:val="00BC4A6D"/>
+    <w:pPr>
+      <w:spacing w:after="0" w:line="240" w:lineRule="auto"/>
+    </w:pPr>
+    <w:tblPr>
+      <w:tblStyleRowBandSize w:val="1"/>
+      <w:tblStyleColBandSize w:val="1"/>
+      <w:tblInd w:w="0" w:type="dxa"/>
+      <w:tblCellMar>
+        <w:top w:w="29" w:type="dxa"/>
+        <w:left w:w="108" w:type="dxa"/>
+        <w:bottom w:w="29" w:type="dxa"/>
+        <w:right w:w="108" w:type="dxa"/>
+      </w:tblCellMar>
+    </w:tblPr>
+    <w:tblStylePr w:type="firstRow">
+      <w:rPr>
+        <w:b/>
+        <w:bCs/>
+        <w:caps/>
+      </w:rPr>
+      <w:tblPr/>
+      <w:tcPr>
+        <w:tcBorders>
+          <w:bottom w:val="single" w:sz="4" w:space="0" w:color="7F7F7F" w:themeColor="text1" w:themeTint="80"/>
+        </w:tcBorders>
+      </w:tcPr>
+    </w:tblStylePr>
+    <w:tblStylePr w:type="lastRow">
+      <w:rPr>
+        <w:b/>
+        <w:bCs/>
+        <w:caps/>
+      </w:rPr>
+      <w:tblPr/>
+      <w:tcPr>
+        <w:tcBorders>
+          <w:top w:val="nil"/>
+        </w:tcBorders>
+      </w:tcPr>
+    </w:tblStylePr>
+    <w:tblStylePr w:type="firstCol">
+      <w:rPr>
+        <w:b/>
+        <w:bCs/>
+        <w:caps/>
+      </w:rPr>
+      <w:tblPr/>
+      <w:tcPr>
+        <w:tcBorders>
+          <w:right w:val="single" w:sz="4" w:space="0" w:color="7F7F7F" w:themeColor="text1" w:themeTint="80"/>
+        </w:tcBorders>
+      </w:tcPr>
+    </w:tblStylePr>
+    <w:tblStylePr w:type="lastCol">
+      <w:rPr>
+        <w:b/>
+        <w:bCs/>
+        <w:caps/>
+      </w:rPr>
+      <w:tblPr/>
+      <w:tcPr>
+        <w:tcBorders>
+          <w:left w:val="nil"/>
+        </w:tcBorders>
+      </w:tcPr>
+    </w:tblStylePr>
+    <w:tblStylePr w:type="band1Vert">
+      <w:tblPr/>
+      <w:tcPr>
+        <w:shd w:val="clear" w:color="auto" w:fill="F2F2F2" w:themeFill="background1" w:themeFillShade="F2"/>
+      </w:tcPr>
+    </w:tblStylePr>
+    <w:tblStylePr w:type="band1Horz">
+      <w:tblPr/>
+      <w:tcPr>
+        <w:shd w:val="clear" w:color="auto" w:fill="F2F2F2" w:themeFill="background1" w:themeFillShade="F2"/>
+      </w:tcPr>
+    </w:tblStylePr>
+    <w:tblStylePr w:type="neCell">
+      <w:tblPr/>
+      <w:tcPr>
+        <w:tcBorders>
+          <w:left w:val="nil"/>
+        </w:tcBorders>
+      </w:tcPr>
+    </w:tblStylePr>
+    <w:tblStylePr w:type="nwCell">
+      <w:tblPr/>
+      <w:tcPr>
+        <w:tcBorders>
+          <w:right w:val="nil"/>
+        </w:tcBorders>
+      </w:tcPr>
+    </w:tblStylePr>
+  </w:style>
+  <w:style w:type="table" w:styleId="PlainTable4">
+    <w:name w:val="Plain Table 4"/>
+    <w:basedOn w:val="TableNormal"/>
+    <w:uiPriority w:val="44"/>
+    <w:rsid w:val="00BC4A6D"/>
+    <w:pPr>
+      <w:spacing w:after="0" w:line="240" w:lineRule="auto"/>
+    </w:pPr>
+    <w:tblPr>
+      <w:tblStyleRowBandSize w:val="1"/>
+      <w:tblStyleColBandSize w:val="1"/>
+      <w:tblInd w:w="0" w:type="dxa"/>
+      <w:tblCellMar>
+        <w:top w:w="29" w:type="dxa"/>
+        <w:left w:w="108" w:type="dxa"/>
+        <w:bottom w:w="29" w:type="dxa"/>
+        <w:right w:w="108" w:type="dxa"/>
+      </w:tblCellMar>
+    </w:tblPr>
+    <w:tblStylePr w:type="firstRow">
+      <w:rPr>
+        <w:b/>
+        <w:bCs/>
+      </w:rPr>
+    </w:tblStylePr>
+    <w:tblStylePr w:type="lastRow">
+      <w:rPr>
+        <w:b/>
+        <w:bCs/>
+      </w:rPr>
+    </w:tblStylePr>
+    <w:tblStylePr w:type="firstCol">
+      <w:rPr>
+        <w:b/>
+        <w:bCs/>
+      </w:rPr>
+    </w:tblStylePr>
+    <w:tblStylePr w:type="lastCol">
+      <w:rPr>
+        <w:b/>
+        <w:bCs/>
+      </w:rPr>
+    </w:tblStylePr>
+    <w:tblStylePr w:type="band1Vert">
+      <w:tblPr/>
+      <w:tcPr>
+        <w:shd w:val="clear" w:color="auto" w:fill="F2F2F2" w:themeFill="background1" w:themeFillShade="F2"/>
+      </w:tcPr>
+    </w:tblStylePr>
+    <w:tblStylePr w:type="band1Horz">
+      <w:tblPr/>
+      <w:tcPr>
+        <w:shd w:val="clear" w:color="auto" w:fill="F2F2F2" w:themeFill="background1" w:themeFillShade="F2"/>
+      </w:tcPr>
+    </w:tblStylePr>
+  </w:style>
+  <w:style w:type="table" w:styleId="GridTable1Light-Accent3">
+    <w:name w:val="Grid Table 1 Light Accent 3"/>
+    <w:basedOn w:val="TableNormal"/>
+    <w:uiPriority w:val="46"/>
+    <w:rsid w:val="00BC4A6D"/>
+    <w:pPr>
+      <w:spacing w:after="0" w:line="240" w:lineRule="auto"/>
+    </w:pPr>
+    <w:tblPr>
+      <w:tblStyleRowBandSize w:val="1"/>
+      <w:tblStyleColBandSize w:val="1"/>
+      <w:tblInd w:w="0" w:type="dxa"/>
+      <w:tblBorders>
+        <w:top w:val="single" w:sz="4" w:space="0" w:color="DBDBDB" w:themeColor="accent3" w:themeTint="66"/>
+        <w:left w:val="single" w:sz="4" w:space="0" w:color="DBDBDB" w:themeColor="accent3" w:themeTint="66"/>
+        <w:bottom w:val="single" w:sz="4" w:space="0" w:color="DBDBDB" w:themeColor="accent3" w:themeTint="66"/>
+        <w:right w:val="single" w:sz="4" w:space="0" w:color="DBDBDB" w:themeColor="accent3" w:themeTint="66"/>
+        <w:insideH w:val="single" w:sz="4" w:space="0" w:color="DBDBDB" w:themeColor="accent3" w:themeTint="66"/>
+        <w:insideV w:val="single" w:sz="4" w:space="0" w:color="DBDBDB" w:themeColor="accent3" w:themeTint="66"/>
+      </w:tblBorders>
+      <w:tblCellMar>
+        <w:top w:w="29" w:type="dxa"/>
+        <w:left w:w="108" w:type="dxa"/>
+        <w:bottom w:w="29" w:type="dxa"/>
+        <w:right w:w="108" w:type="dxa"/>
+      </w:tblCellMar>
+    </w:tblPr>
+    <w:tblStylePr w:type="firstRow">
+      <w:rPr>
+        <w:b/>
+        <w:bCs/>
+      </w:rPr>
+      <w:tblPr/>
+      <w:tcPr>
+        <w:tcBorders>
+          <w:bottom w:val="single" w:sz="12" w:space="0" w:color="C9C9C9" w:themeColor="accent3" w:themeTint="99"/>
+        </w:tcBorders>
+      </w:tcPr>
+    </w:tblStylePr>
+    <w:tblStylePr w:type="lastRow">
+      <w:rPr>
+        <w:b/>
+        <w:bCs/>
+      </w:rPr>
+      <w:tblPr/>
+      <w:tcPr>
+        <w:tcBorders>
+          <w:top w:val="double" w:sz="2" w:space="0" w:color="C9C9C9" w:themeColor="accent3" w:themeTint="99"/>
+        </w:tcBorders>
+      </w:tcPr>
+    </w:tblStylePr>
+    <w:tblStylePr w:type="firstCol">
+      <w:rPr>
+        <w:b/>
+        <w:bCs/>
+      </w:rPr>
+    </w:tblStylePr>
+    <w:tblStylePr w:type="lastCol">
+      <w:rPr>
+        <w:b/>
+        <w:bCs/>
+      </w:rPr>
+    </w:tblStylePr>
+  </w:style>
+  <w:style w:type="table" w:styleId="PlainTable1">
+    <w:name w:val="Plain Table 1"/>
+    <w:basedOn w:val="TableNormal"/>
+    <w:uiPriority w:val="41"/>
+    <w:rsid w:val="00BC4A6D"/>
+    <w:pPr>
+      <w:spacing w:after="0" w:line="240" w:lineRule="auto"/>
+    </w:pPr>
+    <w:tblPr>
+      <w:tblStyleRowBandSize w:val="1"/>
+      <w:tblStyleColBandSize w:val="1"/>
+      <w:tblInd w:w="0" w:type="dxa"/>
+      <w:tblBorders>
+        <w:top w:val="single" w:sz="4" w:space="0" w:color="BFBFBF" w:themeColor="background1" w:themeShade="BF"/>
+        <w:left w:val="single" w:sz="4" w:space="0" w:color="BFBFBF" w:themeColor="background1" w:themeShade="BF"/>
+        <w:bottom w:val="single" w:sz="4" w:space="0" w:color="BFBFBF" w:themeColor="background1" w:themeShade="BF"/>
+        <w:right w:val="single" w:sz="4" w:space="0" w:color="BFBFBF" w:themeColor="background1" w:themeShade="BF"/>
+        <w:insideH w:val="single" w:sz="4" w:space="0" w:color="BFBFBF" w:themeColor="background1" w:themeShade="BF"/>
+        <w:insideV w:val="single" w:sz="4" w:space="0" w:color="BFBFBF" w:themeColor="background1" w:themeShade="BF"/>
+      </w:tblBorders>
+      <w:tblCellMar>
+        <w:top w:w="29" w:type="dxa"/>
+        <w:left w:w="108" w:type="dxa"/>
+        <w:bottom w:w="29" w:type="dxa"/>
+        <w:right w:w="108" w:type="dxa"/>
+      </w:tblCellMar>
+    </w:tblPr>
+    <w:tblStylePr w:type="firstRow">
+      <w:rPr>
+        <w:b/>
+        <w:bCs/>
+      </w:rPr>
+    </w:tblStylePr>
+    <w:tblStylePr w:type="lastRow">
+      <w:rPr>
+        <w:b/>
+        <w:bCs/>
+      </w:rPr>
+      <w:tblPr/>
+      <w:tcPr>
+        <w:tcBorders>
+          <w:top w:val="double" w:sz="4" w:space="0" w:color="BFBFBF" w:themeColor="background1" w:themeShade="BF"/>
+        </w:tcBorders>
+      </w:tcPr>
+    </w:tblStylePr>
+    <w:tblStylePr w:type="firstCol">
+      <w:rPr>
+        <w:b/>
+        <w:bCs/>
+      </w:rPr>
+    </w:tblStylePr>
+    <w:tblStylePr w:type="lastCol">
+      <w:rPr>
+        <w:b/>
+        <w:bCs/>
+      </w:rPr>
+    </w:tblStylePr>
+    <w:tblStylePr w:type="band1Vert">
+      <w:tblPr/>
+      <w:tcPr>
+        <w:shd w:val="clear" w:color="auto" w:fill="F2F2F2" w:themeFill="background1" w:themeFillShade="F2"/>
+      </w:tcPr>
+    </w:tblStylePr>
+    <w:tblStylePr w:type="band1Horz">
+      <w:tblPr/>
+      <w:tcPr>
+        <w:shd w:val="clear" w:color="auto" w:fill="F2F2F2" w:themeFill="background1" w:themeFillShade="F2"/>
+      </w:tcPr>
+    </w:tblStylePr>
+  </w:style>
+  <w:style w:type="table" w:styleId="PlainTable2">
+    <w:name w:val="Plain Table 2"/>
+    <w:basedOn w:val="TableNormal"/>
+    <w:uiPriority w:val="42"/>
+    <w:rsid w:val="00E77802"/>
+    <w:pPr>
+      <w:spacing w:after="0" w:line="240" w:lineRule="auto"/>
+    </w:pPr>
+    <w:tblPr>
+      <w:tblStyleRowBandSize w:val="1"/>
+      <w:tblStyleColBandSize w:val="1"/>
+      <w:tblInd w:w="0" w:type="dxa"/>
+      <w:tblBorders>
+        <w:top w:val="single" w:sz="4" w:space="0" w:color="7F7F7F" w:themeColor="text1" w:themeTint="80"/>
+        <w:bottom w:val="single" w:sz="4" w:space="0" w:color="7F7F7F" w:themeColor="text1" w:themeTint="80"/>
+      </w:tblBorders>
+      <w:tblCellMar>
+        <w:top w:w="29" w:type="dxa"/>
+        <w:left w:w="108" w:type="dxa"/>
+        <w:bottom w:w="29" w:type="dxa"/>
+        <w:right w:w="108" w:type="dxa"/>
+      </w:tblCellMar>
+    </w:tblPr>
+    <w:tblStylePr w:type="firstRow">
+      <w:rPr>
+        <w:b/>
+        <w:bCs/>
+      </w:rPr>
+      <w:tblPr/>
+      <w:tcPr>
+        <w:tcBorders>
+          <w:bottom w:val="single" w:sz="4" w:space="0" w:color="7F7F7F" w:themeColor="text1" w:themeTint="80"/>
+        </w:tcBorders>
+      </w:tcPr>
+    </w:tblStylePr>
+    <w:tblStylePr w:type="lastRow">
+      <w:rPr>
+        <w:b/>
+        <w:bCs/>
+      </w:rPr>
+      <w:tblPr/>
+      <w:tcPr>
+        <w:tcBorders>
+          <w:top w:val="single" w:sz="4" w:space="0" w:color="7F7F7F" w:themeColor="text1" w:themeTint="80"/>
+        </w:tcBorders>
+      </w:tcPr>
+    </w:tblStylePr>
+    <w:tblStylePr w:type="firstCol">
+      <w:rPr>
+        <w:b/>
+        <w:bCs/>
+      </w:rPr>
+    </w:tblStylePr>
+    <w:tblStylePr w:type="lastCol">
+      <w:rPr>
+        <w:b/>
+        <w:bCs/>
+      </w:rPr>
+    </w:tblStylePr>
+    <w:tblStylePr w:type="band1Vert">
+      <w:tblPr/>
+      <w:tcPr>
+        <w:tcBorders>
+          <w:left w:val="single" w:sz="4" w:space="0" w:color="7F7F7F" w:themeColor="text1" w:themeTint="80"/>
+          <w:right w:val="single" w:sz="4" w:space="0" w:color="7F7F7F" w:themeColor="text1" w:themeTint="80"/>
+        </w:tcBorders>
+      </w:tcPr>
+    </w:tblStylePr>
+    <w:tblStylePr w:type="band2Vert">
+      <w:tblPr/>
+      <w:tcPr>
+        <w:tcBorders>
+          <w:left w:val="single" w:sz="4" w:space="0" w:color="7F7F7F" w:themeColor="text1" w:themeTint="80"/>
+          <w:right w:val="single" w:sz="4" w:space="0" w:color="7F7F7F" w:themeColor="text1" w:themeTint="80"/>
+        </w:tcBorders>
+      </w:tcPr>
+    </w:tblStylePr>
+    <w:tblStylePr w:type="band1Horz">
+      <w:tblPr/>
+      <w:tcPr>
+        <w:tcBorders>
+          <w:top w:val="single" w:sz="4" w:space="0" w:color="7F7F7F" w:themeColor="text1" w:themeTint="80"/>
+          <w:bottom w:val="single" w:sz="4" w:space="0" w:color="7F7F7F" w:themeColor="text1" w:themeTint="80"/>
+        </w:tcBorders>
+      </w:tcPr>
+    </w:tblStylePr>
+  </w:style>
 </w:styles>
 </file>
 

</xml_diff>